<commit_message>
simple setup for the reasearch report
</commit_message>
<xml_diff>
--- a/Project 2/Documents/ResearchReportDocuments/Research Report.docx
+++ b/Project 2/Documents/ResearchReportDocuments/Research Report.docx
@@ -6,79 +6,1526 @@
       <w:pPr>
         <w:pStyle w:val="Title"/>
         <w:jc w:val="center"/>
-      </w:pPr>
-      <w:r>
-        <w:t xml:space="preserve">Amazon </w:t>
-      </w:r>
-      <w:r>
-        <w:t>S</w:t>
-      </w:r>
-      <w:r>
-        <w:t>ale Analy</w:t>
-      </w:r>
-      <w:r>
-        <w:t>s</w:t>
-      </w:r>
-      <w:r>
-        <w:t>i</w:t>
-      </w:r>
-      <w:r>
-        <w:t>s</w:t>
+        <w:rPr>
+          <w:rFonts w:ascii="Times New Roman" w:hAnsi="Times New Roman" w:cs="Times New Roman"/>
+        </w:rPr>
+      </w:pPr>
+    </w:p>
+    <w:p>
+      <w:pPr>
+        <w:pStyle w:val="Title"/>
+        <w:jc w:val="center"/>
+        <w:rPr>
+          <w:rFonts w:ascii="Times New Roman" w:hAnsi="Times New Roman" w:cs="Times New Roman"/>
+        </w:rPr>
+      </w:pPr>
+    </w:p>
+    <w:p>
+      <w:pPr>
+        <w:pStyle w:val="Title"/>
+        <w:jc w:val="center"/>
+        <w:rPr>
+          <w:rFonts w:ascii="Times New Roman" w:hAnsi="Times New Roman" w:cs="Times New Roman"/>
+        </w:rPr>
+      </w:pPr>
+    </w:p>
+    <w:p>
+      <w:pPr>
+        <w:pStyle w:val="Title"/>
+        <w:jc w:val="center"/>
+        <w:rPr>
+          <w:rFonts w:ascii="Times New Roman" w:hAnsi="Times New Roman" w:cs="Times New Roman"/>
+        </w:rPr>
+      </w:pPr>
+    </w:p>
+    <w:p>
+      <w:pPr>
+        <w:pStyle w:val="Title"/>
+        <w:jc w:val="center"/>
+        <w:rPr>
+          <w:rFonts w:ascii="Times New Roman" w:hAnsi="Times New Roman" w:cs="Times New Roman"/>
+        </w:rPr>
+      </w:pPr>
+    </w:p>
+    <w:p>
+      <w:pPr>
+        <w:pStyle w:val="Title"/>
+        <w:jc w:val="center"/>
+        <w:rPr>
+          <w:rFonts w:ascii="Times New Roman" w:hAnsi="Times New Roman" w:cs="Times New Roman"/>
+        </w:rPr>
+      </w:pPr>
+    </w:p>
+    <w:p>
+      <w:pPr>
+        <w:pStyle w:val="Title"/>
+        <w:jc w:val="center"/>
+        <w:rPr>
+          <w:rFonts w:ascii="Times New Roman" w:hAnsi="Times New Roman" w:cs="Times New Roman"/>
+        </w:rPr>
+      </w:pPr>
+      <w:r>
+        <w:rPr>
+          <w:rFonts w:ascii="Times New Roman" w:hAnsi="Times New Roman" w:cs="Times New Roman"/>
+        </w:rPr>
+        <w:t>Human Cognitive Performance Data</w:t>
+      </w:r>
+      <w:r>
+        <w:rPr>
+          <w:rFonts w:ascii="Times New Roman" w:hAnsi="Times New Roman" w:cs="Times New Roman"/>
+        </w:rPr>
+        <w:t xml:space="preserve"> Analysis</w:t>
       </w:r>
     </w:p>
     <w:p>
       <w:pPr>
         <w:pStyle w:val="Subtitle"/>
         <w:jc w:val="center"/>
-      </w:pPr>
-      <w:proofErr w:type="spellStart"/>
-      <w:r>
-        <w:t>Cachary</w:t>
-      </w:r>
-      <w:proofErr w:type="spellEnd"/>
-      <w:r>
-        <w:t xml:space="preserve"> Tolentino</w:t>
+        <w:rPr>
+          <w:rFonts w:ascii="Times New Roman" w:hAnsi="Times New Roman" w:cs="Times New Roman"/>
+        </w:rPr>
+      </w:pPr>
+      <w:r>
+        <w:rPr>
+          <w:rFonts w:ascii="Times New Roman" w:hAnsi="Times New Roman" w:cs="Times New Roman"/>
+        </w:rPr>
+        <w:t>Cachary Tolentino</w:t>
       </w:r>
     </w:p>
     <w:p>
       <w:pPr>
         <w:pStyle w:val="Subtitle"/>
         <w:jc w:val="center"/>
-      </w:pPr>
-      <w:r>
-        <w:t>S</w:t>
-      </w:r>
-      <w:r>
-        <w:t>tockton University</w:t>
-      </w:r>
+        <w:rPr>
+          <w:rFonts w:ascii="Times New Roman" w:hAnsi="Times New Roman" w:cs="Times New Roman"/>
+        </w:rPr>
+      </w:pPr>
+      <w:r>
+        <w:rPr>
+          <w:rFonts w:ascii="Times New Roman" w:hAnsi="Times New Roman" w:cs="Times New Roman"/>
+        </w:rPr>
+        <w:t>Stockton University</w:t>
+      </w:r>
+    </w:p>
+    <w:p>
+      <w:pPr>
+        <w:pStyle w:val="Subtitle"/>
+        <w:jc w:val="center"/>
+        <w:rPr>
+          <w:rFonts w:ascii="Times New Roman" w:hAnsi="Times New Roman" w:cs="Times New Roman"/>
+        </w:rPr>
+      </w:pPr>
+      <w:r>
+        <w:rPr>
+          <w:rFonts w:ascii="Times New Roman" w:hAnsi="Times New Roman" w:cs="Times New Roman"/>
+        </w:rPr>
+        <w:t>April 12, 2025</w:t>
+      </w:r>
+    </w:p>
+    <w:p>
+      <w:pPr>
+        <w:rPr>
+          <w:rFonts w:ascii="Times New Roman" w:hAnsi="Times New Roman" w:cs="Times New Roman"/>
+        </w:rPr>
+      </w:pPr>
+    </w:p>
+    <w:p>
+      <w:pPr>
+        <w:rPr>
+          <w:rFonts w:ascii="Times New Roman" w:hAnsi="Times New Roman" w:cs="Times New Roman"/>
+        </w:rPr>
+      </w:pPr>
+    </w:p>
+    <w:p>
+      <w:pPr>
+        <w:rPr>
+          <w:rFonts w:ascii="Times New Roman" w:hAnsi="Times New Roman" w:cs="Times New Roman"/>
+        </w:rPr>
+      </w:pPr>
+    </w:p>
+    <w:p>
+      <w:pPr>
+        <w:rPr>
+          <w:rFonts w:ascii="Times New Roman" w:hAnsi="Times New Roman" w:cs="Times New Roman"/>
+        </w:rPr>
+      </w:pPr>
+    </w:p>
+    <w:p>
+      <w:pPr>
+        <w:rPr>
+          <w:rFonts w:ascii="Times New Roman" w:hAnsi="Times New Roman" w:cs="Times New Roman"/>
+        </w:rPr>
+      </w:pPr>
+    </w:p>
+    <w:p>
+      <w:pPr>
+        <w:rPr>
+          <w:rFonts w:ascii="Times New Roman" w:hAnsi="Times New Roman" w:cs="Times New Roman"/>
+        </w:rPr>
+      </w:pPr>
+    </w:p>
+    <w:p>
+      <w:pPr>
+        <w:rPr>
+          <w:rFonts w:ascii="Times New Roman" w:hAnsi="Times New Roman" w:cs="Times New Roman"/>
+        </w:rPr>
+      </w:pPr>
+    </w:p>
+    <w:p>
+      <w:pPr>
+        <w:rPr>
+          <w:rFonts w:ascii="Times New Roman" w:hAnsi="Times New Roman" w:cs="Times New Roman"/>
+        </w:rPr>
+      </w:pPr>
+    </w:p>
+    <w:p>
+      <w:pPr>
+        <w:rPr>
+          <w:rFonts w:ascii="Times New Roman" w:hAnsi="Times New Roman" w:cs="Times New Roman"/>
+        </w:rPr>
+      </w:pPr>
+    </w:p>
+    <w:p>
+      <w:pPr>
+        <w:rPr>
+          <w:rFonts w:ascii="Times New Roman" w:hAnsi="Times New Roman" w:cs="Times New Roman"/>
+        </w:rPr>
+      </w:pPr>
+    </w:p>
+    <w:p>
+      <w:pPr>
+        <w:rPr>
+          <w:rFonts w:ascii="Times New Roman" w:hAnsi="Times New Roman" w:cs="Times New Roman"/>
+        </w:rPr>
+      </w:pPr>
+    </w:p>
+    <w:p>
+      <w:pPr>
+        <w:rPr>
+          <w:rFonts w:ascii="Times New Roman" w:hAnsi="Times New Roman" w:cs="Times New Roman"/>
+        </w:rPr>
+      </w:pPr>
     </w:p>
     <w:p>
       <w:pPr>
         <w:pStyle w:val="Heading1"/>
         <w:rPr>
+          <w:rFonts w:ascii="Times New Roman" w:hAnsi="Times New Roman" w:cs="Times New Roman"/>
           <w:color w:val="000000" w:themeColor="text1"/>
         </w:rPr>
       </w:pPr>
       <w:r>
         <w:rPr>
+          <w:rFonts w:ascii="Times New Roman" w:hAnsi="Times New Roman" w:cs="Times New Roman"/>
           <w:color w:val="000000" w:themeColor="text1"/>
         </w:rPr>
-        <w:t>Ab</w:t>
-      </w:r>
-      <w:r>
-        <w:rPr>
+        <w:lastRenderedPageBreak/>
+        <w:t>Abstract</w:t>
+      </w:r>
+    </w:p>
+    <w:p>
+      <w:pPr>
+        <w:rPr>
+          <w:rFonts w:ascii="Times New Roman" w:hAnsi="Times New Roman" w:cs="Times New Roman"/>
+        </w:rPr>
+      </w:pPr>
+      <w:r>
+        <w:rPr>
+          <w:rFonts w:ascii="Times New Roman" w:hAnsi="Times New Roman" w:cs="Times New Roman"/>
+        </w:rPr>
+        <w:t>Note: Give a background on what the data</w:t>
+      </w:r>
+      <w:r>
+        <w:rPr>
+          <w:rFonts w:ascii="Times New Roman" w:hAnsi="Times New Roman" w:cs="Times New Roman"/>
+        </w:rPr>
+        <w:t>s</w:t>
+      </w:r>
+      <w:r>
+        <w:rPr>
+          <w:rFonts w:ascii="Times New Roman" w:hAnsi="Times New Roman" w:cs="Times New Roman"/>
+        </w:rPr>
+        <w:t>et i</w:t>
+      </w:r>
+      <w:r>
+        <w:rPr>
+          <w:rFonts w:ascii="Times New Roman" w:hAnsi="Times New Roman" w:cs="Times New Roman"/>
+        </w:rPr>
+        <w:t>s</w:t>
+      </w:r>
+      <w:r>
+        <w:rPr>
+          <w:rFonts w:ascii="Times New Roman" w:hAnsi="Times New Roman" w:cs="Times New Roman"/>
+        </w:rPr>
+        <w:t xml:space="preserve"> about. Talk about that topic. Then tran</w:t>
+      </w:r>
+      <w:r>
+        <w:rPr>
+          <w:rFonts w:ascii="Times New Roman" w:hAnsi="Times New Roman" w:cs="Times New Roman"/>
+        </w:rPr>
+        <w:t>s</w:t>
+      </w:r>
+      <w:r>
+        <w:rPr>
+          <w:rFonts w:ascii="Times New Roman" w:hAnsi="Times New Roman" w:cs="Times New Roman"/>
+        </w:rPr>
+        <w:t>ition into why you’re doing thi</w:t>
+      </w:r>
+      <w:r>
+        <w:rPr>
+          <w:rFonts w:ascii="Times New Roman" w:hAnsi="Times New Roman" w:cs="Times New Roman"/>
+        </w:rPr>
+        <w:t>s</w:t>
+      </w:r>
+      <w:r>
+        <w:rPr>
+          <w:rFonts w:ascii="Times New Roman" w:hAnsi="Times New Roman" w:cs="Times New Roman"/>
+        </w:rPr>
+        <w:t xml:space="preserve">. In </w:t>
+      </w:r>
+      <w:r>
+        <w:rPr>
+          <w:rFonts w:ascii="Times New Roman" w:hAnsi="Times New Roman" w:cs="Times New Roman"/>
+        </w:rPr>
+        <w:t>s</w:t>
+      </w:r>
+      <w:r>
+        <w:rPr>
+          <w:rFonts w:ascii="Times New Roman" w:hAnsi="Times New Roman" w:cs="Times New Roman"/>
+        </w:rPr>
+        <w:t>hort: Focu</w:t>
+      </w:r>
+      <w:r>
+        <w:rPr>
+          <w:rFonts w:ascii="Times New Roman" w:hAnsi="Times New Roman" w:cs="Times New Roman"/>
+        </w:rPr>
+        <w:t>s</w:t>
+      </w:r>
+      <w:r>
+        <w:rPr>
+          <w:rFonts w:ascii="Times New Roman" w:hAnsi="Times New Roman" w:cs="Times New Roman"/>
+        </w:rPr>
+        <w:t xml:space="preserve"> of the paper = performing </w:t>
+      </w:r>
+      <w:r>
+        <w:rPr>
+          <w:rFonts w:ascii="Times New Roman" w:hAnsi="Times New Roman" w:cs="Times New Roman"/>
+        </w:rPr>
+        <w:t>s</w:t>
+      </w:r>
+      <w:r>
+        <w:rPr>
+          <w:rFonts w:ascii="Times New Roman" w:hAnsi="Times New Roman" w:cs="Times New Roman"/>
+        </w:rPr>
+        <w:t>tati</w:t>
+      </w:r>
+      <w:r>
+        <w:rPr>
+          <w:rFonts w:ascii="Times New Roman" w:hAnsi="Times New Roman" w:cs="Times New Roman"/>
+        </w:rPr>
+        <w:t>s</w:t>
+      </w:r>
+      <w:r>
+        <w:rPr>
+          <w:rFonts w:ascii="Times New Roman" w:hAnsi="Times New Roman" w:cs="Times New Roman"/>
+        </w:rPr>
+        <w:t>tical analy</w:t>
+      </w:r>
+      <w:r>
+        <w:rPr>
+          <w:rFonts w:ascii="Times New Roman" w:hAnsi="Times New Roman" w:cs="Times New Roman"/>
+        </w:rPr>
+        <w:t>s</w:t>
+      </w:r>
+      <w:r>
+        <w:rPr>
+          <w:rFonts w:ascii="Times New Roman" w:hAnsi="Times New Roman" w:cs="Times New Roman"/>
+        </w:rPr>
+        <w:t>i</w:t>
+      </w:r>
+      <w:r>
+        <w:rPr>
+          <w:rFonts w:ascii="Times New Roman" w:hAnsi="Times New Roman" w:cs="Times New Roman"/>
+        </w:rPr>
+        <w:t>s</w:t>
+      </w:r>
+      <w:r>
+        <w:rPr>
+          <w:rFonts w:ascii="Times New Roman" w:hAnsi="Times New Roman" w:cs="Times New Roman"/>
+        </w:rPr>
+        <w:t xml:space="preserve"> on a </w:t>
+      </w:r>
+      <w:proofErr w:type="gramStart"/>
+      <w:r>
+        <w:rPr>
+          <w:rFonts w:ascii="Times New Roman" w:hAnsi="Times New Roman" w:cs="Times New Roman"/>
+        </w:rPr>
+        <w:t>real world</w:t>
+      </w:r>
+      <w:proofErr w:type="gramEnd"/>
+      <w:r>
+        <w:rPr>
+          <w:rFonts w:ascii="Times New Roman" w:hAnsi="Times New Roman" w:cs="Times New Roman"/>
+        </w:rPr>
+        <w:t xml:space="preserve"> data</w:t>
+      </w:r>
+      <w:r>
+        <w:rPr>
+          <w:rFonts w:ascii="Times New Roman" w:hAnsi="Times New Roman" w:cs="Times New Roman"/>
+        </w:rPr>
+        <w:t>s</w:t>
+      </w:r>
+      <w:r>
+        <w:rPr>
+          <w:rFonts w:ascii="Times New Roman" w:hAnsi="Times New Roman" w:cs="Times New Roman"/>
+        </w:rPr>
+        <w:t>et. (Keep thi</w:t>
+      </w:r>
+      <w:r>
+        <w:rPr>
+          <w:rFonts w:ascii="Times New Roman" w:hAnsi="Times New Roman" w:cs="Times New Roman"/>
+        </w:rPr>
+        <w:t>s</w:t>
+      </w:r>
+      <w:r>
+        <w:rPr>
+          <w:rFonts w:ascii="Times New Roman" w:hAnsi="Times New Roman" w:cs="Times New Roman"/>
+        </w:rPr>
+        <w:t xml:space="preserve"> very vague ~ will have to come back once conclu</w:t>
+      </w:r>
+      <w:r>
+        <w:rPr>
+          <w:rFonts w:ascii="Times New Roman" w:hAnsi="Times New Roman" w:cs="Times New Roman"/>
+        </w:rPr>
+        <w:t>s</w:t>
+      </w:r>
+      <w:r>
+        <w:rPr>
+          <w:rFonts w:ascii="Times New Roman" w:hAnsi="Times New Roman" w:cs="Times New Roman"/>
+        </w:rPr>
+        <w:t>ion i</w:t>
+      </w:r>
+      <w:r>
+        <w:rPr>
+          <w:rFonts w:ascii="Times New Roman" w:hAnsi="Times New Roman" w:cs="Times New Roman"/>
+        </w:rPr>
+        <w:t>s</w:t>
+      </w:r>
+      <w:r>
+        <w:rPr>
+          <w:rFonts w:ascii="Times New Roman" w:hAnsi="Times New Roman" w:cs="Times New Roman"/>
+        </w:rPr>
+        <w:t xml:space="preserve"> done)</w:t>
+      </w:r>
+    </w:p>
+    <w:p>
+      <w:pPr>
+        <w:pStyle w:val="Heading1"/>
+        <w:rPr>
+          <w:rFonts w:ascii="Times New Roman" w:hAnsi="Times New Roman" w:cs="Times New Roman"/>
           <w:color w:val="000000" w:themeColor="text1"/>
         </w:rPr>
-        <w:t>s</w:t>
-      </w:r>
-      <w:r>
-        <w:rPr>
+      </w:pPr>
+      <w:r>
+        <w:rPr>
+          <w:rFonts w:ascii="Times New Roman" w:hAnsi="Times New Roman" w:cs="Times New Roman"/>
           <w:color w:val="000000" w:themeColor="text1"/>
         </w:rPr>
-        <w:t>tract</w:t>
-      </w:r>
-    </w:p>
-    <w:p/>
+        <w:t>Introduction</w:t>
+      </w:r>
+    </w:p>
+    <w:p>
+      <w:pPr>
+        <w:rPr>
+          <w:rFonts w:ascii="Times New Roman" w:hAnsi="Times New Roman" w:cs="Times New Roman"/>
+          <w:b/>
+          <w:bCs/>
+        </w:rPr>
+      </w:pPr>
+      <w:r>
+        <w:rPr>
+          <w:rFonts w:ascii="Times New Roman" w:hAnsi="Times New Roman" w:cs="Times New Roman"/>
+        </w:rPr>
+        <w:t xml:space="preserve">Note: Kinda </w:t>
+      </w:r>
+      <w:proofErr w:type="gramStart"/>
+      <w:r>
+        <w:rPr>
+          <w:rFonts w:ascii="Times New Roman" w:hAnsi="Times New Roman" w:cs="Times New Roman"/>
+        </w:rPr>
+        <w:t>talk</w:t>
+      </w:r>
+      <w:proofErr w:type="gramEnd"/>
+      <w:r>
+        <w:rPr>
+          <w:rFonts w:ascii="Times New Roman" w:hAnsi="Times New Roman" w:cs="Times New Roman"/>
+        </w:rPr>
+        <w:t xml:space="preserve"> about the data</w:t>
+      </w:r>
+      <w:r>
+        <w:rPr>
+          <w:rFonts w:ascii="Times New Roman" w:hAnsi="Times New Roman" w:cs="Times New Roman"/>
+        </w:rPr>
+        <w:t>s</w:t>
+      </w:r>
+      <w:r>
+        <w:rPr>
+          <w:rFonts w:ascii="Times New Roman" w:hAnsi="Times New Roman" w:cs="Times New Roman"/>
+        </w:rPr>
+        <w:t>et. Give a little more background information on what it i</w:t>
+      </w:r>
+      <w:r>
+        <w:rPr>
+          <w:rFonts w:ascii="Times New Roman" w:hAnsi="Times New Roman" w:cs="Times New Roman"/>
+        </w:rPr>
+        <w:t>s</w:t>
+      </w:r>
+      <w:r>
+        <w:rPr>
+          <w:rFonts w:ascii="Times New Roman" w:hAnsi="Times New Roman" w:cs="Times New Roman"/>
+        </w:rPr>
+        <w:t xml:space="preserve"> about (Human Cognitive Performance).  Tell what the </w:t>
+      </w:r>
+      <w:proofErr w:type="spellStart"/>
+      <w:r>
+        <w:rPr>
+          <w:rFonts w:ascii="Times New Roman" w:hAnsi="Times New Roman" w:cs="Times New Roman"/>
+        </w:rPr>
+        <w:t>the</w:t>
+      </w:r>
+      <w:proofErr w:type="spellEnd"/>
+      <w:r>
+        <w:rPr>
+          <w:rFonts w:ascii="Times New Roman" w:hAnsi="Times New Roman" w:cs="Times New Roman"/>
+        </w:rPr>
+        <w:t xml:space="preserve"> re</w:t>
+      </w:r>
+      <w:r>
+        <w:rPr>
+          <w:rFonts w:ascii="Times New Roman" w:hAnsi="Times New Roman" w:cs="Times New Roman"/>
+        </w:rPr>
+        <w:t>s</w:t>
+      </w:r>
+      <w:r>
+        <w:rPr>
+          <w:rFonts w:ascii="Times New Roman" w:hAnsi="Times New Roman" w:cs="Times New Roman"/>
+        </w:rPr>
+        <w:t>earch problem or hypothe</w:t>
+      </w:r>
+      <w:r>
+        <w:rPr>
+          <w:rFonts w:ascii="Times New Roman" w:hAnsi="Times New Roman" w:cs="Times New Roman"/>
+        </w:rPr>
+        <w:t>s</w:t>
+      </w:r>
+      <w:r>
+        <w:rPr>
+          <w:rFonts w:ascii="Times New Roman" w:hAnsi="Times New Roman" w:cs="Times New Roman"/>
+        </w:rPr>
+        <w:t>i</w:t>
+      </w:r>
+      <w:r>
+        <w:rPr>
+          <w:rFonts w:ascii="Times New Roman" w:hAnsi="Times New Roman" w:cs="Times New Roman"/>
+        </w:rPr>
+        <w:t>s</w:t>
+      </w:r>
+      <w:r>
+        <w:rPr>
+          <w:rFonts w:ascii="Times New Roman" w:hAnsi="Times New Roman" w:cs="Times New Roman"/>
+        </w:rPr>
+        <w:t xml:space="preserve"> i</w:t>
+      </w:r>
+      <w:r>
+        <w:rPr>
+          <w:rFonts w:ascii="Times New Roman" w:hAnsi="Times New Roman" w:cs="Times New Roman"/>
+        </w:rPr>
+        <w:t>s</w:t>
+      </w:r>
+      <w:r>
+        <w:rPr>
+          <w:rFonts w:ascii="Times New Roman" w:hAnsi="Times New Roman" w:cs="Times New Roman"/>
+        </w:rPr>
+        <w:t xml:space="preserve">. Then explain the purpose of the </w:t>
+      </w:r>
+      <w:r>
+        <w:rPr>
+          <w:rFonts w:ascii="Times New Roman" w:hAnsi="Times New Roman" w:cs="Times New Roman"/>
+        </w:rPr>
+        <w:t>s</w:t>
+      </w:r>
+      <w:r>
+        <w:rPr>
+          <w:rFonts w:ascii="Times New Roman" w:hAnsi="Times New Roman" w:cs="Times New Roman"/>
+        </w:rPr>
+        <w:t>tudy.</w:t>
+      </w:r>
+    </w:p>
+    <w:p>
+      <w:pPr>
+        <w:pStyle w:val="Heading1"/>
+        <w:rPr>
+          <w:rFonts w:ascii="Times New Roman" w:hAnsi="Times New Roman" w:cs="Times New Roman"/>
+          <w:color w:val="000000" w:themeColor="text1"/>
+        </w:rPr>
+      </w:pPr>
+      <w:r>
+        <w:rPr>
+          <w:rFonts w:ascii="Times New Roman" w:hAnsi="Times New Roman" w:cs="Times New Roman"/>
+          <w:color w:val="000000" w:themeColor="text1"/>
+        </w:rPr>
+        <w:t>Method</w:t>
+      </w:r>
+      <w:r>
+        <w:rPr>
+          <w:rFonts w:ascii="Times New Roman" w:hAnsi="Times New Roman" w:cs="Times New Roman"/>
+          <w:color w:val="000000" w:themeColor="text1"/>
+        </w:rPr>
+        <w:t>s</w:t>
+      </w:r>
+    </w:p>
+    <w:p>
+      <w:pPr>
+        <w:rPr>
+          <w:rFonts w:ascii="Times New Roman" w:hAnsi="Times New Roman" w:cs="Times New Roman"/>
+        </w:rPr>
+      </w:pPr>
+      <w:r>
+        <w:rPr>
+          <w:rFonts w:ascii="Times New Roman" w:hAnsi="Times New Roman" w:cs="Times New Roman"/>
+        </w:rPr>
+        <w:t>Note: Explain every detail on how the experiment wa</w:t>
+      </w:r>
+      <w:r>
+        <w:rPr>
+          <w:rFonts w:ascii="Times New Roman" w:hAnsi="Times New Roman" w:cs="Times New Roman"/>
+        </w:rPr>
+        <w:t>s</w:t>
+      </w:r>
+      <w:r>
+        <w:rPr>
+          <w:rFonts w:ascii="Times New Roman" w:hAnsi="Times New Roman" w:cs="Times New Roman"/>
+        </w:rPr>
+        <w:t xml:space="preserve"> performed (</w:t>
+      </w:r>
+      <w:r>
+        <w:rPr>
+          <w:rFonts w:ascii="Times New Roman" w:hAnsi="Times New Roman" w:cs="Times New Roman"/>
+        </w:rPr>
+        <w:t>s</w:t>
+      </w:r>
+      <w:r>
+        <w:rPr>
+          <w:rFonts w:ascii="Times New Roman" w:hAnsi="Times New Roman" w:cs="Times New Roman"/>
+        </w:rPr>
+        <w:t>o you can talk about the program</w:t>
+      </w:r>
+      <w:r>
+        <w:rPr>
+          <w:rFonts w:ascii="Times New Roman" w:hAnsi="Times New Roman" w:cs="Times New Roman"/>
+        </w:rPr>
+        <w:t>s</w:t>
+      </w:r>
+      <w:r>
+        <w:rPr>
+          <w:rFonts w:ascii="Times New Roman" w:hAnsi="Times New Roman" w:cs="Times New Roman"/>
+        </w:rPr>
+        <w:t xml:space="preserve"> needed, the knowledge needed, etc..) to replicate the paper. Ba</w:t>
+      </w:r>
+      <w:r>
+        <w:rPr>
+          <w:rFonts w:ascii="Times New Roman" w:hAnsi="Times New Roman" w:cs="Times New Roman"/>
+        </w:rPr>
+        <w:t>s</w:t>
+      </w:r>
+      <w:r>
+        <w:rPr>
+          <w:rFonts w:ascii="Times New Roman" w:hAnsi="Times New Roman" w:cs="Times New Roman"/>
+        </w:rPr>
+        <w:t>ically, here you can write about all the que</w:t>
+      </w:r>
+      <w:r>
+        <w:rPr>
+          <w:rFonts w:ascii="Times New Roman" w:hAnsi="Times New Roman" w:cs="Times New Roman"/>
+        </w:rPr>
+        <w:t>s</w:t>
+      </w:r>
+      <w:r>
+        <w:rPr>
+          <w:rFonts w:ascii="Times New Roman" w:hAnsi="Times New Roman" w:cs="Times New Roman"/>
+        </w:rPr>
+        <w:t>tion</w:t>
+      </w:r>
+      <w:r>
+        <w:rPr>
+          <w:rFonts w:ascii="Times New Roman" w:hAnsi="Times New Roman" w:cs="Times New Roman"/>
+        </w:rPr>
+        <w:t>s</w:t>
+      </w:r>
+      <w:r>
+        <w:rPr>
+          <w:rFonts w:ascii="Times New Roman" w:hAnsi="Times New Roman" w:cs="Times New Roman"/>
+        </w:rPr>
+        <w:t xml:space="preserve"> you are trying to answer and what you need for each one to be an</w:t>
+      </w:r>
+      <w:r>
+        <w:rPr>
+          <w:rFonts w:ascii="Times New Roman" w:hAnsi="Times New Roman" w:cs="Times New Roman"/>
+        </w:rPr>
+        <w:t>s</w:t>
+      </w:r>
+      <w:r>
+        <w:rPr>
+          <w:rFonts w:ascii="Times New Roman" w:hAnsi="Times New Roman" w:cs="Times New Roman"/>
+        </w:rPr>
+        <w:t>wered.</w:t>
+      </w:r>
+    </w:p>
+    <w:p>
+      <w:pPr>
+        <w:rPr>
+          <w:rFonts w:ascii="Times New Roman" w:hAnsi="Times New Roman" w:cs="Times New Roman"/>
+        </w:rPr>
+      </w:pPr>
+      <w:r>
+        <w:rPr>
+          <w:rFonts w:ascii="Times New Roman" w:hAnsi="Times New Roman" w:cs="Times New Roman"/>
+        </w:rPr>
+        <w:t>Que</w:t>
+      </w:r>
+      <w:r>
+        <w:rPr>
+          <w:rFonts w:ascii="Times New Roman" w:hAnsi="Times New Roman" w:cs="Times New Roman"/>
+        </w:rPr>
+        <w:t>s</w:t>
+      </w:r>
+      <w:r>
+        <w:rPr>
+          <w:rFonts w:ascii="Times New Roman" w:hAnsi="Times New Roman" w:cs="Times New Roman"/>
+        </w:rPr>
+        <w:t>tion</w:t>
+      </w:r>
+      <w:r>
+        <w:rPr>
+          <w:rFonts w:ascii="Times New Roman" w:hAnsi="Times New Roman" w:cs="Times New Roman"/>
+        </w:rPr>
+        <w:t>s</w:t>
+      </w:r>
+      <w:r>
+        <w:rPr>
+          <w:rFonts w:ascii="Times New Roman" w:hAnsi="Times New Roman" w:cs="Times New Roman"/>
+        </w:rPr>
+        <w:t xml:space="preserve"> Li</w:t>
+      </w:r>
+      <w:r>
+        <w:rPr>
+          <w:rFonts w:ascii="Times New Roman" w:hAnsi="Times New Roman" w:cs="Times New Roman"/>
+        </w:rPr>
+        <w:t>s</w:t>
+      </w:r>
+      <w:r>
+        <w:rPr>
+          <w:rFonts w:ascii="Times New Roman" w:hAnsi="Times New Roman" w:cs="Times New Roman"/>
+        </w:rPr>
+        <w:t>t:</w:t>
+      </w:r>
+    </w:p>
+    <w:p>
+      <w:pPr>
+        <w:pStyle w:val="ListParagraph"/>
+        <w:numPr>
+          <w:ilvl w:val="0"/>
+          <w:numId w:val="1"/>
+        </w:numPr>
+        <w:rPr>
+          <w:rFonts w:ascii="Times New Roman" w:hAnsi="Times New Roman" w:cs="Times New Roman"/>
+        </w:rPr>
+      </w:pPr>
+    </w:p>
+    <w:p>
+      <w:pPr>
+        <w:pStyle w:val="Heading1"/>
+        <w:rPr>
+          <w:rFonts w:ascii="Times New Roman" w:hAnsi="Times New Roman" w:cs="Times New Roman"/>
+          <w:color w:val="000000" w:themeColor="text1"/>
+        </w:rPr>
+      </w:pPr>
+      <w:r>
+        <w:rPr>
+          <w:rFonts w:ascii="Times New Roman" w:hAnsi="Times New Roman" w:cs="Times New Roman"/>
+          <w:color w:val="000000" w:themeColor="text1"/>
+        </w:rPr>
+        <w:t>Re</w:t>
+      </w:r>
+      <w:r>
+        <w:rPr>
+          <w:rFonts w:ascii="Times New Roman" w:hAnsi="Times New Roman" w:cs="Times New Roman"/>
+          <w:color w:val="000000" w:themeColor="text1"/>
+        </w:rPr>
+        <w:t>s</w:t>
+      </w:r>
+      <w:r>
+        <w:rPr>
+          <w:rFonts w:ascii="Times New Roman" w:hAnsi="Times New Roman" w:cs="Times New Roman"/>
+          <w:color w:val="000000" w:themeColor="text1"/>
+        </w:rPr>
+        <w:t>ult</w:t>
+      </w:r>
+      <w:r>
+        <w:rPr>
+          <w:rFonts w:ascii="Times New Roman" w:hAnsi="Times New Roman" w:cs="Times New Roman"/>
+          <w:color w:val="000000" w:themeColor="text1"/>
+        </w:rPr>
+        <w:t>s</w:t>
+      </w:r>
+    </w:p>
+    <w:p>
+      <w:pPr>
+        <w:rPr>
+          <w:rFonts w:ascii="Times New Roman" w:hAnsi="Times New Roman" w:cs="Times New Roman"/>
+        </w:rPr>
+      </w:pPr>
+      <w:r>
+        <w:rPr>
+          <w:rFonts w:ascii="Times New Roman" w:hAnsi="Times New Roman" w:cs="Times New Roman"/>
+        </w:rPr>
+        <w:t>Note: Here write all the an</w:t>
+      </w:r>
+      <w:r>
+        <w:rPr>
+          <w:rFonts w:ascii="Times New Roman" w:hAnsi="Times New Roman" w:cs="Times New Roman"/>
+        </w:rPr>
+        <w:t>s</w:t>
+      </w:r>
+      <w:r>
+        <w:rPr>
+          <w:rFonts w:ascii="Times New Roman" w:hAnsi="Times New Roman" w:cs="Times New Roman"/>
+        </w:rPr>
+        <w:t>wer</w:t>
+      </w:r>
+      <w:r>
+        <w:rPr>
+          <w:rFonts w:ascii="Times New Roman" w:hAnsi="Times New Roman" w:cs="Times New Roman"/>
+        </w:rPr>
+        <w:t>s</w:t>
+      </w:r>
+      <w:r>
+        <w:rPr>
+          <w:rFonts w:ascii="Times New Roman" w:hAnsi="Times New Roman" w:cs="Times New Roman"/>
+        </w:rPr>
+        <w:t xml:space="preserve"> to the </w:t>
+      </w:r>
+      <w:proofErr w:type="gramStart"/>
+      <w:r>
+        <w:rPr>
+          <w:rFonts w:ascii="Times New Roman" w:hAnsi="Times New Roman" w:cs="Times New Roman"/>
+        </w:rPr>
+        <w:t>que</w:t>
+      </w:r>
+      <w:r>
+        <w:rPr>
+          <w:rFonts w:ascii="Times New Roman" w:hAnsi="Times New Roman" w:cs="Times New Roman"/>
+        </w:rPr>
+        <w:t>s</w:t>
+      </w:r>
+      <w:r>
+        <w:rPr>
+          <w:rFonts w:ascii="Times New Roman" w:hAnsi="Times New Roman" w:cs="Times New Roman"/>
+        </w:rPr>
+        <w:t>tion</w:t>
+      </w:r>
+      <w:r>
+        <w:rPr>
+          <w:rFonts w:ascii="Times New Roman" w:hAnsi="Times New Roman" w:cs="Times New Roman"/>
+        </w:rPr>
+        <w:t>s</w:t>
+      </w:r>
+      <w:r>
+        <w:rPr>
+          <w:rFonts w:ascii="Times New Roman" w:hAnsi="Times New Roman" w:cs="Times New Roman"/>
+        </w:rPr>
+        <w:t xml:space="preserve"> above</w:t>
+      </w:r>
+      <w:proofErr w:type="gramEnd"/>
+      <w:r>
+        <w:rPr>
+          <w:rFonts w:ascii="Times New Roman" w:hAnsi="Times New Roman" w:cs="Times New Roman"/>
+        </w:rPr>
+        <w:t xml:space="preserve">. Include any notable work, figure, </w:t>
+      </w:r>
+      <w:proofErr w:type="spellStart"/>
+      <w:r>
+        <w:rPr>
+          <w:rFonts w:ascii="Times New Roman" w:hAnsi="Times New Roman" w:cs="Times New Roman"/>
+        </w:rPr>
+        <w:t>etc</w:t>
+      </w:r>
+      <w:proofErr w:type="spellEnd"/>
+      <w:r>
+        <w:rPr>
+          <w:rFonts w:ascii="Times New Roman" w:hAnsi="Times New Roman" w:cs="Times New Roman"/>
+        </w:rPr>
+        <w:t xml:space="preserve">… </w:t>
+      </w:r>
+    </w:p>
+    <w:p>
+      <w:pPr>
+        <w:pStyle w:val="Heading1"/>
+        <w:rPr>
+          <w:rFonts w:ascii="Times New Roman" w:hAnsi="Times New Roman" w:cs="Times New Roman"/>
+          <w:color w:val="000000" w:themeColor="text1"/>
+        </w:rPr>
+      </w:pPr>
+      <w:r>
+        <w:rPr>
+          <w:rFonts w:ascii="Times New Roman" w:hAnsi="Times New Roman" w:cs="Times New Roman"/>
+          <w:color w:val="000000" w:themeColor="text1"/>
+        </w:rPr>
+        <w:t>Di</w:t>
+      </w:r>
+      <w:r>
+        <w:rPr>
+          <w:rFonts w:ascii="Times New Roman" w:hAnsi="Times New Roman" w:cs="Times New Roman"/>
+          <w:color w:val="000000" w:themeColor="text1"/>
+        </w:rPr>
+        <w:t>s</w:t>
+      </w:r>
+      <w:r>
+        <w:rPr>
+          <w:rFonts w:ascii="Times New Roman" w:hAnsi="Times New Roman" w:cs="Times New Roman"/>
+          <w:color w:val="000000" w:themeColor="text1"/>
+        </w:rPr>
+        <w:t>cu</w:t>
+      </w:r>
+      <w:r>
+        <w:rPr>
+          <w:rFonts w:ascii="Times New Roman" w:hAnsi="Times New Roman" w:cs="Times New Roman"/>
+          <w:color w:val="000000" w:themeColor="text1"/>
+        </w:rPr>
+        <w:t>ss</w:t>
+      </w:r>
+      <w:r>
+        <w:rPr>
+          <w:rFonts w:ascii="Times New Roman" w:hAnsi="Times New Roman" w:cs="Times New Roman"/>
+          <w:color w:val="000000" w:themeColor="text1"/>
+        </w:rPr>
+        <w:t>ion</w:t>
+      </w:r>
+    </w:p>
+    <w:p>
+      <w:pPr>
+        <w:rPr>
+          <w:rFonts w:ascii="Times New Roman" w:hAnsi="Times New Roman" w:cs="Times New Roman"/>
+        </w:rPr>
+      </w:pPr>
+      <w:r>
+        <w:rPr>
+          <w:rFonts w:ascii="Times New Roman" w:hAnsi="Times New Roman" w:cs="Times New Roman"/>
+        </w:rPr>
+        <w:t>Note: Here i</w:t>
+      </w:r>
+      <w:r>
+        <w:rPr>
+          <w:rFonts w:ascii="Times New Roman" w:hAnsi="Times New Roman" w:cs="Times New Roman"/>
+        </w:rPr>
+        <w:t>s</w:t>
+      </w:r>
+      <w:r>
+        <w:rPr>
+          <w:rFonts w:ascii="Times New Roman" w:hAnsi="Times New Roman" w:cs="Times New Roman"/>
+        </w:rPr>
+        <w:t xml:space="preserve"> where you explain all the an</w:t>
+      </w:r>
+      <w:r>
+        <w:rPr>
+          <w:rFonts w:ascii="Times New Roman" w:hAnsi="Times New Roman" w:cs="Times New Roman"/>
+        </w:rPr>
+        <w:t>s</w:t>
+      </w:r>
+      <w:r>
+        <w:rPr>
+          <w:rFonts w:ascii="Times New Roman" w:hAnsi="Times New Roman" w:cs="Times New Roman"/>
+        </w:rPr>
+        <w:t>wer</w:t>
+      </w:r>
+      <w:r>
+        <w:rPr>
+          <w:rFonts w:ascii="Times New Roman" w:hAnsi="Times New Roman" w:cs="Times New Roman"/>
+        </w:rPr>
+        <w:t>s</w:t>
+      </w:r>
+      <w:r>
+        <w:rPr>
+          <w:rFonts w:ascii="Times New Roman" w:hAnsi="Times New Roman" w:cs="Times New Roman"/>
+        </w:rPr>
+        <w:t xml:space="preserve"> to from the above </w:t>
+      </w:r>
+      <w:r>
+        <w:rPr>
+          <w:rFonts w:ascii="Times New Roman" w:hAnsi="Times New Roman" w:cs="Times New Roman"/>
+        </w:rPr>
+        <w:t>s</w:t>
+      </w:r>
+      <w:r>
+        <w:rPr>
+          <w:rFonts w:ascii="Times New Roman" w:hAnsi="Times New Roman" w:cs="Times New Roman"/>
+        </w:rPr>
+        <w:t xml:space="preserve">ection. Make </w:t>
+      </w:r>
+      <w:r>
+        <w:rPr>
+          <w:rFonts w:ascii="Times New Roman" w:hAnsi="Times New Roman" w:cs="Times New Roman"/>
+        </w:rPr>
+        <w:t>s</w:t>
+      </w:r>
+      <w:r>
+        <w:rPr>
+          <w:rFonts w:ascii="Times New Roman" w:hAnsi="Times New Roman" w:cs="Times New Roman"/>
+        </w:rPr>
+        <w:t xml:space="preserve">ure you tie </w:t>
+      </w:r>
+      <w:proofErr w:type="gramStart"/>
+      <w:r>
+        <w:rPr>
+          <w:rFonts w:ascii="Times New Roman" w:hAnsi="Times New Roman" w:cs="Times New Roman"/>
+        </w:rPr>
+        <w:t>in to</w:t>
+      </w:r>
+      <w:proofErr w:type="gramEnd"/>
+      <w:r>
+        <w:rPr>
+          <w:rFonts w:ascii="Times New Roman" w:hAnsi="Times New Roman" w:cs="Times New Roman"/>
+        </w:rPr>
+        <w:t xml:space="preserve"> the main point of the paper, maybe </w:t>
+      </w:r>
+      <w:r>
+        <w:rPr>
+          <w:rFonts w:ascii="Times New Roman" w:hAnsi="Times New Roman" w:cs="Times New Roman"/>
+        </w:rPr>
+        <w:t>s</w:t>
+      </w:r>
+      <w:r>
+        <w:rPr>
+          <w:rFonts w:ascii="Times New Roman" w:hAnsi="Times New Roman" w:cs="Times New Roman"/>
+        </w:rPr>
+        <w:t>ome limitation (if any) of the re</w:t>
+      </w:r>
+      <w:r>
+        <w:rPr>
+          <w:rFonts w:ascii="Times New Roman" w:hAnsi="Times New Roman" w:cs="Times New Roman"/>
+        </w:rPr>
+        <w:t>s</w:t>
+      </w:r>
+      <w:r>
+        <w:rPr>
+          <w:rFonts w:ascii="Times New Roman" w:hAnsi="Times New Roman" w:cs="Times New Roman"/>
+        </w:rPr>
+        <w:t>ult</w:t>
+      </w:r>
+      <w:r>
+        <w:rPr>
+          <w:rFonts w:ascii="Times New Roman" w:hAnsi="Times New Roman" w:cs="Times New Roman"/>
+        </w:rPr>
+        <w:t>s</w:t>
+      </w:r>
+      <w:r>
+        <w:rPr>
+          <w:rFonts w:ascii="Times New Roman" w:hAnsi="Times New Roman" w:cs="Times New Roman"/>
+        </w:rPr>
+        <w:t>.</w:t>
+      </w:r>
+    </w:p>
+    <w:p>
+      <w:pPr>
+        <w:pStyle w:val="Heading1"/>
+        <w:rPr>
+          <w:rFonts w:ascii="Times New Roman" w:hAnsi="Times New Roman" w:cs="Times New Roman"/>
+          <w:color w:val="000000" w:themeColor="text1"/>
+        </w:rPr>
+      </w:pPr>
+      <w:r>
+        <w:rPr>
+          <w:rFonts w:ascii="Times New Roman" w:hAnsi="Times New Roman" w:cs="Times New Roman"/>
+          <w:color w:val="000000" w:themeColor="text1"/>
+        </w:rPr>
+        <w:t>Conclu</w:t>
+      </w:r>
+      <w:r>
+        <w:rPr>
+          <w:rFonts w:ascii="Times New Roman" w:hAnsi="Times New Roman" w:cs="Times New Roman"/>
+          <w:color w:val="000000" w:themeColor="text1"/>
+        </w:rPr>
+        <w:t>s</w:t>
+      </w:r>
+      <w:r>
+        <w:rPr>
+          <w:rFonts w:ascii="Times New Roman" w:hAnsi="Times New Roman" w:cs="Times New Roman"/>
+          <w:color w:val="000000" w:themeColor="text1"/>
+        </w:rPr>
+        <w:t>ion</w:t>
+      </w:r>
+    </w:p>
+    <w:p>
+      <w:pPr>
+        <w:rPr>
+          <w:rFonts w:ascii="Times New Roman" w:hAnsi="Times New Roman" w:cs="Times New Roman"/>
+        </w:rPr>
+      </w:pPr>
+      <w:r>
+        <w:rPr>
+          <w:rFonts w:ascii="Times New Roman" w:hAnsi="Times New Roman" w:cs="Times New Roman"/>
+        </w:rPr>
+        <w:t xml:space="preserve">Note: Here is </w:t>
+      </w:r>
+      <w:proofErr w:type="spellStart"/>
+      <w:r>
+        <w:rPr>
+          <w:rFonts w:ascii="Times New Roman" w:hAnsi="Times New Roman" w:cs="Times New Roman"/>
+        </w:rPr>
+        <w:t>kinda</w:t>
+      </w:r>
+      <w:proofErr w:type="spellEnd"/>
+      <w:r>
+        <w:rPr>
+          <w:rFonts w:ascii="Times New Roman" w:hAnsi="Times New Roman" w:cs="Times New Roman"/>
+        </w:rPr>
+        <w:t xml:space="preserve"> ju</w:t>
+      </w:r>
+      <w:r>
+        <w:rPr>
+          <w:rFonts w:ascii="Times New Roman" w:hAnsi="Times New Roman" w:cs="Times New Roman"/>
+        </w:rPr>
+        <w:t>s</w:t>
+      </w:r>
+      <w:r>
+        <w:rPr>
+          <w:rFonts w:ascii="Times New Roman" w:hAnsi="Times New Roman" w:cs="Times New Roman"/>
+        </w:rPr>
+        <w:t>t u</w:t>
+      </w:r>
+      <w:r>
+        <w:rPr>
+          <w:rFonts w:ascii="Times New Roman" w:hAnsi="Times New Roman" w:cs="Times New Roman"/>
+        </w:rPr>
+        <w:t>s</w:t>
+      </w:r>
+      <w:r>
+        <w:rPr>
+          <w:rFonts w:ascii="Times New Roman" w:hAnsi="Times New Roman" w:cs="Times New Roman"/>
+        </w:rPr>
+        <w:t>e it a</w:t>
+      </w:r>
+      <w:r>
+        <w:rPr>
+          <w:rFonts w:ascii="Times New Roman" w:hAnsi="Times New Roman" w:cs="Times New Roman"/>
+        </w:rPr>
+        <w:t>s</w:t>
+      </w:r>
+      <w:r>
+        <w:rPr>
+          <w:rFonts w:ascii="Times New Roman" w:hAnsi="Times New Roman" w:cs="Times New Roman"/>
+        </w:rPr>
+        <w:t xml:space="preserve"> a reflection of </w:t>
+      </w:r>
+      <w:r>
+        <w:rPr>
+          <w:rFonts w:ascii="Times New Roman" w:hAnsi="Times New Roman" w:cs="Times New Roman"/>
+        </w:rPr>
+        <w:t>s</w:t>
+      </w:r>
+      <w:r>
+        <w:rPr>
+          <w:rFonts w:ascii="Times New Roman" w:hAnsi="Times New Roman" w:cs="Times New Roman"/>
+        </w:rPr>
+        <w:t xml:space="preserve">ome kind. Like what did you learn overall, </w:t>
+      </w:r>
+      <w:proofErr w:type="spellStart"/>
+      <w:r>
+        <w:rPr>
+          <w:rFonts w:ascii="Times New Roman" w:hAnsi="Times New Roman" w:cs="Times New Roman"/>
+        </w:rPr>
+        <w:t>etc</w:t>
+      </w:r>
+      <w:proofErr w:type="spellEnd"/>
+      <w:r>
+        <w:rPr>
+          <w:rFonts w:ascii="Times New Roman" w:hAnsi="Times New Roman" w:cs="Times New Roman"/>
+        </w:rPr>
+        <w:t>…</w:t>
+      </w:r>
+    </w:p>
+    <w:p>
+      <w:pPr>
+        <w:rPr>
+          <w:rFonts w:ascii="Times New Roman" w:hAnsi="Times New Roman" w:cs="Times New Roman"/>
+        </w:rPr>
+      </w:pPr>
+    </w:p>
+    <w:p>
+      <w:pPr>
+        <w:rPr>
+          <w:rFonts w:ascii="Times New Roman" w:hAnsi="Times New Roman" w:cs="Times New Roman"/>
+        </w:rPr>
+      </w:pPr>
+    </w:p>
+    <w:p>
+      <w:pPr>
+        <w:pStyle w:val="Heading1"/>
+        <w:jc w:val="center"/>
+        <w:rPr>
+          <w:rFonts w:ascii="Times New Roman" w:hAnsi="Times New Roman" w:cs="Times New Roman"/>
+          <w:color w:val="000000" w:themeColor="text1"/>
+        </w:rPr>
+      </w:pPr>
+      <w:r>
+        <w:rPr>
+          <w:rFonts w:ascii="Times New Roman" w:hAnsi="Times New Roman" w:cs="Times New Roman"/>
+          <w:color w:val="000000" w:themeColor="text1"/>
+        </w:rPr>
+        <w:lastRenderedPageBreak/>
+        <w:t>References</w:t>
+      </w:r>
+    </w:p>
+    <w:p>
+      <w:pPr>
+        <w:rPr>
+          <w:rFonts w:ascii="Times New Roman" w:hAnsi="Times New Roman" w:cs="Times New Roman"/>
+          <w:i/>
+          <w:iCs/>
+        </w:rPr>
+      </w:pPr>
+      <w:proofErr w:type="spellStart"/>
+      <w:r>
+        <w:rPr>
+          <w:rFonts w:ascii="Times New Roman" w:hAnsi="Times New Roman" w:cs="Times New Roman"/>
+          <w:i/>
+          <w:iCs/>
+        </w:rPr>
+        <w:t>Samx_sam</w:t>
+      </w:r>
+      <w:proofErr w:type="spellEnd"/>
+      <w:r>
+        <w:rPr>
+          <w:rFonts w:ascii="Times New Roman" w:hAnsi="Times New Roman" w:cs="Times New Roman"/>
+          <w:i/>
+          <w:iCs/>
+        </w:rPr>
+        <w:t>. (2025). Human Cognitive Performance Analysis. Kaggle.com.</w:t>
+      </w:r>
+      <w:r>
+        <w:rPr>
+          <w:rFonts w:ascii="Times New Roman" w:hAnsi="Times New Roman" w:cs="Times New Roman"/>
+          <w:i/>
+          <w:iCs/>
+        </w:rPr>
+        <w:t xml:space="preserve"> </w:t>
+      </w:r>
+    </w:p>
+    <w:p>
+      <w:pPr>
+        <w:ind w:firstLine="720"/>
+        <w:rPr>
+          <w:rFonts w:ascii="Times New Roman" w:hAnsi="Times New Roman" w:cs="Times New Roman"/>
+          <w:i/>
+          <w:iCs/>
+        </w:rPr>
+      </w:pPr>
+      <w:hyperlink r:id="rId5" w:history="1">
+        <w:r>
+          <w:rPr>
+            <w:rStyle w:val="Hyperlink"/>
+            <w:rFonts w:ascii="Times New Roman" w:hAnsi="Times New Roman" w:cs="Times New Roman"/>
+            <w:i/>
+            <w:iCs/>
+          </w:rPr>
+          <w:t>https://www.kaggle.com/datasets/samxsam/human-cognitive-performance-analysis</w:t>
+        </w:r>
+      </w:hyperlink>
+      <w:r>
+        <w:rPr>
+          <w:rFonts w:ascii="Times New Roman" w:hAnsi="Times New Roman" w:cs="Times New Roman"/>
+          <w:i/>
+          <w:iCs/>
+        </w:rPr>
+        <w:t xml:space="preserve"> </w:t>
+      </w:r>
+    </w:p>
+    <w:p>
+      <w:pPr>
+        <w:rPr>
+          <w:rFonts w:ascii="Times New Roman" w:hAnsi="Times New Roman" w:cs="Times New Roman"/>
+          <w:i/>
+          <w:iCs/>
+        </w:rPr>
+      </w:pPr>
+      <w:r>
+        <w:rPr>
+          <w:rFonts w:ascii="Times New Roman" w:hAnsi="Times New Roman" w:cs="Times New Roman"/>
+          <w:i/>
+          <w:iCs/>
+        </w:rPr>
+        <w:t xml:space="preserve">Sternberg, D. A., Ballard, K., Hardy, J. L., Katz, B., Doraiswamy, P. M., &amp; Scanlon, M. (2013). </w:t>
+      </w:r>
+    </w:p>
+    <w:p>
+      <w:pPr>
+        <w:ind w:firstLine="720"/>
+        <w:rPr>
+          <w:rFonts w:ascii="Times New Roman" w:hAnsi="Times New Roman" w:cs="Times New Roman"/>
+          <w:i/>
+          <w:iCs/>
+        </w:rPr>
+      </w:pPr>
+      <w:r>
+        <w:rPr>
+          <w:rFonts w:ascii="Times New Roman" w:hAnsi="Times New Roman" w:cs="Times New Roman"/>
+          <w:i/>
+          <w:iCs/>
+        </w:rPr>
+        <w:t xml:space="preserve">The largest human cognitive performance dataset reveals insights into the effects of </w:t>
+      </w:r>
+    </w:p>
+    <w:p>
+      <w:pPr>
+        <w:ind w:firstLine="720"/>
+        <w:rPr>
+          <w:rFonts w:ascii="Times New Roman" w:hAnsi="Times New Roman" w:cs="Times New Roman"/>
+          <w:i/>
+          <w:iCs/>
+        </w:rPr>
+      </w:pPr>
+      <w:r>
+        <w:rPr>
+          <w:rFonts w:ascii="Times New Roman" w:hAnsi="Times New Roman" w:cs="Times New Roman"/>
+          <w:i/>
+          <w:iCs/>
+        </w:rPr>
+        <w:t xml:space="preserve">lifestyle factors and aging. Frontiers in Human Neuroscience, 7. </w:t>
+      </w:r>
+    </w:p>
+    <w:p>
+      <w:pPr>
+        <w:ind w:firstLine="720"/>
+        <w:rPr>
+          <w:rFonts w:ascii="Times New Roman" w:hAnsi="Times New Roman" w:cs="Times New Roman"/>
+          <w:i/>
+          <w:iCs/>
+        </w:rPr>
+      </w:pPr>
+      <w:hyperlink r:id="rId6" w:history="1">
+        <w:r>
+          <w:rPr>
+            <w:rStyle w:val="Hyperlink"/>
+            <w:rFonts w:ascii="Times New Roman" w:hAnsi="Times New Roman" w:cs="Times New Roman"/>
+            <w:i/>
+            <w:iCs/>
+          </w:rPr>
+          <w:t>https://doi.org/10.3389/fnhum.2013.00292</w:t>
+        </w:r>
+      </w:hyperlink>
+      <w:r>
+        <w:rPr>
+          <w:rFonts w:ascii="Times New Roman" w:hAnsi="Times New Roman" w:cs="Times New Roman"/>
+          <w:i/>
+          <w:iCs/>
+        </w:rPr>
+        <w:t xml:space="preserve"> </w:t>
+      </w:r>
+    </w:p>
+    <w:p>
+      <w:pPr>
+        <w:rPr>
+          <w:rFonts w:ascii="Times New Roman" w:hAnsi="Times New Roman" w:cs="Times New Roman"/>
+        </w:rPr>
+      </w:pPr>
+      <w:r>
+        <w:rPr>
+          <w:rFonts w:ascii="Times New Roman" w:hAnsi="Times New Roman" w:cs="Times New Roman"/>
+          <w:i/>
+          <w:iCs/>
+        </w:rPr>
+        <w:t>IMRAD (Introduction, Methods, Results and Discussion) | Science Writing Resources (new)</w:t>
+      </w:r>
+      <w:r>
+        <w:rPr>
+          <w:rFonts w:ascii="Times New Roman" w:hAnsi="Times New Roman" w:cs="Times New Roman"/>
+        </w:rPr>
+        <w:t xml:space="preserve">. </w:t>
+      </w:r>
+    </w:p>
+    <w:p>
+      <w:pPr>
+        <w:ind w:firstLine="720"/>
+        <w:rPr>
+          <w:rFonts w:ascii="Times New Roman" w:hAnsi="Times New Roman" w:cs="Times New Roman"/>
+        </w:rPr>
+      </w:pPr>
+      <w:r>
+        <w:rPr>
+          <w:rFonts w:ascii="Times New Roman" w:hAnsi="Times New Roman" w:cs="Times New Roman"/>
+        </w:rPr>
+        <w:t>(n.d.). Scwrl.ubc.ca.</w:t>
+      </w:r>
+      <w:hyperlink r:id="rId7" w:history="1">
+        <w:r>
+          <w:rPr>
+            <w:rStyle w:val="Hyperlink"/>
+            <w:rFonts w:ascii="Times New Roman" w:hAnsi="Times New Roman" w:cs="Times New Roman"/>
+          </w:rPr>
+          <w:t xml:space="preserve"> https://scwrl.ubc.ca/stem-wri</w:t>
+        </w:r>
+        <w:r>
+          <w:rPr>
+            <w:rStyle w:val="Hyperlink"/>
+            <w:rFonts w:ascii="Times New Roman" w:hAnsi="Times New Roman" w:cs="Times New Roman"/>
+          </w:rPr>
+          <w:t>ting-resources/features-of-academic-stem-research-writing/imrad/</w:t>
+        </w:r>
+      </w:hyperlink>
+      <w:r>
+        <w:rPr>
+          <w:rFonts w:ascii="Times New Roman" w:hAnsi="Times New Roman" w:cs="Times New Roman"/>
+        </w:rPr>
+        <w:t xml:space="preserve"> </w:t>
+      </w:r>
+    </w:p>
+    <w:p>
+      <w:pPr>
+        <w:rPr>
+          <w:rStyle w:val="Hyperlink"/>
+          <w:rFonts w:ascii="Times New Roman" w:hAnsi="Times New Roman" w:cs="Times New Roman"/>
+        </w:rPr>
+      </w:pPr>
+      <w:r>
+        <w:rPr>
+          <w:rFonts w:ascii="Times New Roman" w:hAnsi="Times New Roman" w:cs="Times New Roman"/>
+        </w:rPr>
+        <w:t xml:space="preserve">(2019). Thevisualcommunicationguy.com. </w:t>
+      </w:r>
+      <w:r>
+        <w:rPr>
+          <w:rFonts w:ascii="Times New Roman" w:hAnsi="Times New Roman" w:cs="Times New Roman"/>
+        </w:rPr>
+        <w:fldChar w:fldCharType="begin"/>
+      </w:r>
+      <w:r>
+        <w:rPr>
+          <w:rFonts w:ascii="Times New Roman" w:hAnsi="Times New Roman" w:cs="Times New Roman"/>
+        </w:rPr>
+        <w:instrText>HYPERLINK "https://thevisualcommunicationguy.com/writing/how-to-organize-a-paper/how-to-organize-a-paper-the-imrad-format/"</w:instrText>
+      </w:r>
+      <w:r>
+        <w:rPr>
+          <w:rFonts w:ascii="Times New Roman" w:hAnsi="Times New Roman" w:cs="Times New Roman"/>
+        </w:rPr>
+      </w:r>
+      <w:r>
+        <w:rPr>
+          <w:rFonts w:ascii="Times New Roman" w:hAnsi="Times New Roman" w:cs="Times New Roman"/>
+        </w:rPr>
+        <w:fldChar w:fldCharType="separate"/>
+      </w:r>
+      <w:r>
+        <w:rPr>
+          <w:rStyle w:val="Hyperlink"/>
+          <w:rFonts w:ascii="Times New Roman" w:hAnsi="Times New Roman" w:cs="Times New Roman"/>
+        </w:rPr>
+        <w:t>https://thevisualcommunicationguy.com/writing/how-</w:t>
+      </w:r>
+    </w:p>
+    <w:p>
+      <w:pPr>
+        <w:ind w:firstLine="720"/>
+        <w:rPr>
+          <w:rStyle w:val="Hyperlink"/>
+          <w:rFonts w:ascii="Times New Roman" w:hAnsi="Times New Roman" w:cs="Times New Roman"/>
+        </w:rPr>
+      </w:pPr>
+      <w:r>
+        <w:rPr>
+          <w:rStyle w:val="Hyperlink"/>
+          <w:rFonts w:ascii="Times New Roman" w:hAnsi="Times New Roman" w:cs="Times New Roman"/>
+        </w:rPr>
+        <w:t>to-organize-a-paper/how-to-organize-a-paper-</w:t>
+      </w:r>
+      <w:r>
+        <w:rPr>
+          <w:rStyle w:val="Hyperlink"/>
+          <w:rFonts w:ascii="Times New Roman" w:hAnsi="Times New Roman" w:cs="Times New Roman"/>
+        </w:rPr>
+        <w:t>the-</w:t>
+      </w:r>
+      <w:proofErr w:type="spellStart"/>
+      <w:r>
+        <w:rPr>
+          <w:rStyle w:val="Hyperlink"/>
+          <w:rFonts w:ascii="Times New Roman" w:hAnsi="Times New Roman" w:cs="Times New Roman"/>
+        </w:rPr>
+        <w:t>imrad</w:t>
+      </w:r>
+      <w:proofErr w:type="spellEnd"/>
+      <w:r>
+        <w:rPr>
+          <w:rStyle w:val="Hyperlink"/>
+          <w:rFonts w:ascii="Times New Roman" w:hAnsi="Times New Roman" w:cs="Times New Roman"/>
+        </w:rPr>
+        <w:t>-format/</w:t>
+      </w:r>
+      <w:r>
+        <w:rPr>
+          <w:rStyle w:val="Hyperlink"/>
+          <w:rFonts w:ascii="Times New Roman" w:hAnsi="Times New Roman" w:cs="Times New Roman"/>
+        </w:rPr>
+        <w:t xml:space="preserve">  </w:t>
+      </w:r>
+    </w:p>
+    <w:p>
+      <w:pPr>
+        <w:rPr>
+          <w:rFonts w:ascii="Times New Roman" w:hAnsi="Times New Roman" w:cs="Times New Roman"/>
+        </w:rPr>
+      </w:pPr>
+      <w:r>
+        <w:rPr>
+          <w:rFonts w:ascii="Times New Roman" w:hAnsi="Times New Roman" w:cs="Times New Roman"/>
+        </w:rPr>
+        <w:fldChar w:fldCharType="end"/>
+      </w:r>
+      <w:r>
+        <w:rPr>
+          <w:rFonts w:ascii="Times New Roman" w:hAnsi="Times New Roman" w:cs="Times New Roman"/>
+        </w:rPr>
+        <w:t>‌</w:t>
+      </w:r>
+    </w:p>
+    <w:p>
+      <w:pPr>
+        <w:rPr>
+          <w:rFonts w:ascii="Times New Roman" w:hAnsi="Times New Roman" w:cs="Times New Roman"/>
+        </w:rPr>
+      </w:pPr>
+    </w:p>
+    <w:p>
+      <w:pPr>
+        <w:rPr>
+          <w:rFonts w:ascii="Times New Roman" w:hAnsi="Times New Roman" w:cs="Times New Roman"/>
+        </w:rPr>
+      </w:pPr>
+    </w:p>
+    <w:p>
+      <w:pPr>
+        <w:rPr>
+          <w:rFonts w:ascii="Times New Roman" w:hAnsi="Times New Roman" w:cs="Times New Roman"/>
+        </w:rPr>
+      </w:pPr>
+    </w:p>
+    <w:p>
+      <w:pPr>
+        <w:rPr>
+          <w:rFonts w:ascii="Times New Roman" w:hAnsi="Times New Roman" w:cs="Times New Roman"/>
+        </w:rPr>
+      </w:pPr>
+    </w:p>
     <w:sectPr>
       <w:pgSz w:w="12240" w:h="15840"/>
       <w:pgMar w:top="1440" w:right="1440" w:bottom="1440" w:left="1440" w:header="720" w:footer="720" w:gutter="0"/>
@@ -87,6 +1534,100 @@
     </w:sectPr>
   </w:body>
 </w:document>
+</file>
+
+<file path=word/numbering.xml><?xml version="1.0" encoding="utf-8"?>
+<w:numbering xmlns:wpc="http://schemas.microsoft.com/office/word/2010/wordprocessingCanvas" xmlns:cx="http://schemas.microsoft.com/office/drawing/2014/chartex" xmlns:cx1="http://schemas.microsoft.com/office/drawing/2015/9/8/chartex" xmlns:cx2="http://schemas.microsoft.com/office/drawing/2015/10/21/chartex" xmlns:cx3="http://schemas.microsoft.com/office/drawing/2016/5/9/chartex" xmlns:cx4="http://schemas.microsoft.com/office/drawing/2016/5/10/chartex" xmlns:cx5="http://schemas.microsoft.com/office/drawing/2016/5/11/chartex" xmlns:cx6="http://schemas.microsoft.com/office/drawing/2016/5/12/chartex" xmlns:cx7="http://schemas.microsoft.com/office/drawing/2016/5/13/chartex" xmlns:cx8="http://schemas.microsoft.com/office/drawing/2016/5/14/chartex" xmlns:mc="http://schemas.openxmlformats.org/markup-compatibility/2006" xmlns:aink="http://schemas.microsoft.com/office/drawing/2016/ink" xmlns:am3d="http://schemas.microsoft.com/office/drawing/2017/model3d" xmlns:o="urn:schemas-microsoft-com:office:office" xmlns:oel="http://schemas.microsoft.com/office/2019/extlst" xmlns:r="http://schemas.openxmlformats.org/officeDocument/2006/relationships" xmlns:m="http://schemas.openxmlformats.org/officeDocument/2006/math" xmlns:v="urn:schemas-microsoft-com:vml" xmlns:wp14="http://schemas.microsoft.com/office/word/2010/wordprocessingDrawing" xmlns:wp="http://schemas.openxmlformats.org/drawingml/2006/wordprocessingDrawing" xmlns:w10="urn:schemas-microsoft-com:office:word" xmlns:w="http://schemas.openxmlformats.org/wordprocessingml/2006/main" xmlns:w14="http://schemas.microsoft.com/office/word/2010/wordml" xmlns:w15="http://schemas.microsoft.com/office/word/2012/wordml" xmlns:w16cex="http://schemas.microsoft.com/office/word/2018/wordml/cex" xmlns:w16cid="http://schemas.microsoft.com/office/word/2016/wordml/cid" xmlns:w16="http://schemas.microsoft.com/office/word/2018/wordml" xmlns:w16du="http://schemas.microsoft.com/office/word/2023/wordml/word16du" xmlns:w16sdtdh="http://schemas.microsoft.com/office/word/2020/wordml/sdtdatahash" xmlns:w16sdtfl="http://schemas.microsoft.com/office/word/2024/wordml/sdtformatlock" xmlns:w16se="http://schemas.microsoft.com/office/word/2015/wordml/symex" xmlns:wpg="http://schemas.microsoft.com/office/word/2010/wordprocessingGroup" xmlns:wpi="http://schemas.microsoft.com/office/word/2010/wordprocessingInk" xmlns:wne="http://schemas.microsoft.com/office/word/2006/wordml" xmlns:wps="http://schemas.microsoft.com/office/word/2010/wordprocessingShape" mc:Ignorable="w14 w15 w16se w16cid w16 w16cex w16sdtdh w16sdtfl w16du wp14">
+  <w:abstractNum w:abstractNumId="0" w15:restartNumberingAfterBreak="0">
+    <w:nsid w:val="7C6171C3"/>
+    <w:multiLevelType w:val="hybridMultilevel"/>
+    <w:tmpl w:val="17C06BB2"/>
+    <w:lvl w:ilvl="0" w:tplc="0409000F">
+      <w:start w:val="1"/>
+      <w:numFmt w:val="decimal"/>
+      <w:lvlText w:val="%1."/>
+      <w:lvlJc w:val="left"/>
+      <w:pPr>
+        <w:ind w:left="720" w:hanging="360"/>
+      </w:pPr>
+    </w:lvl>
+    <w:lvl w:ilvl="1" w:tplc="04090019" w:tentative="1">
+      <w:start w:val="1"/>
+      <w:numFmt w:val="lowerLetter"/>
+      <w:lvlText w:val="%2."/>
+      <w:lvlJc w:val="left"/>
+      <w:pPr>
+        <w:ind w:left="1440" w:hanging="360"/>
+      </w:pPr>
+    </w:lvl>
+    <w:lvl w:ilvl="2" w:tplc="0409001B" w:tentative="1">
+      <w:start w:val="1"/>
+      <w:numFmt w:val="lowerRoman"/>
+      <w:lvlText w:val="%3."/>
+      <w:lvlJc w:val="right"/>
+      <w:pPr>
+        <w:ind w:left="2160" w:hanging="180"/>
+      </w:pPr>
+    </w:lvl>
+    <w:lvl w:ilvl="3" w:tplc="0409000F" w:tentative="1">
+      <w:start w:val="1"/>
+      <w:numFmt w:val="decimal"/>
+      <w:lvlText w:val="%4."/>
+      <w:lvlJc w:val="left"/>
+      <w:pPr>
+        <w:ind w:left="2880" w:hanging="360"/>
+      </w:pPr>
+    </w:lvl>
+    <w:lvl w:ilvl="4" w:tplc="04090019" w:tentative="1">
+      <w:start w:val="1"/>
+      <w:numFmt w:val="lowerLetter"/>
+      <w:lvlText w:val="%5."/>
+      <w:lvlJc w:val="left"/>
+      <w:pPr>
+        <w:ind w:left="3600" w:hanging="360"/>
+      </w:pPr>
+    </w:lvl>
+    <w:lvl w:ilvl="5" w:tplc="0409001B" w:tentative="1">
+      <w:start w:val="1"/>
+      <w:numFmt w:val="lowerRoman"/>
+      <w:lvlText w:val="%6."/>
+      <w:lvlJc w:val="right"/>
+      <w:pPr>
+        <w:ind w:left="4320" w:hanging="180"/>
+      </w:pPr>
+    </w:lvl>
+    <w:lvl w:ilvl="6" w:tplc="0409000F" w:tentative="1">
+      <w:start w:val="1"/>
+      <w:numFmt w:val="decimal"/>
+      <w:lvlText w:val="%7."/>
+      <w:lvlJc w:val="left"/>
+      <w:pPr>
+        <w:ind w:left="5040" w:hanging="360"/>
+      </w:pPr>
+    </w:lvl>
+    <w:lvl w:ilvl="7" w:tplc="04090019" w:tentative="1">
+      <w:start w:val="1"/>
+      <w:numFmt w:val="lowerLetter"/>
+      <w:lvlText w:val="%8."/>
+      <w:lvlJc w:val="left"/>
+      <w:pPr>
+        <w:ind w:left="5760" w:hanging="360"/>
+      </w:pPr>
+    </w:lvl>
+    <w:lvl w:ilvl="8" w:tplc="0409001B" w:tentative="1">
+      <w:start w:val="1"/>
+      <w:numFmt w:val="lowerRoman"/>
+      <w:lvlText w:val="%9."/>
+      <w:lvlJc w:val="right"/>
+      <w:pPr>
+        <w:ind w:left="6480" w:hanging="180"/>
+      </w:pPr>
+    </w:lvl>
+  </w:abstractNum>
+  <w:num w:numId="1" w16cid:durableId="1491747236">
+    <w:abstractNumId w:val="0"/>
+  </w:num>
+</w:numbering>
 </file>
 
 <file path=word/styles.xml><?xml version="1.0" encoding="utf-8"?>
@@ -692,7 +2233,6 @@
   <w:style w:type="character" w:default="1" w:styleId="DefaultParagraphFont">
     <w:name w:val="Default Paragraph Font"/>
     <w:uiPriority w:val="1"/>
-    <w:semiHidden/>
     <w:unhideWhenUsed/>
   </w:style>
   <w:style w:type="table" w:default="1" w:styleId="TableNormal">
@@ -1004,6 +2544,41 @@
       <w:smallCaps/>
       <w:color w:val="0F4761" w:themeColor="accent1" w:themeShade="BF"/>
       <w:spacing w:val="5"/>
+    </w:rPr>
+  </w:style>
+  <w:style w:type="character" w:styleId="Hyperlink">
+    <w:name w:val="Hyperlink"/>
+    <w:basedOn w:val="DefaultParagraphFont"/>
+    <w:uiPriority w:val="99"/>
+    <w:unhideWhenUsed/>
+    <w:rsid w:val="000D3A01"/>
+    <w:rPr>
+      <w:color w:val="467886" w:themeColor="hyperlink"/>
+      <w:u w:val="single"/>
+    </w:rPr>
+  </w:style>
+  <w:style w:type="character" w:styleId="UnresolvedMention">
+    <w:name w:val="Unresolved Mention"/>
+    <w:basedOn w:val="DefaultParagraphFont"/>
+    <w:uiPriority w:val="99"/>
+    <w:semiHidden/>
+    <w:unhideWhenUsed/>
+    <w:rsid w:val="000D3A01"/>
+    <w:rPr>
+      <w:color w:val="605E5C"/>
+      <w:shd w:val="clear" w:color="auto" w:fill="E1DFDD"/>
+    </w:rPr>
+  </w:style>
+  <w:style w:type="character" w:styleId="FollowedHyperlink">
+    <w:name w:val="FollowedHyperlink"/>
+    <w:basedOn w:val="DefaultParagraphFont"/>
+    <w:uiPriority w:val="99"/>
+    <w:semiHidden/>
+    <w:unhideWhenUsed/>
+    <w:rsid w:val="000D3A01"/>
+    <w:rPr>
+      <w:color w:val="96607D" w:themeColor="followedHyperlink"/>
+      <w:u w:val="single"/>
     </w:rPr>
   </w:style>
 </w:styles>

</xml_diff>

<commit_message>
added final formula and questions for formula sheet and research report
</commit_message>
<xml_diff>
--- a/Project 2/Documents/ResearchReportDocuments/Research Report.docx
+++ b/Project 2/Documents/ResearchReportDocuments/Research Report.docx
@@ -5627,7 +5627,19 @@
         <w:rPr>
           <w:rFonts w:ascii="Times New Roman" w:hAnsi="Times New Roman" w:cs="Times New Roman"/>
         </w:rPr>
-        <w:t xml:space="preserve">s the number of volunteers that went to site A, and </w:t>
+        <w:t xml:space="preserve">s the number of volunteers </w:t>
+      </w:r>
+      <w:r>
+        <w:rPr>
+          <w:rFonts w:ascii="Times New Roman" w:hAnsi="Times New Roman" w:cs="Times New Roman"/>
+        </w:rPr>
+        <w:t>that</w:t>
+      </w:r>
+      <w:r>
+        <w:rPr>
+          <w:rFonts w:ascii="Times New Roman" w:hAnsi="Times New Roman" w:cs="Times New Roman"/>
+        </w:rPr>
+        <w:t xml:space="preserve"> went to site A, and </w:t>
       </w:r>
       <m:oMath>
         <m:sSub>
@@ -5705,7 +5717,19 @@
         <w:rPr>
           <w:rFonts w:ascii="Times New Roman" w:hAnsi="Times New Roman" w:cs="Times New Roman"/>
         </w:rPr>
-        <w:t>s? This problem can be solved by finding the probabilities for each pair within the sample space and using the theorem for the join distribution function.</w:t>
+        <w:t>s? This problem can be solved by finding the probabilities for each pair within the sample space and using the theorem for the join</w:t>
+      </w:r>
+      <w:r>
+        <w:rPr>
+          <w:rFonts w:ascii="Times New Roman" w:hAnsi="Times New Roman" w:cs="Times New Roman"/>
+        </w:rPr>
+        <w:t>t</w:t>
+      </w:r>
+      <w:r>
+        <w:rPr>
+          <w:rFonts w:ascii="Times New Roman" w:hAnsi="Times New Roman" w:cs="Times New Roman"/>
+        </w:rPr>
+        <w:t xml:space="preserve"> distribution function.</w:t>
       </w:r>
     </w:p>
     <w:p>
@@ -5724,139 +5748,7 @@
         <w:rPr>
           <w:rFonts w:ascii="Times New Roman" w:hAnsi="Times New Roman" w:cs="Times New Roman"/>
         </w:rPr>
-        <w:t>In different examinations for cognitive performance, the re</w:t>
-      </w:r>
-      <w:r>
-        <w:rPr>
-          <w:rFonts w:ascii="Times New Roman" w:hAnsi="Times New Roman" w:cs="Times New Roman"/>
-        </w:rPr>
-        <w:t>s</w:t>
-      </w:r>
-      <w:r>
-        <w:rPr>
-          <w:rFonts w:ascii="Times New Roman" w:hAnsi="Times New Roman" w:cs="Times New Roman"/>
-        </w:rPr>
-        <w:t>earcher</w:t>
-      </w:r>
-      <w:r>
-        <w:rPr>
-          <w:rFonts w:ascii="Times New Roman" w:hAnsi="Times New Roman" w:cs="Times New Roman"/>
-        </w:rPr>
-        <w:t>s</w:t>
-      </w:r>
-      <w:r>
-        <w:rPr>
-          <w:rFonts w:ascii="Times New Roman" w:hAnsi="Times New Roman" w:cs="Times New Roman"/>
-        </w:rPr>
-        <w:t xml:space="preserve"> wanted to </w:t>
-      </w:r>
-      <w:r>
-        <w:rPr>
-          <w:rFonts w:ascii="Times New Roman" w:hAnsi="Times New Roman" w:cs="Times New Roman"/>
-        </w:rPr>
-        <w:t>s</w:t>
-      </w:r>
-      <w:r>
-        <w:rPr>
-          <w:rFonts w:ascii="Times New Roman" w:hAnsi="Times New Roman" w:cs="Times New Roman"/>
-        </w:rPr>
-        <w:t>cale down the group and mainly focu</w:t>
-      </w:r>
-      <w:r>
-        <w:rPr>
-          <w:rFonts w:ascii="Times New Roman" w:hAnsi="Times New Roman" w:cs="Times New Roman"/>
-        </w:rPr>
-        <w:t>s</w:t>
-      </w:r>
-      <w:r>
-        <w:rPr>
-          <w:rFonts w:ascii="Times New Roman" w:hAnsi="Times New Roman" w:cs="Times New Roman"/>
-        </w:rPr>
-        <w:t xml:space="preserve"> on how different genders may perform. The re</w:t>
-      </w:r>
-      <w:r>
-        <w:rPr>
-          <w:rFonts w:ascii="Times New Roman" w:hAnsi="Times New Roman" w:cs="Times New Roman"/>
-        </w:rPr>
-        <w:t>s</w:t>
-      </w:r>
-      <w:r>
-        <w:rPr>
-          <w:rFonts w:ascii="Times New Roman" w:hAnsi="Times New Roman" w:cs="Times New Roman"/>
-        </w:rPr>
-        <w:t>earcher</w:t>
-      </w:r>
-      <w:r>
-        <w:rPr>
-          <w:rFonts w:ascii="Times New Roman" w:hAnsi="Times New Roman" w:cs="Times New Roman"/>
-        </w:rPr>
-        <w:t>s</w:t>
-      </w:r>
-      <w:r>
-        <w:rPr>
-          <w:rFonts w:ascii="Times New Roman" w:hAnsi="Times New Roman" w:cs="Times New Roman"/>
-        </w:rPr>
-        <w:t xml:space="preserve"> had a pool of five female</w:t>
-      </w:r>
-      <w:r>
-        <w:rPr>
-          <w:rFonts w:ascii="Times New Roman" w:hAnsi="Times New Roman" w:cs="Times New Roman"/>
-        </w:rPr>
-        <w:t>s</w:t>
-      </w:r>
-      <w:r>
-        <w:rPr>
-          <w:rFonts w:ascii="Times New Roman" w:hAnsi="Times New Roman" w:cs="Times New Roman"/>
-        </w:rPr>
-        <w:t>, three male</w:t>
-      </w:r>
-      <w:r>
-        <w:rPr>
-          <w:rFonts w:ascii="Times New Roman" w:hAnsi="Times New Roman" w:cs="Times New Roman"/>
-        </w:rPr>
-        <w:t>s</w:t>
-      </w:r>
-      <w:r>
-        <w:rPr>
-          <w:rFonts w:ascii="Times New Roman" w:hAnsi="Times New Roman" w:cs="Times New Roman"/>
-        </w:rPr>
-        <w:t>, and two other</w:t>
-      </w:r>
-      <w:r>
-        <w:rPr>
-          <w:rFonts w:ascii="Times New Roman" w:hAnsi="Times New Roman" w:cs="Times New Roman"/>
-        </w:rPr>
-        <w:t>s</w:t>
-      </w:r>
-      <w:r>
-        <w:rPr>
-          <w:rFonts w:ascii="Times New Roman" w:hAnsi="Times New Roman" w:cs="Times New Roman"/>
-        </w:rPr>
-        <w:t>. The examination group only need</w:t>
-      </w:r>
-      <w:r>
-        <w:rPr>
-          <w:rFonts w:ascii="Times New Roman" w:hAnsi="Times New Roman" w:cs="Times New Roman"/>
-        </w:rPr>
-        <w:t>s</w:t>
-      </w:r>
-      <w:r>
-        <w:rPr>
-          <w:rFonts w:ascii="Times New Roman" w:hAnsi="Times New Roman" w:cs="Times New Roman"/>
-        </w:rPr>
-        <w:t xml:space="preserve"> two individual</w:t>
-      </w:r>
-      <w:r>
-        <w:rPr>
-          <w:rFonts w:ascii="Times New Roman" w:hAnsi="Times New Roman" w:cs="Times New Roman"/>
-        </w:rPr>
-        <w:t>s</w:t>
-      </w:r>
-      <w:r>
-        <w:rPr>
-          <w:rFonts w:ascii="Times New Roman" w:hAnsi="Times New Roman" w:cs="Times New Roman"/>
-        </w:rPr>
-        <w:t xml:space="preserve"> for a highly controlled experiment. We want to find the join probability function and the marginal probability function. Given that </w:t>
+        <w:t xml:space="preserve">In different examinations for cognitive performance, the researchers wanted to scale down the group and mainly focus on how different genders may perform. The researchers had a pool of five females, three males, and two others. The examination group only needs two individuals for a highly controlled experiment. We want to find the join probability function and the marginal probability function. Given that </w:t>
       </w:r>
       <m:oMath>
         <m:sSub>
@@ -5924,67 +5816,336 @@
         <w:rPr>
           <w:rFonts w:ascii="Times New Roman" w:hAnsi="Times New Roman" w:cs="Times New Roman"/>
         </w:rPr>
-        <w:t xml:space="preserve"> are male</w:t>
-      </w:r>
-      <w:r>
-        <w:rPr>
-          <w:rFonts w:ascii="Times New Roman" w:hAnsi="Times New Roman" w:cs="Times New Roman"/>
-        </w:rPr>
-        <w:t>s</w:t>
-      </w:r>
-      <w:r>
-        <w:rPr>
-          <w:rFonts w:ascii="Times New Roman" w:hAnsi="Times New Roman" w:cs="Times New Roman"/>
-        </w:rPr>
-        <w:t xml:space="preserve"> within the examination group. Thi</w:t>
-      </w:r>
-      <w:r>
-        <w:rPr>
-          <w:rFonts w:ascii="Times New Roman" w:hAnsi="Times New Roman" w:cs="Times New Roman"/>
-        </w:rPr>
-        <w:t>s</w:t>
-      </w:r>
-      <w:r>
-        <w:rPr>
-          <w:rFonts w:ascii="Times New Roman" w:hAnsi="Times New Roman" w:cs="Times New Roman"/>
-        </w:rPr>
-        <w:t xml:space="preserve"> problem can be </w:t>
-      </w:r>
-      <w:r>
-        <w:rPr>
-          <w:rFonts w:ascii="Times New Roman" w:hAnsi="Times New Roman" w:cs="Times New Roman"/>
-        </w:rPr>
-        <w:t>s</w:t>
-      </w:r>
-      <w:r>
-        <w:rPr>
-          <w:rFonts w:ascii="Times New Roman" w:hAnsi="Times New Roman" w:cs="Times New Roman"/>
-        </w:rPr>
-        <w:t>olved u</w:t>
-      </w:r>
-      <w:r>
-        <w:rPr>
-          <w:rFonts w:ascii="Times New Roman" w:hAnsi="Times New Roman" w:cs="Times New Roman"/>
-        </w:rPr>
-        <w:t>s</w:t>
-      </w:r>
-      <w:r>
-        <w:rPr>
-          <w:rFonts w:ascii="Times New Roman" w:hAnsi="Times New Roman" w:cs="Times New Roman"/>
-        </w:rPr>
-        <w:t>ing knowledge with marginal probability function</w:t>
-      </w:r>
-      <w:r>
-        <w:rPr>
-          <w:rFonts w:ascii="Times New Roman" w:hAnsi="Times New Roman" w:cs="Times New Roman"/>
-        </w:rPr>
-        <w:t>s</w:t>
-      </w:r>
-      <w:r>
-        <w:rPr>
-          <w:rFonts w:ascii="Times New Roman" w:hAnsi="Times New Roman" w:cs="Times New Roman"/>
-        </w:rPr>
-        <w:t>.</w:t>
+        <w:t xml:space="preserve"> are males within the examination group. This problem can be solved using knowledge with marginal probability functions.</w:t>
+      </w:r>
+    </w:p>
+    <w:p>
+      <w:pPr>
+        <w:rPr>
+          <w:rFonts w:ascii="Times New Roman" w:hAnsi="Times New Roman" w:cs="Times New Roman"/>
+        </w:rPr>
+      </w:pPr>
+      <w:r>
+        <w:rPr>
+          <w:rFonts w:ascii="Times New Roman" w:hAnsi="Times New Roman" w:cs="Times New Roman"/>
+        </w:rPr>
+        <w:tab/>
+      </w:r>
+      <w:r>
+        <w:rPr>
+          <w:rFonts w:ascii="Times New Roman" w:hAnsi="Times New Roman" w:cs="Times New Roman"/>
+        </w:rPr>
+        <w:t>In a previou</w:t>
+      </w:r>
+      <w:r>
+        <w:rPr>
+          <w:rFonts w:ascii="Times New Roman" w:hAnsi="Times New Roman" w:cs="Times New Roman"/>
+        </w:rPr>
+        <w:t>s</w:t>
+      </w:r>
+      <w:r>
+        <w:rPr>
+          <w:rFonts w:ascii="Times New Roman" w:hAnsi="Times New Roman" w:cs="Times New Roman"/>
+        </w:rPr>
+        <w:t xml:space="preserve"> experiment, we di</w:t>
+      </w:r>
+      <w:r>
+        <w:rPr>
+          <w:rFonts w:ascii="Times New Roman" w:hAnsi="Times New Roman" w:cs="Times New Roman"/>
+        </w:rPr>
+        <w:t>s</w:t>
+      </w:r>
+      <w:r>
+        <w:rPr>
+          <w:rFonts w:ascii="Times New Roman" w:hAnsi="Times New Roman" w:cs="Times New Roman"/>
+        </w:rPr>
+        <w:t>cu</w:t>
+      </w:r>
+      <w:r>
+        <w:rPr>
+          <w:rFonts w:ascii="Times New Roman" w:hAnsi="Times New Roman" w:cs="Times New Roman"/>
+        </w:rPr>
+        <w:t>ss</w:t>
+      </w:r>
+      <w:r>
+        <w:rPr>
+          <w:rFonts w:ascii="Times New Roman" w:hAnsi="Times New Roman" w:cs="Times New Roman"/>
+        </w:rPr>
+        <w:t>ed having worked with a bari</w:t>
+      </w:r>
+      <w:r>
+        <w:rPr>
+          <w:rFonts w:ascii="Times New Roman" w:hAnsi="Times New Roman" w:cs="Times New Roman"/>
+        </w:rPr>
+        <w:t>s</w:t>
+      </w:r>
+      <w:r>
+        <w:rPr>
+          <w:rFonts w:ascii="Times New Roman" w:hAnsi="Times New Roman" w:cs="Times New Roman"/>
+        </w:rPr>
+        <w:t xml:space="preserve">ta from a local </w:t>
+      </w:r>
+      <w:r>
+        <w:rPr>
+          <w:rFonts w:ascii="Times New Roman" w:hAnsi="Times New Roman" w:cs="Times New Roman"/>
+        </w:rPr>
+        <w:t>s</w:t>
+      </w:r>
+      <w:r>
+        <w:rPr>
+          <w:rFonts w:ascii="Times New Roman" w:hAnsi="Times New Roman" w:cs="Times New Roman"/>
+        </w:rPr>
+        <w:t>tore. Extra information wa</w:t>
+      </w:r>
+      <w:r>
+        <w:rPr>
+          <w:rFonts w:ascii="Times New Roman" w:hAnsi="Times New Roman" w:cs="Times New Roman"/>
+        </w:rPr>
+        <w:t>s</w:t>
+      </w:r>
+      <w:r>
+        <w:rPr>
+          <w:rFonts w:ascii="Times New Roman" w:hAnsi="Times New Roman" w:cs="Times New Roman"/>
+        </w:rPr>
+        <w:t xml:space="preserve"> collected before the previou</w:t>
+      </w:r>
+      <w:r>
+        <w:rPr>
+          <w:rFonts w:ascii="Times New Roman" w:hAnsi="Times New Roman" w:cs="Times New Roman"/>
+        </w:rPr>
+        <w:t>s</w:t>
+      </w:r>
+      <w:r>
+        <w:rPr>
+          <w:rFonts w:ascii="Times New Roman" w:hAnsi="Times New Roman" w:cs="Times New Roman"/>
+        </w:rPr>
+        <w:t xml:space="preserve"> experiment, mainly pertaining to their weekly total caffeine level</w:t>
+      </w:r>
+      <w:r>
+        <w:rPr>
+          <w:rFonts w:ascii="Times New Roman" w:hAnsi="Times New Roman" w:cs="Times New Roman"/>
+        </w:rPr>
+        <w:t>s</w:t>
+      </w:r>
+      <w:r>
+        <w:rPr>
+          <w:rFonts w:ascii="Times New Roman" w:hAnsi="Times New Roman" w:cs="Times New Roman"/>
+        </w:rPr>
+        <w:t>. It wa</w:t>
+      </w:r>
+      <w:r>
+        <w:rPr>
+          <w:rFonts w:ascii="Times New Roman" w:hAnsi="Times New Roman" w:cs="Times New Roman"/>
+        </w:rPr>
+        <w:t>s</w:t>
+      </w:r>
+      <w:r>
+        <w:rPr>
+          <w:rFonts w:ascii="Times New Roman" w:hAnsi="Times New Roman" w:cs="Times New Roman"/>
+        </w:rPr>
+        <w:t xml:space="preserve"> found that X, the proportion of the maximum capacity of caffeine level at the </w:t>
+      </w:r>
+      <w:r>
+        <w:rPr>
+          <w:rFonts w:ascii="Times New Roman" w:hAnsi="Times New Roman" w:cs="Times New Roman"/>
+        </w:rPr>
+        <w:t>s</w:t>
+      </w:r>
+      <w:r>
+        <w:rPr>
+          <w:rFonts w:ascii="Times New Roman" w:hAnsi="Times New Roman" w:cs="Times New Roman"/>
+        </w:rPr>
+        <w:t>tart of a month. While Y, the proportion of caffeine level that wa</w:t>
+      </w:r>
+      <w:r>
+        <w:rPr>
+          <w:rFonts w:ascii="Times New Roman" w:hAnsi="Times New Roman" w:cs="Times New Roman"/>
+        </w:rPr>
+        <w:t>s</w:t>
+      </w:r>
+      <w:r>
+        <w:rPr>
+          <w:rFonts w:ascii="Times New Roman" w:hAnsi="Times New Roman" w:cs="Times New Roman"/>
+        </w:rPr>
+        <w:t xml:space="preserve"> removed. The</w:t>
+      </w:r>
+      <w:r>
+        <w:rPr>
+          <w:rFonts w:ascii="Times New Roman" w:hAnsi="Times New Roman" w:cs="Times New Roman"/>
+        </w:rPr>
+        <w:t>s</w:t>
+      </w:r>
+      <w:r>
+        <w:rPr>
+          <w:rFonts w:ascii="Times New Roman" w:hAnsi="Times New Roman" w:cs="Times New Roman"/>
+        </w:rPr>
+        <w:t>e value</w:t>
+      </w:r>
+      <w:r>
+        <w:rPr>
+          <w:rFonts w:ascii="Times New Roman" w:hAnsi="Times New Roman" w:cs="Times New Roman"/>
+        </w:rPr>
+        <w:t>s</w:t>
+      </w:r>
+      <w:r>
+        <w:rPr>
+          <w:rFonts w:ascii="Times New Roman" w:hAnsi="Times New Roman" w:cs="Times New Roman"/>
+        </w:rPr>
+        <w:t xml:space="preserve"> were found to be joint den</w:t>
+      </w:r>
+      <w:r>
+        <w:rPr>
+          <w:rFonts w:ascii="Times New Roman" w:hAnsi="Times New Roman" w:cs="Times New Roman"/>
+        </w:rPr>
+        <w:t>s</w:t>
+      </w:r>
+      <w:r>
+        <w:rPr>
+          <w:rFonts w:ascii="Times New Roman" w:hAnsi="Times New Roman" w:cs="Times New Roman"/>
+        </w:rPr>
+        <w:t>ity. Thi</w:t>
+      </w:r>
+      <w:r>
+        <w:rPr>
+          <w:rFonts w:ascii="Times New Roman" w:hAnsi="Times New Roman" w:cs="Times New Roman"/>
+        </w:rPr>
+        <w:t>s</w:t>
+      </w:r>
+      <w:r>
+        <w:rPr>
+          <w:rFonts w:ascii="Times New Roman" w:hAnsi="Times New Roman" w:cs="Times New Roman"/>
+        </w:rPr>
+        <w:t xml:space="preserve"> is modeled by the following:</w:t>
+      </w:r>
+    </w:p>
+    <w:p>
+      <w:pPr>
+        <w:rPr>
+          <w:rFonts w:ascii="Times New Roman" w:eastAsiaTheme="minorEastAsia" w:hAnsi="Times New Roman" w:cs="Times New Roman"/>
+        </w:rPr>
+      </w:pPr>
+      <m:oMathPara>
+        <m:oMath>
+          <m:r>
+            <w:rPr>
+              <w:rFonts w:ascii="Cambria Math" w:hAnsi="Cambria Math" w:cs="Times New Roman"/>
+            </w:rPr>
+            <m:t>f</m:t>
+          </m:r>
+          <m:d>
+            <m:dPr>
+              <m:ctrlPr>
+                <w:rPr>
+                  <w:rFonts w:ascii="Cambria Math" w:hAnsi="Cambria Math" w:cs="Times New Roman"/>
+                  <w:i/>
+                </w:rPr>
+              </m:ctrlPr>
+            </m:dPr>
+            <m:e>
+              <m:r>
+                <w:rPr>
+                  <w:rFonts w:ascii="Cambria Math" w:hAnsi="Cambria Math" w:cs="Times New Roman"/>
+                </w:rPr>
+                <m:t>x,y</m:t>
+              </m:r>
+            </m:e>
+          </m:d>
+          <m:r>
+            <w:rPr>
+              <w:rFonts w:ascii="Cambria Math" w:hAnsi="Cambria Math" w:cs="Times New Roman"/>
+            </w:rPr>
+            <m:t>=</m:t>
+          </m:r>
+          <m:d>
+            <m:dPr>
+              <m:begChr m:val="{"/>
+              <m:endChr m:val=""/>
+              <m:ctrlPr>
+                <w:rPr>
+                  <w:rFonts w:ascii="Cambria Math" w:hAnsi="Cambria Math" w:cs="Times New Roman"/>
+                  <w:i/>
+                </w:rPr>
+              </m:ctrlPr>
+            </m:dPr>
+            <m:e>
+              <m:eqArr>
+                <m:eqArrPr>
+                  <m:ctrlPr>
+                    <w:rPr>
+                      <w:rFonts w:ascii="Cambria Math" w:hAnsi="Cambria Math" w:cs="Times New Roman"/>
+                      <w:i/>
+                    </w:rPr>
+                  </m:ctrlPr>
+                </m:eqArrPr>
+                <m:e>
+                  <m:r>
+                    <w:rPr>
+                      <w:rFonts w:ascii="Cambria Math" w:hAnsi="Cambria Math" w:cs="Times New Roman"/>
+                    </w:rPr>
+                    <m:t>5x                        0≤x≤1,   0≤y≤1</m:t>
+                  </m:r>
+                </m:e>
+                <m:e>
+                  <m:r>
+                    <w:rPr>
+                      <w:rFonts w:ascii="Cambria Math" w:hAnsi="Cambria Math" w:cs="Times New Roman"/>
+                    </w:rPr>
+                    <m:t>0                                                 el</m:t>
+                  </m:r>
+                  <m:r>
+                    <w:rPr>
+                      <w:rFonts w:ascii="Cambria Math" w:hAnsi="Cambria Math" w:cs="Times New Roman"/>
+                    </w:rPr>
+                    <m:t>s</m:t>
+                  </m:r>
+                  <m:r>
+                    <w:rPr>
+                      <w:rFonts w:ascii="Cambria Math" w:hAnsi="Cambria Math" w:cs="Times New Roman"/>
+                    </w:rPr>
+                    <m:t>ewhere</m:t>
+                  </m:r>
+                </m:e>
+              </m:eqArr>
+            </m:e>
+          </m:d>
+        </m:oMath>
+      </m:oMathPara>
+    </w:p>
+    <w:p>
+      <w:pPr>
+        <w:rPr>
+          <w:rFonts w:ascii="Times New Roman" w:hAnsi="Times New Roman" w:cs="Times New Roman"/>
+        </w:rPr>
+      </w:pPr>
+      <w:r>
+        <w:rPr>
+          <w:rFonts w:ascii="Times New Roman" w:eastAsiaTheme="minorEastAsia" w:hAnsi="Times New Roman" w:cs="Times New Roman"/>
+        </w:rPr>
+        <w:t>We want to know whether X and Y depend on one another. Thi</w:t>
+      </w:r>
+      <w:r>
+        <w:rPr>
+          <w:rFonts w:ascii="Times New Roman" w:eastAsiaTheme="minorEastAsia" w:hAnsi="Times New Roman" w:cs="Times New Roman"/>
+        </w:rPr>
+        <w:t>s</w:t>
+      </w:r>
+      <w:r>
+        <w:rPr>
+          <w:rFonts w:ascii="Times New Roman" w:eastAsiaTheme="minorEastAsia" w:hAnsi="Times New Roman" w:cs="Times New Roman"/>
+        </w:rPr>
+        <w:t xml:space="preserve"> problem can be solved u</w:t>
+      </w:r>
+      <w:r>
+        <w:rPr>
+          <w:rFonts w:ascii="Times New Roman" w:eastAsiaTheme="minorEastAsia" w:hAnsi="Times New Roman" w:cs="Times New Roman"/>
+        </w:rPr>
+        <w:t>s</w:t>
+      </w:r>
+      <w:r>
+        <w:rPr>
+          <w:rFonts w:ascii="Times New Roman" w:eastAsiaTheme="minorEastAsia" w:hAnsi="Times New Roman" w:cs="Times New Roman"/>
+        </w:rPr>
+        <w:t>ing knowledge in independent random variables.</w:t>
       </w:r>
     </w:p>
     <w:bookmarkEnd w:id="0"/>
@@ -6386,6 +6547,7 @@
         <w:rPr>
           <w:rFonts w:ascii="Times New Roman" w:hAnsi="Times New Roman" w:cs="Times New Roman"/>
         </w:rPr>
+        <w:lastRenderedPageBreak/>
         <w:tab/>
       </w:r>
       <w:r>
@@ -6533,7 +6695,6 @@
           <w:rFonts w:ascii="Times New Roman" w:hAnsi="Times New Roman" w:cs="Times New Roman"/>
           <w:noProof/>
         </w:rPr>
-        <w:lastRenderedPageBreak/>
         <w:drawing>
           <wp:inline distT="0" distB="0" distL="0" distR="0" wp14:anchorId="43934832" wp14:editId="281842EB">
             <wp:extent cx="3425825" cy="2281319"/>
@@ -7288,7 +7449,14 @@
         <w:rPr>
           <w:rFonts w:ascii="Times New Roman" w:hAnsi="Times New Roman" w:cs="Times New Roman"/>
         </w:rPr>
-        <w:t xml:space="preserve"> 69.6, while 57 being the most common. Cognitive </w:t>
+        <w:t xml:space="preserve"> 69.6, while </w:t>
+      </w:r>
+      <w:r>
+        <w:rPr>
+          <w:rFonts w:ascii="Times New Roman" w:hAnsi="Times New Roman" w:cs="Times New Roman"/>
+        </w:rPr>
+        <w:lastRenderedPageBreak/>
+        <w:t xml:space="preserve">57 being the most common. Cognitive </w:t>
       </w:r>
       <w:r>
         <w:rPr>
@@ -7379,7 +7547,6 @@
         <w:rPr>
           <w:rFonts w:ascii="Times New Roman" w:hAnsi="Times New Roman" w:cs="Times New Roman"/>
         </w:rPr>
-        <w:lastRenderedPageBreak/>
         <w:tab/>
       </w:r>
       <w:r>
@@ -8312,6 +8479,7 @@
             <w:rPr>
               <w:rFonts w:ascii="Cambria Math" w:hAnsi="Cambria Math" w:cs="Times New Roman"/>
             </w:rPr>
+            <w:lastRenderedPageBreak/>
             <m:t>S</m:t>
           </m:r>
           <m:r>
@@ -8833,7 +9001,6 @@
         <w:rPr>
           <w:rFonts w:ascii="Times New Roman" w:eastAsiaTheme="minorEastAsia" w:hAnsi="Times New Roman" w:cs="Times New Roman"/>
         </w:rPr>
-        <w:lastRenderedPageBreak/>
         <w:t>Ba</w:t>
       </w:r>
       <w:r>
@@ -11258,6 +11425,7 @@
         <w:rPr>
           <w:rFonts w:ascii="Times New Roman" w:hAnsi="Times New Roman" w:cs="Times New Roman"/>
         </w:rPr>
+        <w:lastRenderedPageBreak/>
         <w:t>To learn more about caffeine intake of our dataset population, it would be important to assign probabilities for each range we have found from the excel graphs. As shown in the following sample space, these constitute the ranges of how much caffeine were taken:</w:t>
       </w:r>
     </w:p>
@@ -11427,7 +11595,6 @@
         <w:rPr>
           <w:rFonts w:ascii="Times New Roman" w:eastAsiaTheme="minorEastAsia" w:hAnsi="Times New Roman" w:cs="Times New Roman"/>
         </w:rPr>
-        <w:lastRenderedPageBreak/>
         <w:t>Ba</w:t>
       </w:r>
       <w:r>
@@ -12546,6 +12713,7 @@
             <w:rPr>
               <w:rFonts w:ascii="Cambria Math" w:hAnsi="Cambria Math" w:cs="Times New Roman"/>
             </w:rPr>
+            <w:lastRenderedPageBreak/>
             <m:t>P</m:t>
           </m:r>
           <m:d>
@@ -12710,7 +12878,6 @@
         <w:rPr>
           <w:rFonts w:ascii="Times New Roman" w:eastAsiaTheme="minorEastAsia" w:hAnsi="Times New Roman" w:cs="Times New Roman"/>
         </w:rPr>
-        <w:lastRenderedPageBreak/>
         <w:tab/>
       </w:r>
       <w:r>
@@ -14448,6 +14615,7 @@
             <w:rPr>
               <w:rFonts w:ascii="Cambria Math" w:eastAsiaTheme="minorEastAsia" w:hAnsi="Cambria Math" w:cs="Times New Roman"/>
             </w:rPr>
+            <w:lastRenderedPageBreak/>
             <m:t>P</m:t>
           </m:r>
           <m:d>
@@ -14734,7 +14902,6 @@
             <w:rPr>
               <w:rFonts w:ascii="Cambria Math" w:eastAsiaTheme="minorEastAsia" w:hAnsi="Cambria Math" w:cs="Times New Roman"/>
             </w:rPr>
-            <w:lastRenderedPageBreak/>
             <m:t>P</m:t>
           </m:r>
           <m:d>
@@ -16814,7 +16981,14 @@
         <w:rPr>
           <w:rFonts w:ascii="Times New Roman" w:hAnsi="Times New Roman" w:cs="Times New Roman"/>
         </w:rPr>
-        <w:t>set’s age ranges and occurrence, we proposed a problem concerning the additive and multiplicative law of probability. We want to know certain probabilities based on age. Here we can solve the probability of a randomly selected volunteer that can either be between 18 and 19 or 20 to 21 based on the additive law:</w:t>
+        <w:t xml:space="preserve">set’s age ranges and occurrence, we proposed a problem concerning the additive and multiplicative law of probability. We want to know certain </w:t>
+      </w:r>
+      <w:r>
+        <w:rPr>
+          <w:rFonts w:ascii="Times New Roman" w:hAnsi="Times New Roman" w:cs="Times New Roman"/>
+        </w:rPr>
+        <w:lastRenderedPageBreak/>
+        <w:t>probabilities based on age. Here we can solve the probability of a randomly selected volunteer that can either be between 18 and 19 or 20 to 21 based on the additive law:</w:t>
       </w:r>
     </w:p>
     <w:p>
@@ -17058,7 +17232,6 @@
         <w:rPr>
           <w:rFonts w:ascii="Times New Roman" w:eastAsiaTheme="minorEastAsia" w:hAnsi="Times New Roman" w:cs="Times New Roman"/>
         </w:rPr>
-        <w:lastRenderedPageBreak/>
         <w:t xml:space="preserve">When looking for the probability of an individual not being aged between 18 to 19 and 20 to 21, we </w:t>
       </w:r>
       <w:r>
@@ -18423,6 +18596,7 @@
             <w:rPr>
               <w:rFonts w:ascii="Cambria Math" w:eastAsiaTheme="minorEastAsia" w:hAnsi="Cambria Math" w:cs="Times New Roman"/>
             </w:rPr>
+            <w:lastRenderedPageBreak/>
             <m:t>P</m:t>
           </m:r>
           <m:d>
@@ -18586,7 +18760,6 @@
             <w:rPr>
               <w:rFonts w:ascii="Cambria Math" w:eastAsiaTheme="minorEastAsia" w:hAnsi="Cambria Math" w:cs="Times New Roman"/>
             </w:rPr>
-            <w:lastRenderedPageBreak/>
             <m:t>P</m:t>
           </m:r>
           <m:d>
@@ -20483,6 +20656,7 @@
         <w:rPr>
           <w:rFonts w:ascii="Times New Roman" w:hAnsi="Times New Roman" w:cs="Times New Roman"/>
         </w:rPr>
+        <w:lastRenderedPageBreak/>
         <w:tab/>
       </w:r>
       <w:bookmarkStart w:id="6" w:name="_Hlk196050879"/>
@@ -20606,7 +20780,6 @@
         <w:rPr>
           <w:rFonts w:ascii="Times New Roman" w:hAnsi="Times New Roman" w:cs="Times New Roman"/>
         </w:rPr>
-        <w:lastRenderedPageBreak/>
         <w:t>Then to find the probability of having interviewed at least 5:</w:t>
       </w:r>
     </w:p>
@@ -21912,7 +22085,14 @@
         <w:rPr>
           <w:rFonts w:ascii="Times New Roman" w:hAnsi="Times New Roman" w:cs="Times New Roman"/>
         </w:rPr>
-        <w:t xml:space="preserve">sleep, we are given the information that amongst the participants sleep had a Poisson distribution with an average of seven hours per day. Given that higher cognitive performance is due to more than seven hours of sleep, we want </w:t>
+        <w:t xml:space="preserve">sleep, we are given the information that amongst the participants sleep had a Poisson distribution with an average of seven hours per day. </w:t>
+      </w:r>
+      <w:r>
+        <w:rPr>
+          <w:rFonts w:ascii="Times New Roman" w:hAnsi="Times New Roman" w:cs="Times New Roman"/>
+        </w:rPr>
+        <w:lastRenderedPageBreak/>
+        <w:t xml:space="preserve">Given that higher cognitive performance is due to more than seven hours of sleep, we want </w:t>
       </w:r>
       <w:r>
         <w:rPr>
@@ -21998,7 +22178,6 @@
             <w:rPr>
               <w:rFonts w:ascii="Cambria Math" w:eastAsiaTheme="minorEastAsia" w:hAnsi="Cambria Math" w:cs="Times New Roman"/>
             </w:rPr>
-            <w:lastRenderedPageBreak/>
             <m:t>=</m:t>
           </m:r>
           <m:sSup>
@@ -23590,6 +23769,7 @@
         <w:rPr>
           <w:rFonts w:ascii="Times New Roman" w:eastAsiaTheme="minorEastAsia" w:hAnsi="Times New Roman" w:cs="Times New Roman"/>
         </w:rPr>
+        <w:lastRenderedPageBreak/>
         <w:t>Given the information we found, we can find the di</w:t>
       </w:r>
       <w:r>
@@ -23670,7 +23850,6 @@
             <w:rPr>
               <w:rFonts w:ascii="Cambria Math" w:eastAsiaTheme="minorEastAsia" w:hAnsi="Cambria Math" w:cs="Times New Roman"/>
             </w:rPr>
-            <w:lastRenderedPageBreak/>
             <m:t>P</m:t>
           </m:r>
           <m:d>
@@ -24969,6 +25148,7 @@
             <w:rPr>
               <w:rFonts w:ascii="Cambria Math" w:eastAsiaTheme="minorEastAsia" w:hAnsi="Cambria Math" w:cs="Times New Roman"/>
             </w:rPr>
+            <w:lastRenderedPageBreak/>
             <m:t>=</m:t>
           </m:r>
           <m:f>
@@ -25306,7 +25486,6 @@
             <w:rPr>
               <w:rFonts w:ascii="Cambria Math" w:eastAsiaTheme="minorEastAsia" w:hAnsi="Cambria Math" w:cs="Times New Roman"/>
             </w:rPr>
-            <w:lastRenderedPageBreak/>
             <m:t>E</m:t>
           </m:r>
           <m:d>
@@ -26551,6 +26730,7 @@
         <w:rPr>
           <w:rFonts w:ascii="Times New Roman" w:eastAsiaTheme="minorEastAsia" w:hAnsi="Times New Roman" w:cs="Times New Roman"/>
         </w:rPr>
+        <w:lastRenderedPageBreak/>
         <w:tab/>
       </w:r>
       <w:bookmarkStart w:id="14" w:name="_Hlk196051087"/>
@@ -26727,7 +26907,6 @@
             <w:rPr>
               <w:rFonts w:ascii="Cambria Math" w:eastAsiaTheme="minorEastAsia" w:hAnsi="Cambria Math" w:cs="Times New Roman"/>
             </w:rPr>
-            <w:lastRenderedPageBreak/>
             <m:t>=</m:t>
           </m:r>
           <m:f>
@@ -28414,6 +28593,7 @@
             <w:rPr>
               <w:rFonts w:ascii="Cambria Math" w:hAnsi="Cambria Math" w:cs="Times New Roman"/>
             </w:rPr>
+            <w:lastRenderedPageBreak/>
             <m:t>F</m:t>
           </m:r>
           <m:d>
@@ -28633,73 +28813,7 @@
         <w:rPr>
           <w:rFonts w:ascii="Times New Roman" w:hAnsi="Times New Roman" w:cs="Times New Roman"/>
         </w:rPr>
-        <w:t>s</w:t>
-      </w:r>
-      <w:r>
-        <w:rPr>
-          <w:rFonts w:ascii="Times New Roman" w:hAnsi="Times New Roman" w:cs="Times New Roman"/>
-        </w:rPr>
-        <w:t>earcher</w:t>
-      </w:r>
-      <w:r>
-        <w:rPr>
-          <w:rFonts w:ascii="Times New Roman" w:hAnsi="Times New Roman" w:cs="Times New Roman"/>
-        </w:rPr>
-        <w:t>s</w:t>
-      </w:r>
-      <w:r>
-        <w:rPr>
-          <w:rFonts w:ascii="Times New Roman" w:hAnsi="Times New Roman" w:cs="Times New Roman"/>
-        </w:rPr>
-        <w:t xml:space="preserve"> wanted to find a group for gender examination, they tackled a problem in predicting the di</w:t>
-      </w:r>
-      <w:r>
-        <w:rPr>
-          <w:rFonts w:ascii="Times New Roman" w:hAnsi="Times New Roman" w:cs="Times New Roman"/>
-        </w:rPr>
-        <w:t>s</w:t>
-      </w:r>
-      <w:r>
-        <w:rPr>
-          <w:rFonts w:ascii="Times New Roman" w:hAnsi="Times New Roman" w:cs="Times New Roman"/>
-        </w:rPr>
-        <w:t>tribution of gender</w:t>
-      </w:r>
-      <w:r>
-        <w:rPr>
-          <w:rFonts w:ascii="Times New Roman" w:hAnsi="Times New Roman" w:cs="Times New Roman"/>
-        </w:rPr>
-        <w:t>s</w:t>
-      </w:r>
-      <w:r>
-        <w:rPr>
-          <w:rFonts w:ascii="Times New Roman" w:hAnsi="Times New Roman" w:cs="Times New Roman"/>
-        </w:rPr>
-        <w:t>. In the given experiment, it re</w:t>
-      </w:r>
-      <w:r>
-        <w:rPr>
-          <w:rFonts w:ascii="Times New Roman" w:hAnsi="Times New Roman" w:cs="Times New Roman"/>
-        </w:rPr>
-        <w:t>s</w:t>
-      </w:r>
-      <w:r>
-        <w:rPr>
-          <w:rFonts w:ascii="Times New Roman" w:hAnsi="Times New Roman" w:cs="Times New Roman"/>
-        </w:rPr>
-        <w:t>emble</w:t>
-      </w:r>
-      <w:r>
-        <w:rPr>
-          <w:rFonts w:ascii="Times New Roman" w:hAnsi="Times New Roman" w:cs="Times New Roman"/>
-        </w:rPr>
-        <w:t>s</w:t>
-      </w:r>
-      <w:r>
-        <w:rPr>
-          <w:rFonts w:ascii="Times New Roman" w:hAnsi="Times New Roman" w:cs="Times New Roman"/>
-        </w:rPr>
-        <w:t xml:space="preserve"> much like a hypergeometric problem. If we wanted to know what the probability of </w:t>
+        <w:t xml:space="preserve">searchers wanted to find a group for gender examination, they tackled a problem in predicting the distribution of genders. In the given experiment, it resembles much like a hypergeometric problem. If we wanted to know what the probability of </w:t>
       </w:r>
       <w:r>
         <w:rPr>
@@ -28711,43 +28825,7 @@
         <w:rPr>
           <w:rFonts w:ascii="Times New Roman" w:hAnsi="Times New Roman" w:cs="Times New Roman"/>
         </w:rPr>
-        <w:t>, then we can con</w:t>
-      </w:r>
-      <w:r>
-        <w:rPr>
-          <w:rFonts w:ascii="Times New Roman" w:hAnsi="Times New Roman" w:cs="Times New Roman"/>
-        </w:rPr>
-        <w:t>s</w:t>
-      </w:r>
-      <w:r>
-        <w:rPr>
-          <w:rFonts w:ascii="Times New Roman" w:hAnsi="Times New Roman" w:cs="Times New Roman"/>
-        </w:rPr>
-        <w:t>truct the problem a</w:t>
-      </w:r>
-      <w:r>
-        <w:rPr>
-          <w:rFonts w:ascii="Times New Roman" w:hAnsi="Times New Roman" w:cs="Times New Roman"/>
-        </w:rPr>
-        <w:t>s</w:t>
-      </w:r>
-      <w:r>
-        <w:rPr>
-          <w:rFonts w:ascii="Times New Roman" w:hAnsi="Times New Roman" w:cs="Times New Roman"/>
-        </w:rPr>
-        <w:t xml:space="preserve"> </w:t>
-      </w:r>
-      <w:r>
-        <w:rPr>
-          <w:rFonts w:ascii="Times New Roman" w:hAnsi="Times New Roman" w:cs="Times New Roman"/>
-        </w:rPr>
-        <w:t>s</w:t>
-      </w:r>
-      <w:r>
-        <w:rPr>
-          <w:rFonts w:ascii="Times New Roman" w:hAnsi="Times New Roman" w:cs="Times New Roman"/>
-        </w:rPr>
-        <w:t>uch:</w:t>
+        <w:t>, then we can construct the problem as such:</w:t>
       </w:r>
     </w:p>
     <w:p>
@@ -28762,7 +28840,6 @@
             <w:rPr>
               <w:rFonts w:ascii="Cambria Math" w:eastAsiaTheme="minorEastAsia" w:hAnsi="Cambria Math" w:cs="Times New Roman"/>
             </w:rPr>
-            <w:lastRenderedPageBreak/>
             <m:t>P</m:t>
           </m:r>
           <m:d>
@@ -28837,13 +28914,7 @@
                 <w:rPr>
                   <w:rFonts w:ascii="Cambria Math" w:eastAsiaTheme="minorEastAsia" w:hAnsi="Cambria Math" w:cs="Times New Roman"/>
                 </w:rPr>
-                <m:t xml:space="preserve">= </m:t>
-              </m:r>
-              <m:r>
-                <w:rPr>
-                  <w:rFonts w:ascii="Cambria Math" w:eastAsiaTheme="minorEastAsia" w:hAnsi="Cambria Math" w:cs="Times New Roman"/>
-                </w:rPr>
-                <m:t xml:space="preserve">1 </m:t>
+                <m:t xml:space="preserve">= 1 </m:t>
               </m:r>
             </m:e>
           </m:d>
@@ -29206,19 +29277,7 @@
                 <w:rPr>
                   <w:rFonts w:ascii="Cambria Math" w:eastAsiaTheme="minorEastAsia" w:hAnsi="Cambria Math" w:cs="Times New Roman"/>
                 </w:rPr>
-                <m:t xml:space="preserve">= </m:t>
-              </m:r>
-              <m:r>
-                <w:rPr>
-                  <w:rFonts w:ascii="Cambria Math" w:eastAsiaTheme="minorEastAsia" w:hAnsi="Cambria Math" w:cs="Times New Roman"/>
-                </w:rPr>
-                <m:t>0</m:t>
-              </m:r>
-              <m:r>
-                <w:rPr>
-                  <w:rFonts w:ascii="Cambria Math" w:eastAsiaTheme="minorEastAsia" w:hAnsi="Cambria Math" w:cs="Times New Roman"/>
-                </w:rPr>
-                <m:t xml:space="preserve"> </m:t>
+                <m:t xml:space="preserve">= 0 </m:t>
               </m:r>
             </m:e>
           </m:d>
@@ -29242,13 +29301,7 @@
                 <w:rPr>
                   <w:rFonts w:ascii="Cambria Math" w:eastAsiaTheme="minorEastAsia" w:hAnsi="Cambria Math" w:cs="Times New Roman"/>
                 </w:rPr>
-                <m:t>1,</m:t>
-              </m:r>
-              <m:r>
-                <w:rPr>
-                  <w:rFonts w:ascii="Cambria Math" w:eastAsiaTheme="minorEastAsia" w:hAnsi="Cambria Math" w:cs="Times New Roman"/>
-                </w:rPr>
-                <m:t>0</m:t>
+                <m:t>1,0</m:t>
               </m:r>
             </m:e>
           </m:d>
@@ -29549,19 +29602,7 @@
                 <w:rPr>
                   <w:rFonts w:ascii="Cambria Math" w:eastAsiaTheme="minorEastAsia" w:hAnsi="Cambria Math" w:cs="Times New Roman"/>
                 </w:rPr>
-                <m:t xml:space="preserve">= </m:t>
-              </m:r>
-              <m:r>
-                <w:rPr>
-                  <w:rFonts w:ascii="Cambria Math" w:eastAsiaTheme="minorEastAsia" w:hAnsi="Cambria Math" w:cs="Times New Roman"/>
-                </w:rPr>
-                <m:t>2</m:t>
-              </m:r>
-              <m:r>
-                <w:rPr>
-                  <w:rFonts w:ascii="Cambria Math" w:eastAsiaTheme="minorEastAsia" w:hAnsi="Cambria Math" w:cs="Times New Roman"/>
-                </w:rPr>
-                <m:t>,</m:t>
+                <m:t>= 2,</m:t>
               </m:r>
               <m:sSub>
                 <m:sSubPr>
@@ -29617,13 +29658,7 @@
                 <w:rPr>
                   <w:rFonts w:ascii="Cambria Math" w:eastAsiaTheme="minorEastAsia" w:hAnsi="Cambria Math" w:cs="Times New Roman"/>
                 </w:rPr>
-                <m:t>2</m:t>
-              </m:r>
-              <m:r>
-                <w:rPr>
-                  <w:rFonts w:ascii="Cambria Math" w:eastAsiaTheme="minorEastAsia" w:hAnsi="Cambria Math" w:cs="Times New Roman"/>
-                </w:rPr>
-                <m:t>,0</m:t>
+                <m:t>2,0</m:t>
               </m:r>
             </m:e>
           </m:d>
@@ -29924,19 +29959,7 @@
                 <w:rPr>
                   <w:rFonts w:ascii="Cambria Math" w:eastAsiaTheme="minorEastAsia" w:hAnsi="Cambria Math" w:cs="Times New Roman"/>
                 </w:rPr>
-                <m:t xml:space="preserve">= </m:t>
-              </m:r>
-              <m:r>
-                <w:rPr>
-                  <w:rFonts w:ascii="Cambria Math" w:eastAsiaTheme="minorEastAsia" w:hAnsi="Cambria Math" w:cs="Times New Roman"/>
-                </w:rPr>
-                <m:t>0</m:t>
-              </m:r>
-              <m:r>
-                <w:rPr>
-                  <w:rFonts w:ascii="Cambria Math" w:eastAsiaTheme="minorEastAsia" w:hAnsi="Cambria Math" w:cs="Times New Roman"/>
-                </w:rPr>
-                <m:t>,</m:t>
+                <m:t>= 0,</m:t>
               </m:r>
               <m:sSub>
                 <m:sSubPr>
@@ -29968,19 +29991,7 @@
                 <w:rPr>
                   <w:rFonts w:ascii="Cambria Math" w:eastAsiaTheme="minorEastAsia" w:hAnsi="Cambria Math" w:cs="Times New Roman"/>
                 </w:rPr>
-                <m:t xml:space="preserve">= </m:t>
-              </m:r>
-              <m:r>
-                <w:rPr>
-                  <w:rFonts w:ascii="Cambria Math" w:eastAsiaTheme="minorEastAsia" w:hAnsi="Cambria Math" w:cs="Times New Roman"/>
-                </w:rPr>
-                <m:t>1</m:t>
-              </m:r>
-              <m:r>
-                <w:rPr>
-                  <w:rFonts w:ascii="Cambria Math" w:eastAsiaTheme="minorEastAsia" w:hAnsi="Cambria Math" w:cs="Times New Roman"/>
-                </w:rPr>
-                <m:t xml:space="preserve"> </m:t>
+                <m:t xml:space="preserve">= 1 </m:t>
               </m:r>
             </m:e>
           </m:d>
@@ -30004,19 +30015,7 @@
                 <w:rPr>
                   <w:rFonts w:ascii="Cambria Math" w:eastAsiaTheme="minorEastAsia" w:hAnsi="Cambria Math" w:cs="Times New Roman"/>
                 </w:rPr>
-                <m:t>0</m:t>
-              </m:r>
-              <m:r>
-                <w:rPr>
-                  <w:rFonts w:ascii="Cambria Math" w:eastAsiaTheme="minorEastAsia" w:hAnsi="Cambria Math" w:cs="Times New Roman"/>
-                </w:rPr>
-                <m:t>,</m:t>
-              </m:r>
-              <m:r>
-                <w:rPr>
-                  <w:rFonts w:ascii="Cambria Math" w:eastAsiaTheme="minorEastAsia" w:hAnsi="Cambria Math" w:cs="Times New Roman"/>
-                </w:rPr>
-                <m:t>1</m:t>
+                <m:t>0,1</m:t>
               </m:r>
             </m:e>
           </m:d>
@@ -30349,13 +30348,7 @@
                 <w:rPr>
                   <w:rFonts w:ascii="Cambria Math" w:eastAsiaTheme="minorEastAsia" w:hAnsi="Cambria Math" w:cs="Times New Roman"/>
                 </w:rPr>
-                <m:t xml:space="preserve">= </m:t>
-              </m:r>
-              <m:r>
-                <w:rPr>
-                  <w:rFonts w:ascii="Cambria Math" w:eastAsiaTheme="minorEastAsia" w:hAnsi="Cambria Math" w:cs="Times New Roman"/>
-                </w:rPr>
-                <m:t>2</m:t>
+                <m:t>= 2</m:t>
               </m:r>
             </m:e>
           </m:d>
@@ -30379,13 +30372,7 @@
                 <w:rPr>
                   <w:rFonts w:ascii="Cambria Math" w:eastAsiaTheme="minorEastAsia" w:hAnsi="Cambria Math" w:cs="Times New Roman"/>
                 </w:rPr>
-                <m:t>0,</m:t>
-              </m:r>
-              <m:r>
-                <w:rPr>
-                  <w:rFonts w:ascii="Cambria Math" w:eastAsiaTheme="minorEastAsia" w:hAnsi="Cambria Math" w:cs="Times New Roman"/>
-                </w:rPr>
-                <m:t>2</m:t>
+                <m:t>0,2</m:t>
               </m:r>
             </m:e>
           </m:d>
@@ -30642,31 +30629,7 @@
         <w:rPr>
           <w:rFonts w:ascii="Times New Roman" w:hAnsi="Times New Roman" w:cs="Times New Roman"/>
         </w:rPr>
-        <w:t>In the following table, it contain</w:t>
-      </w:r>
-      <w:r>
-        <w:rPr>
-          <w:rFonts w:ascii="Times New Roman" w:hAnsi="Times New Roman" w:cs="Times New Roman"/>
-        </w:rPr>
-        <w:t>s</w:t>
-      </w:r>
-      <w:r>
-        <w:rPr>
-          <w:rFonts w:ascii="Times New Roman" w:hAnsi="Times New Roman" w:cs="Times New Roman"/>
-        </w:rPr>
-        <w:t xml:space="preserve"> all the value</w:t>
-      </w:r>
-      <w:r>
-        <w:rPr>
-          <w:rFonts w:ascii="Times New Roman" w:hAnsi="Times New Roman" w:cs="Times New Roman"/>
-        </w:rPr>
-        <w:t>s</w:t>
-      </w:r>
-      <w:r>
-        <w:rPr>
-          <w:rFonts w:ascii="Times New Roman" w:hAnsi="Times New Roman" w:cs="Times New Roman"/>
-        </w:rPr>
-        <w:t xml:space="preserve"> for all other combinations:</w:t>
+        <w:t>In the following table, it contains all the values for all other combinations:</w:t>
       </w:r>
     </w:p>
     <w:tbl>
@@ -31468,33 +31431,20 @@
     <w:p>
       <w:pPr>
         <w:rPr>
+          <w:rFonts w:ascii="Times New Roman" w:hAnsi="Times New Roman" w:cs="Times New Roman"/>
+        </w:rPr>
+      </w:pPr>
+      <w:r>
+        <w:rPr>
           <w:rFonts w:ascii="Times New Roman" w:eastAsiaTheme="minorEastAsia" w:hAnsi="Times New Roman" w:cs="Times New Roman"/>
         </w:rPr>
-      </w:pPr>
-    </w:p>
-    <w:p>
-      <w:pPr>
-        <w:rPr>
-          <w:rFonts w:ascii="Times New Roman" w:hAnsi="Times New Roman" w:cs="Times New Roman"/>
-        </w:rPr>
-      </w:pPr>
-      <w:r>
-        <w:rPr>
-          <w:rFonts w:ascii="Times New Roman" w:eastAsiaTheme="minorEastAsia" w:hAnsi="Times New Roman" w:cs="Times New Roman"/>
-        </w:rPr>
         <w:t>All other value</w:t>
       </w:r>
       <w:r>
         <w:rPr>
           <w:rFonts w:ascii="Times New Roman" w:hAnsi="Times New Roman" w:cs="Times New Roman"/>
         </w:rPr>
-        <w:t>s</w:t>
-      </w:r>
-      <w:r>
-        <w:rPr>
-          <w:rFonts w:ascii="Times New Roman" w:hAnsi="Times New Roman" w:cs="Times New Roman"/>
-        </w:rPr>
-        <w:t xml:space="preserve"> that contain </w:t>
+        <w:t xml:space="preserve">s that contain </w:t>
       </w:r>
       <w:r>
         <w:rPr>
@@ -31506,43 +31456,7 @@
         <w:rPr>
           <w:rFonts w:ascii="Times New Roman" w:hAnsi="Times New Roman" w:cs="Times New Roman"/>
         </w:rPr>
-        <w:t xml:space="preserve"> are not po</w:t>
-      </w:r>
-      <w:r>
-        <w:rPr>
-          <w:rFonts w:ascii="Times New Roman" w:hAnsi="Times New Roman" w:cs="Times New Roman"/>
-        </w:rPr>
-        <w:t>ss</w:t>
-      </w:r>
-      <w:r>
-        <w:rPr>
-          <w:rFonts w:ascii="Times New Roman" w:hAnsi="Times New Roman" w:cs="Times New Roman"/>
-        </w:rPr>
-        <w:t xml:space="preserve">ible </w:t>
-      </w:r>
-      <w:r>
-        <w:rPr>
-          <w:rFonts w:ascii="Times New Roman" w:hAnsi="Times New Roman" w:cs="Times New Roman"/>
-        </w:rPr>
-        <w:t>s</w:t>
-      </w:r>
-      <w:r>
-        <w:rPr>
-          <w:rFonts w:ascii="Times New Roman" w:hAnsi="Times New Roman" w:cs="Times New Roman"/>
-        </w:rPr>
-        <w:t>cenario</w:t>
-      </w:r>
-      <w:r>
-        <w:rPr>
-          <w:rFonts w:ascii="Times New Roman" w:hAnsi="Times New Roman" w:cs="Times New Roman"/>
-        </w:rPr>
-        <w:t>s</w:t>
-      </w:r>
-      <w:r>
-        <w:rPr>
-          <w:rFonts w:ascii="Times New Roman" w:hAnsi="Times New Roman" w:cs="Times New Roman"/>
-        </w:rPr>
-        <w:t xml:space="preserve"> given that we only want two participants. </w:t>
+        <w:t xml:space="preserve"> are not possible scenarios given that we only want two participants. </w:t>
       </w:r>
       <w:r>
         <w:rPr>
@@ -31588,73 +31502,7 @@
         <w:rPr>
           <w:rFonts w:ascii="Times New Roman" w:hAnsi="Times New Roman" w:cs="Times New Roman"/>
         </w:rPr>
-        <w:t>s</w:t>
-      </w:r>
-      <w:r>
-        <w:rPr>
-          <w:rFonts w:ascii="Times New Roman" w:hAnsi="Times New Roman" w:cs="Times New Roman"/>
-        </w:rPr>
-        <w:t xml:space="preserve"> the </w:t>
-      </w:r>
-      <w:r>
-        <w:rPr>
-          <w:rFonts w:ascii="Times New Roman" w:hAnsi="Times New Roman" w:cs="Times New Roman"/>
-        </w:rPr>
-        <w:t>s</w:t>
-      </w:r>
-      <w:r>
-        <w:rPr>
-          <w:rFonts w:ascii="Times New Roman" w:hAnsi="Times New Roman" w:cs="Times New Roman"/>
-        </w:rPr>
-        <w:t>ame a</w:t>
-      </w:r>
-      <w:r>
-        <w:rPr>
-          <w:rFonts w:ascii="Times New Roman" w:hAnsi="Times New Roman" w:cs="Times New Roman"/>
-        </w:rPr>
-        <w:t>s</w:t>
-      </w:r>
-      <w:r>
-        <w:rPr>
-          <w:rFonts w:ascii="Times New Roman" w:hAnsi="Times New Roman" w:cs="Times New Roman"/>
-        </w:rPr>
-        <w:t xml:space="preserve"> </w:t>
-      </w:r>
-      <w:r>
-        <w:rPr>
-          <w:rFonts w:ascii="Times New Roman" w:hAnsi="Times New Roman" w:cs="Times New Roman"/>
-        </w:rPr>
-        <w:t>s</w:t>
-      </w:r>
-      <w:r>
-        <w:rPr>
-          <w:rFonts w:ascii="Times New Roman" w:hAnsi="Times New Roman" w:cs="Times New Roman"/>
-        </w:rPr>
-        <w:t>umming the column</w:t>
-      </w:r>
-      <w:r>
-        <w:rPr>
-          <w:rFonts w:ascii="Times New Roman" w:hAnsi="Times New Roman" w:cs="Times New Roman"/>
-        </w:rPr>
-        <w:t>s</w:t>
-      </w:r>
-      <w:r>
-        <w:rPr>
-          <w:rFonts w:ascii="Times New Roman" w:hAnsi="Times New Roman" w:cs="Times New Roman"/>
-        </w:rPr>
-        <w:t xml:space="preserve"> value</w:t>
-      </w:r>
-      <w:r>
-        <w:rPr>
-          <w:rFonts w:ascii="Times New Roman" w:hAnsi="Times New Roman" w:cs="Times New Roman"/>
-        </w:rPr>
-        <w:t>s</w:t>
-      </w:r>
-      <w:r>
-        <w:rPr>
-          <w:rFonts w:ascii="Times New Roman" w:hAnsi="Times New Roman" w:cs="Times New Roman"/>
-        </w:rPr>
-        <w:t xml:space="preserve">, while for </w:t>
+        <w:t xml:space="preserve">s the same as summing the columns values, while for </w:t>
       </w:r>
       <m:oMath>
         <m:sSub>
@@ -31694,67 +31542,7 @@
         <w:rPr>
           <w:rFonts w:ascii="Times New Roman" w:hAnsi="Times New Roman" w:cs="Times New Roman"/>
         </w:rPr>
-        <w:t xml:space="preserve">we would </w:t>
-      </w:r>
-      <w:r>
-        <w:rPr>
-          <w:rFonts w:ascii="Times New Roman" w:hAnsi="Times New Roman" w:cs="Times New Roman"/>
-        </w:rPr>
-        <w:t>s</w:t>
-      </w:r>
-      <w:r>
-        <w:rPr>
-          <w:rFonts w:ascii="Times New Roman" w:hAnsi="Times New Roman" w:cs="Times New Roman"/>
-        </w:rPr>
-        <w:t>um the row value</w:t>
-      </w:r>
-      <w:r>
-        <w:rPr>
-          <w:rFonts w:ascii="Times New Roman" w:hAnsi="Times New Roman" w:cs="Times New Roman"/>
-        </w:rPr>
-        <w:t>s</w:t>
-      </w:r>
-      <w:r>
-        <w:rPr>
-          <w:rFonts w:ascii="Times New Roman" w:hAnsi="Times New Roman" w:cs="Times New Roman"/>
-        </w:rPr>
-        <w:t>. A</w:t>
-      </w:r>
-      <w:r>
-        <w:rPr>
-          <w:rFonts w:ascii="Times New Roman" w:hAnsi="Times New Roman" w:cs="Times New Roman"/>
-        </w:rPr>
-        <w:t>s</w:t>
-      </w:r>
-      <w:r>
-        <w:rPr>
-          <w:rFonts w:ascii="Times New Roman" w:hAnsi="Times New Roman" w:cs="Times New Roman"/>
-        </w:rPr>
-        <w:t xml:space="preserve"> </w:t>
-      </w:r>
-      <w:r>
-        <w:rPr>
-          <w:rFonts w:ascii="Times New Roman" w:hAnsi="Times New Roman" w:cs="Times New Roman"/>
-        </w:rPr>
-        <w:t>s</w:t>
-      </w:r>
-      <w:r>
-        <w:rPr>
-          <w:rFonts w:ascii="Times New Roman" w:hAnsi="Times New Roman" w:cs="Times New Roman"/>
-        </w:rPr>
-        <w:t>uch, the following value</w:t>
-      </w:r>
-      <w:r>
-        <w:rPr>
-          <w:rFonts w:ascii="Times New Roman" w:hAnsi="Times New Roman" w:cs="Times New Roman"/>
-        </w:rPr>
-        <w:t>s</w:t>
-      </w:r>
-      <w:r>
-        <w:rPr>
-          <w:rFonts w:ascii="Times New Roman" w:hAnsi="Times New Roman" w:cs="Times New Roman"/>
-        </w:rPr>
-        <w:t xml:space="preserve"> are the marginal probabilities:</w:t>
+        <w:t>we would sum the row values. As such, the following values are the marginal probabilities:</w:t>
       </w:r>
     </w:p>
     <w:p>
@@ -32076,13 +31864,7 @@
                 <w:rPr>
                   <w:rFonts w:ascii="Cambria Math" w:eastAsiaTheme="minorEastAsia" w:hAnsi="Cambria Math" w:cs="Times New Roman"/>
                 </w:rPr>
-                <m:t>1,</m:t>
-              </m:r>
-              <m:r>
-                <w:rPr>
-                  <w:rFonts w:ascii="Cambria Math" w:eastAsiaTheme="minorEastAsia" w:hAnsi="Cambria Math" w:cs="Times New Roman"/>
-                </w:rPr>
-                <m:t>0</m:t>
+                <m:t>1,0</m:t>
               </m:r>
             </m:e>
           </m:d>
@@ -32106,13 +31888,7 @@
                 <w:rPr>
                   <w:rFonts w:ascii="Cambria Math" w:eastAsiaTheme="minorEastAsia" w:hAnsi="Cambria Math" w:cs="Times New Roman"/>
                 </w:rPr>
-                <m:t>1</m:t>
-              </m:r>
-              <m:r>
-                <w:rPr>
-                  <w:rFonts w:ascii="Cambria Math" w:eastAsiaTheme="minorEastAsia" w:hAnsi="Cambria Math" w:cs="Times New Roman"/>
-                </w:rPr>
-                <m:t>,1</m:t>
+                <m:t>1,1</m:t>
               </m:r>
             </m:e>
           </m:d>
@@ -32136,13 +31912,7 @@
                 <w:rPr>
                   <w:rFonts w:ascii="Cambria Math" w:eastAsiaTheme="minorEastAsia" w:hAnsi="Cambria Math" w:cs="Times New Roman"/>
                 </w:rPr>
-                <m:t>1</m:t>
-              </m:r>
-              <m:r>
-                <w:rPr>
-                  <w:rFonts w:ascii="Cambria Math" w:eastAsiaTheme="minorEastAsia" w:hAnsi="Cambria Math" w:cs="Times New Roman"/>
-                </w:rPr>
-                <m:t>,2</m:t>
+                <m:t>1,2</m:t>
               </m:r>
             </m:e>
           </m:d>
@@ -32166,13 +31936,7 @@
                 <w:rPr>
                   <w:rFonts w:ascii="Cambria Math" w:eastAsiaTheme="minorEastAsia" w:hAnsi="Cambria Math" w:cs="Times New Roman"/>
                 </w:rPr>
-                <m:t>1</m:t>
-              </m:r>
-              <m:r>
-                <w:rPr>
-                  <w:rFonts w:ascii="Cambria Math" w:eastAsiaTheme="minorEastAsia" w:hAnsi="Cambria Math" w:cs="Times New Roman"/>
-                </w:rPr>
-                <m:t>,3</m:t>
+                <m:t>1,3</m:t>
               </m:r>
             </m:e>
           </m:d>
@@ -32212,13 +31976,7 @@
             <w:rPr>
               <w:rFonts w:ascii="Cambria Math" w:eastAsiaTheme="minorEastAsia" w:hAnsi="Cambria Math" w:cs="Times New Roman"/>
             </w:rPr>
-            <m:t>+</m:t>
-          </m:r>
-          <m:r>
-            <w:rPr>
-              <w:rFonts w:ascii="Cambria Math" w:eastAsiaTheme="minorEastAsia" w:hAnsi="Cambria Math" w:cs="Times New Roman"/>
-            </w:rPr>
-            <m:t>3+0+0=</m:t>
+            <m:t>+3+0+0=</m:t>
           </m:r>
           <m:f>
             <m:fPr>
@@ -32327,13 +32085,7 @@
                 <w:rPr>
                   <w:rFonts w:ascii="Cambria Math" w:eastAsiaTheme="minorEastAsia" w:hAnsi="Cambria Math" w:cs="Times New Roman"/>
                 </w:rPr>
-                <m:t>2</m:t>
-              </m:r>
-              <m:r>
-                <w:rPr>
-                  <w:rFonts w:ascii="Cambria Math" w:eastAsiaTheme="minorEastAsia" w:hAnsi="Cambria Math" w:cs="Times New Roman"/>
-                </w:rPr>
-                <m:t>,0</m:t>
+                <m:t>2,0</m:t>
               </m:r>
             </m:e>
           </m:d>
@@ -32357,13 +32109,7 @@
                 <w:rPr>
                   <w:rFonts w:ascii="Cambria Math" w:eastAsiaTheme="minorEastAsia" w:hAnsi="Cambria Math" w:cs="Times New Roman"/>
                 </w:rPr>
-                <m:t>2</m:t>
-              </m:r>
-              <m:r>
-                <w:rPr>
-                  <w:rFonts w:ascii="Cambria Math" w:eastAsiaTheme="minorEastAsia" w:hAnsi="Cambria Math" w:cs="Times New Roman"/>
-                </w:rPr>
-                <m:t>,1</m:t>
+                <m:t>2,1</m:t>
               </m:r>
             </m:e>
           </m:d>
@@ -32387,13 +32133,7 @@
                 <w:rPr>
                   <w:rFonts w:ascii="Cambria Math" w:eastAsiaTheme="minorEastAsia" w:hAnsi="Cambria Math" w:cs="Times New Roman"/>
                 </w:rPr>
-                <m:t>2</m:t>
-              </m:r>
-              <m:r>
-                <w:rPr>
-                  <w:rFonts w:ascii="Cambria Math" w:eastAsiaTheme="minorEastAsia" w:hAnsi="Cambria Math" w:cs="Times New Roman"/>
-                </w:rPr>
-                <m:t>,2</m:t>
+                <m:t>2,2</m:t>
               </m:r>
             </m:e>
           </m:d>
@@ -32417,13 +32157,7 @@
                 <w:rPr>
                   <w:rFonts w:ascii="Cambria Math" w:eastAsiaTheme="minorEastAsia" w:hAnsi="Cambria Math" w:cs="Times New Roman"/>
                 </w:rPr>
-                <m:t>2</m:t>
-              </m:r>
-              <m:r>
-                <w:rPr>
-                  <w:rFonts w:ascii="Cambria Math" w:eastAsiaTheme="minorEastAsia" w:hAnsi="Cambria Math" w:cs="Times New Roman"/>
-                </w:rPr>
-                <m:t>,3</m:t>
+                <m:t>2,3</m:t>
               </m:r>
             </m:e>
           </m:d>
@@ -32431,13 +32165,7 @@
             <w:rPr>
               <w:rFonts w:ascii="Cambria Math" w:eastAsiaTheme="minorEastAsia" w:hAnsi="Cambria Math" w:cs="Times New Roman"/>
             </w:rPr>
-            <m:t>=</m:t>
-          </m:r>
-          <m:r>
-            <w:rPr>
-              <w:rFonts w:ascii="Cambria Math" w:eastAsiaTheme="minorEastAsia" w:hAnsi="Cambria Math" w:cs="Times New Roman"/>
-            </w:rPr>
-            <m:t xml:space="preserve"> </m:t>
+            <m:t xml:space="preserve">= </m:t>
           </m:r>
           <m:f>
             <m:fPr>
@@ -32572,13 +32300,7 @@
                 <w:rPr>
                   <w:rFonts w:ascii="Cambria Math" w:eastAsiaTheme="minorEastAsia" w:hAnsi="Cambria Math" w:cs="Times New Roman"/>
                 </w:rPr>
-                <m:t>3</m:t>
-              </m:r>
-              <m:r>
-                <w:rPr>
-                  <w:rFonts w:ascii="Cambria Math" w:eastAsiaTheme="minorEastAsia" w:hAnsi="Cambria Math" w:cs="Times New Roman"/>
-                </w:rPr>
-                <m:t>,0</m:t>
+                <m:t>3,0</m:t>
               </m:r>
             </m:e>
           </m:d>
@@ -32626,13 +32348,7 @@
                 <w:rPr>
                   <w:rFonts w:ascii="Cambria Math" w:eastAsiaTheme="minorEastAsia" w:hAnsi="Cambria Math" w:cs="Times New Roman"/>
                 </w:rPr>
-                <m:t>3</m:t>
-              </m:r>
-              <m:r>
-                <w:rPr>
-                  <w:rFonts w:ascii="Cambria Math" w:eastAsiaTheme="minorEastAsia" w:hAnsi="Cambria Math" w:cs="Times New Roman"/>
-                </w:rPr>
-                <m:t>,2</m:t>
+                <m:t>3,2</m:t>
               </m:r>
             </m:e>
           </m:d>
@@ -32656,13 +32372,7 @@
                 <w:rPr>
                   <w:rFonts w:ascii="Cambria Math" w:eastAsiaTheme="minorEastAsia" w:hAnsi="Cambria Math" w:cs="Times New Roman"/>
                 </w:rPr>
-                <m:t>3</m:t>
-              </m:r>
-              <m:r>
-                <w:rPr>
-                  <w:rFonts w:ascii="Cambria Math" w:eastAsiaTheme="minorEastAsia" w:hAnsi="Cambria Math" w:cs="Times New Roman"/>
-                </w:rPr>
-                <m:t>,3</m:t>
+                <m:t>3,3</m:t>
               </m:r>
             </m:e>
           </m:d>
@@ -32670,13 +32380,7 @@
             <w:rPr>
               <w:rFonts w:ascii="Cambria Math" w:eastAsiaTheme="minorEastAsia" w:hAnsi="Cambria Math" w:cs="Times New Roman"/>
             </w:rPr>
-            <m:t xml:space="preserve">= </m:t>
-          </m:r>
-          <m:r>
-            <w:rPr>
-              <w:rFonts w:ascii="Cambria Math" w:eastAsiaTheme="minorEastAsia" w:hAnsi="Cambria Math" w:cs="Times New Roman"/>
-            </w:rPr>
-            <m:t>0+0+0+0=0</m:t>
+            <m:t>= 0+0+0+0=0</m:t>
           </m:r>
         </m:oMath>
       </m:oMathPara>
@@ -32753,13 +32457,7 @@
                 <w:rPr>
                   <w:rFonts w:ascii="Cambria Math" w:eastAsiaTheme="minorEastAsia" w:hAnsi="Cambria Math" w:cs="Times New Roman"/>
                 </w:rPr>
-                <m:t>4</m:t>
-              </m:r>
-              <m:r>
-                <w:rPr>
-                  <w:rFonts w:ascii="Cambria Math" w:eastAsiaTheme="minorEastAsia" w:hAnsi="Cambria Math" w:cs="Times New Roman"/>
-                </w:rPr>
-                <m:t>,0</m:t>
+                <m:t>4,0</m:t>
               </m:r>
             </m:e>
           </m:d>
@@ -32783,13 +32481,7 @@
                 <w:rPr>
                   <w:rFonts w:ascii="Cambria Math" w:eastAsiaTheme="minorEastAsia" w:hAnsi="Cambria Math" w:cs="Times New Roman"/>
                 </w:rPr>
-                <m:t>4</m:t>
-              </m:r>
-              <m:r>
-                <w:rPr>
-                  <w:rFonts w:ascii="Cambria Math" w:eastAsiaTheme="minorEastAsia" w:hAnsi="Cambria Math" w:cs="Times New Roman"/>
-                </w:rPr>
-                <m:t>,1</m:t>
+                <m:t>4,1</m:t>
               </m:r>
             </m:e>
           </m:d>
@@ -32813,13 +32505,7 @@
                 <w:rPr>
                   <w:rFonts w:ascii="Cambria Math" w:eastAsiaTheme="minorEastAsia" w:hAnsi="Cambria Math" w:cs="Times New Roman"/>
                 </w:rPr>
-                <m:t>4</m:t>
-              </m:r>
-              <m:r>
-                <w:rPr>
-                  <w:rFonts w:ascii="Cambria Math" w:eastAsiaTheme="minorEastAsia" w:hAnsi="Cambria Math" w:cs="Times New Roman"/>
-                </w:rPr>
-                <m:t>,2</m:t>
+                <m:t>4,2</m:t>
               </m:r>
             </m:e>
           </m:d>
@@ -32843,13 +32529,7 @@
                 <w:rPr>
                   <w:rFonts w:ascii="Cambria Math" w:eastAsiaTheme="minorEastAsia" w:hAnsi="Cambria Math" w:cs="Times New Roman"/>
                 </w:rPr>
-                <m:t>4</m:t>
-              </m:r>
-              <m:r>
-                <w:rPr>
-                  <w:rFonts w:ascii="Cambria Math" w:eastAsiaTheme="minorEastAsia" w:hAnsi="Cambria Math" w:cs="Times New Roman"/>
-                </w:rPr>
-                <m:t>,3</m:t>
+                <m:t>4,3</m:t>
               </m:r>
             </m:e>
           </m:d>
@@ -32857,13 +32537,7 @@
             <w:rPr>
               <w:rFonts w:ascii="Cambria Math" w:eastAsiaTheme="minorEastAsia" w:hAnsi="Cambria Math" w:cs="Times New Roman"/>
             </w:rPr>
-            <m:t xml:space="preserve">= </m:t>
-          </m:r>
-          <m:r>
-            <w:rPr>
-              <w:rFonts w:ascii="Cambria Math" w:eastAsiaTheme="minorEastAsia" w:hAnsi="Cambria Math" w:cs="Times New Roman"/>
-            </w:rPr>
-            <m:t>0+0+0+0=0</m:t>
+            <m:t>= 0+0+0+0=0</m:t>
           </m:r>
         </m:oMath>
       </m:oMathPara>
@@ -32940,13 +32614,7 @@
                 <w:rPr>
                   <w:rFonts w:ascii="Cambria Math" w:eastAsiaTheme="minorEastAsia" w:hAnsi="Cambria Math" w:cs="Times New Roman"/>
                 </w:rPr>
-                <m:t>5</m:t>
-              </m:r>
-              <m:r>
-                <w:rPr>
-                  <w:rFonts w:ascii="Cambria Math" w:eastAsiaTheme="minorEastAsia" w:hAnsi="Cambria Math" w:cs="Times New Roman"/>
-                </w:rPr>
-                <m:t>,0</m:t>
+                <m:t>5,0</m:t>
               </m:r>
             </m:e>
           </m:d>
@@ -32970,13 +32638,7 @@
                 <w:rPr>
                   <w:rFonts w:ascii="Cambria Math" w:eastAsiaTheme="minorEastAsia" w:hAnsi="Cambria Math" w:cs="Times New Roman"/>
                 </w:rPr>
-                <m:t>5</m:t>
-              </m:r>
-              <m:r>
-                <w:rPr>
-                  <w:rFonts w:ascii="Cambria Math" w:eastAsiaTheme="minorEastAsia" w:hAnsi="Cambria Math" w:cs="Times New Roman"/>
-                </w:rPr>
-                <m:t>,1</m:t>
+                <m:t>5,1</m:t>
               </m:r>
             </m:e>
           </m:d>
@@ -33000,13 +32662,7 @@
                 <w:rPr>
                   <w:rFonts w:ascii="Cambria Math" w:eastAsiaTheme="minorEastAsia" w:hAnsi="Cambria Math" w:cs="Times New Roman"/>
                 </w:rPr>
-                <m:t>5</m:t>
-              </m:r>
-              <m:r>
-                <w:rPr>
-                  <w:rFonts w:ascii="Cambria Math" w:eastAsiaTheme="minorEastAsia" w:hAnsi="Cambria Math" w:cs="Times New Roman"/>
-                </w:rPr>
-                <m:t>,2</m:t>
+                <m:t>5,2</m:t>
               </m:r>
             </m:e>
           </m:d>
@@ -33030,13 +32686,7 @@
                 <w:rPr>
                   <w:rFonts w:ascii="Cambria Math" w:eastAsiaTheme="minorEastAsia" w:hAnsi="Cambria Math" w:cs="Times New Roman"/>
                 </w:rPr>
-                <m:t>5</m:t>
-              </m:r>
-              <m:r>
-                <w:rPr>
-                  <w:rFonts w:ascii="Cambria Math" w:eastAsiaTheme="minorEastAsia" w:hAnsi="Cambria Math" w:cs="Times New Roman"/>
-                </w:rPr>
-                <m:t>,3</m:t>
+                <m:t>5,3</m:t>
               </m:r>
             </m:e>
           </m:d>
@@ -33044,23 +32694,10 @@
             <w:rPr>
               <w:rFonts w:ascii="Cambria Math" w:eastAsiaTheme="minorEastAsia" w:hAnsi="Cambria Math" w:cs="Times New Roman"/>
             </w:rPr>
-            <m:t xml:space="preserve">= </m:t>
-          </m:r>
-          <m:r>
-            <w:rPr>
-              <w:rFonts w:ascii="Cambria Math" w:eastAsiaTheme="minorEastAsia" w:hAnsi="Cambria Math" w:cs="Times New Roman"/>
-            </w:rPr>
-            <m:t>0+0+0+0=0</m:t>
+            <m:t>= 0+0+0+0=0</m:t>
           </m:r>
         </m:oMath>
       </m:oMathPara>
-    </w:p>
-    <w:p>
-      <w:pPr>
-        <w:rPr>
-          <w:rFonts w:ascii="Times New Roman" w:eastAsiaTheme="minorEastAsia" w:hAnsi="Times New Roman" w:cs="Times New Roman"/>
-        </w:rPr>
-      </w:pPr>
     </w:p>
     <w:p>
       <w:pPr>
@@ -33182,19 +32819,7 @@
                 <w:rPr>
                   <w:rFonts w:ascii="Cambria Math" w:eastAsiaTheme="minorEastAsia" w:hAnsi="Cambria Math" w:cs="Times New Roman"/>
                 </w:rPr>
-                <m:t>2</m:t>
-              </m:r>
-              <m:r>
-                <w:rPr>
-                  <w:rFonts w:ascii="Cambria Math" w:eastAsiaTheme="minorEastAsia" w:hAnsi="Cambria Math" w:cs="Times New Roman"/>
-                </w:rPr>
-                <m:t>,</m:t>
-              </m:r>
-              <m:r>
-                <w:rPr>
-                  <w:rFonts w:ascii="Cambria Math" w:eastAsiaTheme="minorEastAsia" w:hAnsi="Cambria Math" w:cs="Times New Roman"/>
-                </w:rPr>
-                <m:t>0</m:t>
+                <m:t>2,0</m:t>
               </m:r>
             </m:e>
           </m:d>
@@ -33338,19 +32963,7 @@
             <w:rPr>
               <w:rFonts w:ascii="Cambria Math" w:eastAsiaTheme="minorEastAsia" w:hAnsi="Cambria Math" w:cs="Times New Roman"/>
             </w:rPr>
-            <m:t>+0</m:t>
-          </m:r>
-          <m:r>
-            <w:rPr>
-              <w:rFonts w:ascii="Cambria Math" w:eastAsiaTheme="minorEastAsia" w:hAnsi="Cambria Math" w:cs="Times New Roman"/>
-            </w:rPr>
-            <m:t>+0+0</m:t>
-          </m:r>
-          <m:r>
-            <w:rPr>
-              <w:rFonts w:ascii="Cambria Math" w:eastAsiaTheme="minorEastAsia" w:hAnsi="Cambria Math" w:cs="Times New Roman"/>
-            </w:rPr>
-            <m:t xml:space="preserve">= </m:t>
+            <m:t xml:space="preserve">+0+0+0= </m:t>
           </m:r>
           <m:f>
             <m:fPr>
@@ -33453,13 +33066,7 @@
                 <w:rPr>
                   <w:rFonts w:ascii="Cambria Math" w:eastAsiaTheme="minorEastAsia" w:hAnsi="Cambria Math" w:cs="Times New Roman"/>
                 </w:rPr>
-                <m:t>0,</m:t>
-              </m:r>
-              <m:r>
-                <w:rPr>
-                  <w:rFonts w:ascii="Cambria Math" w:eastAsiaTheme="minorEastAsia" w:hAnsi="Cambria Math" w:cs="Times New Roman"/>
-                </w:rPr>
-                <m:t>1</m:t>
+                <m:t>0,1</m:t>
               </m:r>
             </m:e>
           </m:d>
@@ -33483,13 +33090,7 @@
                 <w:rPr>
                   <w:rFonts w:ascii="Cambria Math" w:eastAsiaTheme="minorEastAsia" w:hAnsi="Cambria Math" w:cs="Times New Roman"/>
                 </w:rPr>
-                <m:t>1,</m:t>
-              </m:r>
-              <m:r>
-                <w:rPr>
-                  <w:rFonts w:ascii="Cambria Math" w:eastAsiaTheme="minorEastAsia" w:hAnsi="Cambria Math" w:cs="Times New Roman"/>
-                </w:rPr>
-                <m:t>1</m:t>
+                <m:t>1,1</m:t>
               </m:r>
             </m:e>
           </m:d>
@@ -33513,13 +33114,7 @@
                 <w:rPr>
                   <w:rFonts w:ascii="Cambria Math" w:eastAsiaTheme="minorEastAsia" w:hAnsi="Cambria Math" w:cs="Times New Roman"/>
                 </w:rPr>
-                <m:t>2,</m:t>
-              </m:r>
-              <m:r>
-                <w:rPr>
-                  <w:rFonts w:ascii="Cambria Math" w:eastAsiaTheme="minorEastAsia" w:hAnsi="Cambria Math" w:cs="Times New Roman"/>
-                </w:rPr>
-                <m:t>1</m:t>
+                <m:t>2,1</m:t>
               </m:r>
             </m:e>
           </m:d>
@@ -33543,13 +33138,7 @@
                 <w:rPr>
                   <w:rFonts w:ascii="Cambria Math" w:eastAsiaTheme="minorEastAsia" w:hAnsi="Cambria Math" w:cs="Times New Roman"/>
                 </w:rPr>
-                <m:t>3,</m:t>
-              </m:r>
-              <m:r>
-                <w:rPr>
-                  <w:rFonts w:ascii="Cambria Math" w:eastAsiaTheme="minorEastAsia" w:hAnsi="Cambria Math" w:cs="Times New Roman"/>
-                </w:rPr>
-                <m:t>1</m:t>
+                <m:t>3,1</m:t>
               </m:r>
             </m:e>
           </m:d>
@@ -33573,13 +33162,7 @@
                 <w:rPr>
                   <w:rFonts w:ascii="Cambria Math" w:eastAsiaTheme="minorEastAsia" w:hAnsi="Cambria Math" w:cs="Times New Roman"/>
                 </w:rPr>
-                <m:t>4,</m:t>
-              </m:r>
-              <m:r>
-                <w:rPr>
-                  <w:rFonts w:ascii="Cambria Math" w:eastAsiaTheme="minorEastAsia" w:hAnsi="Cambria Math" w:cs="Times New Roman"/>
-                </w:rPr>
-                <m:t>1</m:t>
+                <m:t>4,1</m:t>
               </m:r>
             </m:e>
           </m:d>
@@ -33603,13 +33186,7 @@
                 <w:rPr>
                   <w:rFonts w:ascii="Cambria Math" w:eastAsiaTheme="minorEastAsia" w:hAnsi="Cambria Math" w:cs="Times New Roman"/>
                 </w:rPr>
-                <m:t>5,</m:t>
-              </m:r>
-              <m:r>
-                <w:rPr>
-                  <w:rFonts w:ascii="Cambria Math" w:eastAsiaTheme="minorEastAsia" w:hAnsi="Cambria Math" w:cs="Times New Roman"/>
-                </w:rPr>
-                <m:t>1</m:t>
+                <m:t>5,1</m:t>
               </m:r>
             </m:e>
           </m:d>
@@ -33649,31 +33226,7 @@
             <w:rPr>
               <w:rFonts w:ascii="Cambria Math" w:eastAsiaTheme="minorEastAsia" w:hAnsi="Cambria Math" w:cs="Times New Roman"/>
             </w:rPr>
-            <m:t>+</m:t>
-          </m:r>
-          <m:r>
-            <w:rPr>
-              <w:rFonts w:ascii="Cambria Math" w:eastAsiaTheme="minorEastAsia" w:hAnsi="Cambria Math" w:cs="Times New Roman"/>
-            </w:rPr>
-            <m:t>3</m:t>
-          </m:r>
-          <m:r>
-            <w:rPr>
-              <w:rFonts w:ascii="Cambria Math" w:eastAsiaTheme="minorEastAsia" w:hAnsi="Cambria Math" w:cs="Times New Roman"/>
-            </w:rPr>
-            <m:t xml:space="preserve">+ </m:t>
-          </m:r>
-          <m:r>
-            <w:rPr>
-              <w:rFonts w:ascii="Cambria Math" w:eastAsiaTheme="minorEastAsia" w:hAnsi="Cambria Math" w:cs="Times New Roman"/>
-            </w:rPr>
-            <m:t>0</m:t>
-          </m:r>
-          <m:r>
-            <w:rPr>
-              <w:rFonts w:ascii="Cambria Math" w:eastAsiaTheme="minorEastAsia" w:hAnsi="Cambria Math" w:cs="Times New Roman"/>
-            </w:rPr>
-            <m:t xml:space="preserve">+0+0+0= </m:t>
+            <m:t xml:space="preserve">+3+ 0+0+0+0= </m:t>
           </m:r>
           <m:f>
             <m:fPr>
@@ -33776,13 +33329,7 @@
                 <w:rPr>
                   <w:rFonts w:ascii="Cambria Math" w:eastAsiaTheme="minorEastAsia" w:hAnsi="Cambria Math" w:cs="Times New Roman"/>
                 </w:rPr>
-                <m:t>0,</m:t>
-              </m:r>
-              <m:r>
-                <w:rPr>
-                  <w:rFonts w:ascii="Cambria Math" w:eastAsiaTheme="minorEastAsia" w:hAnsi="Cambria Math" w:cs="Times New Roman"/>
-                </w:rPr>
-                <m:t>2</m:t>
+                <m:t>0,2</m:t>
               </m:r>
             </m:e>
           </m:d>
@@ -33806,13 +33353,7 @@
                 <w:rPr>
                   <w:rFonts w:ascii="Cambria Math" w:eastAsiaTheme="minorEastAsia" w:hAnsi="Cambria Math" w:cs="Times New Roman"/>
                 </w:rPr>
-                <m:t>1,</m:t>
-              </m:r>
-              <m:r>
-                <w:rPr>
-                  <w:rFonts w:ascii="Cambria Math" w:eastAsiaTheme="minorEastAsia" w:hAnsi="Cambria Math" w:cs="Times New Roman"/>
-                </w:rPr>
-                <m:t>2</m:t>
+                <m:t>1,2</m:t>
               </m:r>
             </m:e>
           </m:d>
@@ -33836,13 +33377,7 @@
                 <w:rPr>
                   <w:rFonts w:ascii="Cambria Math" w:eastAsiaTheme="minorEastAsia" w:hAnsi="Cambria Math" w:cs="Times New Roman"/>
                 </w:rPr>
-                <m:t>2,</m:t>
-              </m:r>
-              <m:r>
-                <w:rPr>
-                  <w:rFonts w:ascii="Cambria Math" w:eastAsiaTheme="minorEastAsia" w:hAnsi="Cambria Math" w:cs="Times New Roman"/>
-                </w:rPr>
-                <m:t>2</m:t>
+                <m:t>2,2</m:t>
               </m:r>
             </m:e>
           </m:d>
@@ -33866,13 +33401,7 @@
                 <w:rPr>
                   <w:rFonts w:ascii="Cambria Math" w:eastAsiaTheme="minorEastAsia" w:hAnsi="Cambria Math" w:cs="Times New Roman"/>
                 </w:rPr>
-                <m:t>3,</m:t>
-              </m:r>
-              <m:r>
-                <w:rPr>
-                  <w:rFonts w:ascii="Cambria Math" w:eastAsiaTheme="minorEastAsia" w:hAnsi="Cambria Math" w:cs="Times New Roman"/>
-                </w:rPr>
-                <m:t>2</m:t>
+                <m:t>3,2</m:t>
               </m:r>
             </m:e>
           </m:d>
@@ -33896,13 +33425,7 @@
                 <w:rPr>
                   <w:rFonts w:ascii="Cambria Math" w:eastAsiaTheme="minorEastAsia" w:hAnsi="Cambria Math" w:cs="Times New Roman"/>
                 </w:rPr>
-                <m:t>4,</m:t>
-              </m:r>
-              <m:r>
-                <w:rPr>
-                  <w:rFonts w:ascii="Cambria Math" w:eastAsiaTheme="minorEastAsia" w:hAnsi="Cambria Math" w:cs="Times New Roman"/>
-                </w:rPr>
-                <m:t>2</m:t>
+                <m:t>4,2</m:t>
               </m:r>
             </m:e>
           </m:d>
@@ -33926,13 +33449,7 @@
                 <w:rPr>
                   <w:rFonts w:ascii="Cambria Math" w:eastAsiaTheme="minorEastAsia" w:hAnsi="Cambria Math" w:cs="Times New Roman"/>
                 </w:rPr>
-                <m:t>5,</m:t>
-              </m:r>
-              <m:r>
-                <w:rPr>
-                  <w:rFonts w:ascii="Cambria Math" w:eastAsiaTheme="minorEastAsia" w:hAnsi="Cambria Math" w:cs="Times New Roman"/>
-                </w:rPr>
-                <m:t>2</m:t>
+                <m:t>5,2</m:t>
               </m:r>
             </m:e>
           </m:d>
@@ -33972,31 +33489,7 @@
             <w:rPr>
               <w:rFonts w:ascii="Cambria Math" w:eastAsiaTheme="minorEastAsia" w:hAnsi="Cambria Math" w:cs="Times New Roman"/>
             </w:rPr>
-            <m:t>+</m:t>
-          </m:r>
-          <m:r>
-            <w:rPr>
-              <w:rFonts w:ascii="Cambria Math" w:eastAsiaTheme="minorEastAsia" w:hAnsi="Cambria Math" w:cs="Times New Roman"/>
-            </w:rPr>
-            <m:t>0</m:t>
-          </m:r>
-          <m:r>
-            <w:rPr>
-              <w:rFonts w:ascii="Cambria Math" w:eastAsiaTheme="minorEastAsia" w:hAnsi="Cambria Math" w:cs="Times New Roman"/>
-            </w:rPr>
-            <m:t xml:space="preserve">+ </m:t>
-          </m:r>
-          <m:r>
-            <w:rPr>
-              <w:rFonts w:ascii="Cambria Math" w:eastAsiaTheme="minorEastAsia" w:hAnsi="Cambria Math" w:cs="Times New Roman"/>
-            </w:rPr>
-            <m:t>0</m:t>
-          </m:r>
-          <m:r>
-            <w:rPr>
-              <w:rFonts w:ascii="Cambria Math" w:eastAsiaTheme="minorEastAsia" w:hAnsi="Cambria Math" w:cs="Times New Roman"/>
-            </w:rPr>
-            <m:t xml:space="preserve">+0+0+0= </m:t>
+            <m:t xml:space="preserve">+0+ 0+0+0+0= </m:t>
           </m:r>
           <m:f>
             <m:fPr>
@@ -34099,13 +33592,7 @@
                 <w:rPr>
                   <w:rFonts w:ascii="Cambria Math" w:eastAsiaTheme="minorEastAsia" w:hAnsi="Cambria Math" w:cs="Times New Roman"/>
                 </w:rPr>
-                <m:t>0,</m:t>
-              </m:r>
-              <m:r>
-                <w:rPr>
-                  <w:rFonts w:ascii="Cambria Math" w:eastAsiaTheme="minorEastAsia" w:hAnsi="Cambria Math" w:cs="Times New Roman"/>
-                </w:rPr>
-                <m:t>3</m:t>
+                <m:t>0,3</m:t>
               </m:r>
             </m:e>
           </m:d>
@@ -34129,13 +33616,7 @@
                 <w:rPr>
                   <w:rFonts w:ascii="Cambria Math" w:eastAsiaTheme="minorEastAsia" w:hAnsi="Cambria Math" w:cs="Times New Roman"/>
                 </w:rPr>
-                <m:t>1,</m:t>
-              </m:r>
-              <m:r>
-                <w:rPr>
-                  <w:rFonts w:ascii="Cambria Math" w:eastAsiaTheme="minorEastAsia" w:hAnsi="Cambria Math" w:cs="Times New Roman"/>
-                </w:rPr>
-                <m:t>3</m:t>
+                <m:t>1,3</m:t>
               </m:r>
             </m:e>
           </m:d>
@@ -34159,13 +33640,7 @@
                 <w:rPr>
                   <w:rFonts w:ascii="Cambria Math" w:eastAsiaTheme="minorEastAsia" w:hAnsi="Cambria Math" w:cs="Times New Roman"/>
                 </w:rPr>
-                <m:t>2,</m:t>
-              </m:r>
-              <m:r>
-                <w:rPr>
-                  <w:rFonts w:ascii="Cambria Math" w:eastAsiaTheme="minorEastAsia" w:hAnsi="Cambria Math" w:cs="Times New Roman"/>
-                </w:rPr>
-                <m:t>3</m:t>
+                <m:t>2,3</m:t>
               </m:r>
             </m:e>
           </m:d>
@@ -34189,13 +33664,7 @@
                 <w:rPr>
                   <w:rFonts w:ascii="Cambria Math" w:eastAsiaTheme="minorEastAsia" w:hAnsi="Cambria Math" w:cs="Times New Roman"/>
                 </w:rPr>
-                <m:t>3,</m:t>
-              </m:r>
-              <m:r>
-                <w:rPr>
-                  <w:rFonts w:ascii="Cambria Math" w:eastAsiaTheme="minorEastAsia" w:hAnsi="Cambria Math" w:cs="Times New Roman"/>
-                </w:rPr>
-                <m:t>3</m:t>
+                <m:t>3,3</m:t>
               </m:r>
             </m:e>
           </m:d>
@@ -34219,13 +33688,7 @@
                 <w:rPr>
                   <w:rFonts w:ascii="Cambria Math" w:eastAsiaTheme="minorEastAsia" w:hAnsi="Cambria Math" w:cs="Times New Roman"/>
                 </w:rPr>
-                <m:t>4,</m:t>
-              </m:r>
-              <m:r>
-                <w:rPr>
-                  <w:rFonts w:ascii="Cambria Math" w:eastAsiaTheme="minorEastAsia" w:hAnsi="Cambria Math" w:cs="Times New Roman"/>
-                </w:rPr>
-                <m:t>3</m:t>
+                <m:t>4,3</m:t>
               </m:r>
             </m:e>
           </m:d>
@@ -34249,13 +33712,7 @@
                 <w:rPr>
                   <w:rFonts w:ascii="Cambria Math" w:eastAsiaTheme="minorEastAsia" w:hAnsi="Cambria Math" w:cs="Times New Roman"/>
                 </w:rPr>
-                <m:t>5,</m:t>
-              </m:r>
-              <m:r>
-                <w:rPr>
-                  <w:rFonts w:ascii="Cambria Math" w:eastAsiaTheme="minorEastAsia" w:hAnsi="Cambria Math" w:cs="Times New Roman"/>
-                </w:rPr>
-                <m:t>3</m:t>
+                <m:t>5,3</m:t>
               </m:r>
             </m:e>
           </m:d>
@@ -34263,37 +33720,7 @@
             <w:rPr>
               <w:rFonts w:ascii="Cambria Math" w:eastAsiaTheme="minorEastAsia" w:hAnsi="Cambria Math" w:cs="Times New Roman"/>
             </w:rPr>
-            <m:t>= 0+</m:t>
-          </m:r>
-          <m:r>
-            <w:rPr>
-              <w:rFonts w:ascii="Cambria Math" w:eastAsiaTheme="minorEastAsia" w:hAnsi="Cambria Math" w:cs="Times New Roman"/>
-            </w:rPr>
-            <m:t>0</m:t>
-          </m:r>
-          <m:r>
-            <w:rPr>
-              <w:rFonts w:ascii="Cambria Math" w:eastAsiaTheme="minorEastAsia" w:hAnsi="Cambria Math" w:cs="Times New Roman"/>
-            </w:rPr>
-            <m:t xml:space="preserve">+ </m:t>
-          </m:r>
-          <m:r>
-            <w:rPr>
-              <w:rFonts w:ascii="Cambria Math" w:eastAsiaTheme="minorEastAsia" w:hAnsi="Cambria Math" w:cs="Times New Roman"/>
-            </w:rPr>
-            <m:t>0</m:t>
-          </m:r>
-          <m:r>
-            <w:rPr>
-              <w:rFonts w:ascii="Cambria Math" w:eastAsiaTheme="minorEastAsia" w:hAnsi="Cambria Math" w:cs="Times New Roman"/>
-            </w:rPr>
-            <m:t xml:space="preserve">+0+0+0= </m:t>
-          </m:r>
-          <m:r>
-            <w:rPr>
-              <w:rFonts w:ascii="Cambria Math" w:eastAsiaTheme="minorEastAsia" w:hAnsi="Cambria Math" w:cs="Times New Roman"/>
-            </w:rPr>
-            <m:t>0</m:t>
+            <m:t>= 0+0+ 0+0+0+0= 0</m:t>
           </m:r>
         </m:oMath>
       </m:oMathPara>
@@ -34304,6 +33731,924 @@
           <w:rFonts w:ascii="Times New Roman" w:eastAsiaTheme="minorEastAsia" w:hAnsi="Times New Roman" w:cs="Times New Roman"/>
         </w:rPr>
       </w:pPr>
+      <w:r>
+        <w:rPr>
+          <w:rFonts w:ascii="Times New Roman" w:eastAsiaTheme="minorEastAsia" w:hAnsi="Times New Roman" w:cs="Times New Roman"/>
+        </w:rPr>
+        <w:tab/>
+        <w:t xml:space="preserve">For our final experiment, we wanted to </w:t>
+      </w:r>
+      <w:r>
+        <w:rPr>
+          <w:rFonts w:ascii="Times New Roman" w:hAnsi="Times New Roman" w:cs="Times New Roman"/>
+        </w:rPr>
+        <w:t>s</w:t>
+      </w:r>
+      <w:r>
+        <w:rPr>
+          <w:rFonts w:ascii="Times New Roman" w:hAnsi="Times New Roman" w:cs="Times New Roman"/>
+        </w:rPr>
+        <w:t xml:space="preserve">ee if </w:t>
+      </w:r>
+      <w:r>
+        <w:rPr>
+          <w:rFonts w:ascii="Times New Roman" w:hAnsi="Times New Roman" w:cs="Times New Roman"/>
+        </w:rPr>
+        <w:t xml:space="preserve">X, the proportion of the maximum capacity of caffeine level at the </w:t>
+      </w:r>
+      <w:r>
+        <w:rPr>
+          <w:rFonts w:ascii="Times New Roman" w:hAnsi="Times New Roman" w:cs="Times New Roman"/>
+        </w:rPr>
+        <w:t>s</w:t>
+      </w:r>
+      <w:r>
+        <w:rPr>
+          <w:rFonts w:ascii="Times New Roman" w:hAnsi="Times New Roman" w:cs="Times New Roman"/>
+        </w:rPr>
+        <w:t>tart of a month</w:t>
+      </w:r>
+      <w:r>
+        <w:rPr>
+          <w:rFonts w:ascii="Times New Roman" w:hAnsi="Times New Roman" w:cs="Times New Roman"/>
+        </w:rPr>
+        <w:t xml:space="preserve"> and</w:t>
+      </w:r>
+      <w:r>
+        <w:rPr>
+          <w:rFonts w:ascii="Times New Roman" w:hAnsi="Times New Roman" w:cs="Times New Roman"/>
+        </w:rPr>
+        <w:t xml:space="preserve"> Y, the proportion of caffeine level that wa</w:t>
+      </w:r>
+      <w:r>
+        <w:rPr>
+          <w:rFonts w:ascii="Times New Roman" w:hAnsi="Times New Roman" w:cs="Times New Roman"/>
+        </w:rPr>
+        <w:t>s</w:t>
+      </w:r>
+      <w:r>
+        <w:rPr>
+          <w:rFonts w:ascii="Times New Roman" w:hAnsi="Times New Roman" w:cs="Times New Roman"/>
+        </w:rPr>
+        <w:t xml:space="preserve"> removed</w:t>
+      </w:r>
+      <w:r>
+        <w:rPr>
+          <w:rFonts w:ascii="Times New Roman" w:hAnsi="Times New Roman" w:cs="Times New Roman"/>
+        </w:rPr>
+        <w:t xml:space="preserve"> were dependent on each other. We modeled it with the following:</w:t>
+      </w:r>
+    </w:p>
+    <w:p>
+      <w:pPr>
+        <w:rPr>
+          <w:rFonts w:ascii="Times New Roman" w:eastAsiaTheme="minorEastAsia" w:hAnsi="Times New Roman" w:cs="Times New Roman"/>
+        </w:rPr>
+      </w:pPr>
+      <m:oMathPara>
+        <m:oMath>
+          <m:r>
+            <w:rPr>
+              <w:rFonts w:ascii="Cambria Math" w:hAnsi="Cambria Math" w:cs="Times New Roman"/>
+            </w:rPr>
+            <m:t>f</m:t>
+          </m:r>
+          <m:d>
+            <m:dPr>
+              <m:ctrlPr>
+                <w:rPr>
+                  <w:rFonts w:ascii="Cambria Math" w:hAnsi="Cambria Math" w:cs="Times New Roman"/>
+                  <w:i/>
+                </w:rPr>
+              </m:ctrlPr>
+            </m:dPr>
+            <m:e>
+              <m:r>
+                <w:rPr>
+                  <w:rFonts w:ascii="Cambria Math" w:hAnsi="Cambria Math" w:cs="Times New Roman"/>
+                </w:rPr>
+                <m:t>x,y</m:t>
+              </m:r>
+            </m:e>
+          </m:d>
+          <m:r>
+            <w:rPr>
+              <w:rFonts w:ascii="Cambria Math" w:hAnsi="Cambria Math" w:cs="Times New Roman"/>
+            </w:rPr>
+            <m:t>=</m:t>
+          </m:r>
+          <m:d>
+            <m:dPr>
+              <m:begChr m:val="{"/>
+              <m:endChr m:val=""/>
+              <m:ctrlPr>
+                <w:rPr>
+                  <w:rFonts w:ascii="Cambria Math" w:hAnsi="Cambria Math" w:cs="Times New Roman"/>
+                  <w:i/>
+                </w:rPr>
+              </m:ctrlPr>
+            </m:dPr>
+            <m:e>
+              <m:eqArr>
+                <m:eqArrPr>
+                  <m:ctrlPr>
+                    <w:rPr>
+                      <w:rFonts w:ascii="Cambria Math" w:hAnsi="Cambria Math" w:cs="Times New Roman"/>
+                      <w:i/>
+                    </w:rPr>
+                  </m:ctrlPr>
+                </m:eqArrPr>
+                <m:e>
+                  <m:r>
+                    <w:rPr>
+                      <w:rFonts w:ascii="Cambria Math" w:hAnsi="Cambria Math" w:cs="Times New Roman"/>
+                    </w:rPr>
+                    <m:t>5x                        0≤x≤1,   0≤y≤1</m:t>
+                  </m:r>
+                </m:e>
+                <m:e>
+                  <m:r>
+                    <w:rPr>
+                      <w:rFonts w:ascii="Cambria Math" w:hAnsi="Cambria Math" w:cs="Times New Roman"/>
+                    </w:rPr>
+                    <m:t>0                                                 el</m:t>
+                  </m:r>
+                  <m:r>
+                    <w:rPr>
+                      <w:rFonts w:ascii="Cambria Math" w:hAnsi="Cambria Math" w:cs="Times New Roman"/>
+                    </w:rPr>
+                    <m:t>s</m:t>
+                  </m:r>
+                  <m:r>
+                    <w:rPr>
+                      <w:rFonts w:ascii="Cambria Math" w:hAnsi="Cambria Math" w:cs="Times New Roman"/>
+                    </w:rPr>
+                    <m:t>ewhere</m:t>
+                  </m:r>
+                </m:e>
+              </m:eqArr>
+            </m:e>
+          </m:d>
+        </m:oMath>
+      </m:oMathPara>
+    </w:p>
+    <w:p>
+      <w:pPr>
+        <w:rPr>
+          <w:rFonts w:ascii="Times New Roman" w:hAnsi="Times New Roman" w:cs="Times New Roman"/>
+        </w:rPr>
+      </w:pPr>
+      <w:r>
+        <w:rPr>
+          <w:rFonts w:ascii="Times New Roman" w:eastAsiaTheme="minorEastAsia" w:hAnsi="Times New Roman" w:cs="Times New Roman"/>
+        </w:rPr>
+        <w:t xml:space="preserve">To </w:t>
+      </w:r>
+      <w:r>
+        <w:rPr>
+          <w:rFonts w:ascii="Times New Roman" w:hAnsi="Times New Roman" w:cs="Times New Roman"/>
+        </w:rPr>
+        <w:t>s</w:t>
+      </w:r>
+      <w:r>
+        <w:rPr>
+          <w:rFonts w:ascii="Times New Roman" w:hAnsi="Times New Roman" w:cs="Times New Roman"/>
+        </w:rPr>
+        <w:t xml:space="preserve">ee if X and Y </w:t>
+      </w:r>
+      <w:r>
+        <w:rPr>
+          <w:rFonts w:ascii="Times New Roman" w:hAnsi="Times New Roman" w:cs="Times New Roman"/>
+        </w:rPr>
+        <w:t>depend</w:t>
+      </w:r>
+      <w:r>
+        <w:rPr>
+          <w:rFonts w:ascii="Times New Roman" w:hAnsi="Times New Roman" w:cs="Times New Roman"/>
+        </w:rPr>
+        <w:t xml:space="preserve"> on each other, we can u</w:t>
+      </w:r>
+      <w:r>
+        <w:rPr>
+          <w:rFonts w:ascii="Times New Roman" w:hAnsi="Times New Roman" w:cs="Times New Roman"/>
+        </w:rPr>
+        <w:t>s</w:t>
+      </w:r>
+      <w:r>
+        <w:rPr>
+          <w:rFonts w:ascii="Times New Roman" w:hAnsi="Times New Roman" w:cs="Times New Roman"/>
+        </w:rPr>
+        <w:t xml:space="preserve">e the theorem for independent </w:t>
+      </w:r>
+      <w:r>
+        <w:rPr>
+          <w:rFonts w:ascii="Times New Roman" w:hAnsi="Times New Roman" w:cs="Times New Roman"/>
+        </w:rPr>
+        <w:t>random variable</w:t>
+      </w:r>
+      <w:r>
+        <w:rPr>
+          <w:rFonts w:ascii="Times New Roman" w:hAnsi="Times New Roman" w:cs="Times New Roman"/>
+        </w:rPr>
+        <w:t>s</w:t>
+      </w:r>
+      <w:r>
+        <w:rPr>
+          <w:rFonts w:ascii="Times New Roman" w:hAnsi="Times New Roman" w:cs="Times New Roman"/>
+        </w:rPr>
+        <w:t>. A</w:t>
+      </w:r>
+      <w:r>
+        <w:rPr>
+          <w:rFonts w:ascii="Times New Roman" w:hAnsi="Times New Roman" w:cs="Times New Roman"/>
+        </w:rPr>
+        <w:t>s</w:t>
+      </w:r>
+      <w:r>
+        <w:rPr>
+          <w:rFonts w:ascii="Times New Roman" w:hAnsi="Times New Roman" w:cs="Times New Roman"/>
+        </w:rPr>
+        <w:t xml:space="preserve"> </w:t>
+      </w:r>
+      <w:r>
+        <w:rPr>
+          <w:rFonts w:ascii="Times New Roman" w:hAnsi="Times New Roman" w:cs="Times New Roman"/>
+        </w:rPr>
+        <w:t>s</w:t>
+      </w:r>
+      <w:r>
+        <w:rPr>
+          <w:rFonts w:ascii="Times New Roman" w:hAnsi="Times New Roman" w:cs="Times New Roman"/>
+        </w:rPr>
+        <w:t>uch, we must find the marginal</w:t>
+      </w:r>
+      <w:r>
+        <w:rPr>
+          <w:rFonts w:ascii="Times New Roman" w:hAnsi="Times New Roman" w:cs="Times New Roman"/>
+        </w:rPr>
+        <w:t>s</w:t>
+      </w:r>
+      <w:r>
+        <w:rPr>
+          <w:rFonts w:ascii="Times New Roman" w:hAnsi="Times New Roman" w:cs="Times New Roman"/>
+        </w:rPr>
+        <w:t xml:space="preserve"> for both X and Y </w:t>
+      </w:r>
+      <w:r>
+        <w:rPr>
+          <w:rFonts w:ascii="Times New Roman" w:hAnsi="Times New Roman" w:cs="Times New Roman"/>
+        </w:rPr>
+        <w:t>s</w:t>
+      </w:r>
+      <w:r>
+        <w:rPr>
+          <w:rFonts w:ascii="Times New Roman" w:hAnsi="Times New Roman" w:cs="Times New Roman"/>
+        </w:rPr>
+        <w:t xml:space="preserve">ince </w:t>
+      </w:r>
+      <w:r>
+        <w:rPr>
+          <w:rFonts w:ascii="Times New Roman" w:hAnsi="Times New Roman" w:cs="Times New Roman"/>
+        </w:rPr>
+        <w:t>they are</w:t>
+      </w:r>
+      <w:r>
+        <w:rPr>
+          <w:rFonts w:ascii="Times New Roman" w:hAnsi="Times New Roman" w:cs="Times New Roman"/>
+        </w:rPr>
+        <w:t xml:space="preserve"> modeled u</w:t>
+      </w:r>
+      <w:r>
+        <w:rPr>
+          <w:rFonts w:ascii="Times New Roman" w:hAnsi="Times New Roman" w:cs="Times New Roman"/>
+        </w:rPr>
+        <w:t>s</w:t>
+      </w:r>
+      <w:r>
+        <w:rPr>
+          <w:rFonts w:ascii="Times New Roman" w:hAnsi="Times New Roman" w:cs="Times New Roman"/>
+        </w:rPr>
+        <w:t>ing den</w:t>
+      </w:r>
+      <w:r>
+        <w:rPr>
+          <w:rFonts w:ascii="Times New Roman" w:hAnsi="Times New Roman" w:cs="Times New Roman"/>
+        </w:rPr>
+        <w:t>s</w:t>
+      </w:r>
+      <w:r>
+        <w:rPr>
+          <w:rFonts w:ascii="Times New Roman" w:hAnsi="Times New Roman" w:cs="Times New Roman"/>
+        </w:rPr>
+        <w:t>ity function</w:t>
+      </w:r>
+      <w:r>
+        <w:rPr>
+          <w:rFonts w:ascii="Times New Roman" w:hAnsi="Times New Roman" w:cs="Times New Roman"/>
+        </w:rPr>
+        <w:t>s</w:t>
+      </w:r>
+      <w:r>
+        <w:rPr>
+          <w:rFonts w:ascii="Times New Roman" w:hAnsi="Times New Roman" w:cs="Times New Roman"/>
+        </w:rPr>
+        <w:t xml:space="preserve">, </w:t>
+      </w:r>
+      <w:r>
+        <w:rPr>
+          <w:rFonts w:ascii="Times New Roman" w:hAnsi="Times New Roman" w:cs="Times New Roman"/>
+        </w:rPr>
+        <w:t>s</w:t>
+      </w:r>
+      <w:r>
+        <w:rPr>
+          <w:rFonts w:ascii="Times New Roman" w:hAnsi="Times New Roman" w:cs="Times New Roman"/>
+        </w:rPr>
+        <w:t>hown in the following:</w:t>
+      </w:r>
+    </w:p>
+    <w:p>
+      <w:pPr>
+        <w:rPr>
+          <w:rFonts w:ascii="Times New Roman" w:eastAsiaTheme="minorEastAsia" w:hAnsi="Times New Roman" w:cs="Times New Roman"/>
+        </w:rPr>
+      </w:pPr>
+      <m:oMathPara>
+        <m:oMath>
+          <m:r>
+            <w:rPr>
+              <w:rFonts w:ascii="Cambria Math" w:eastAsiaTheme="minorEastAsia" w:hAnsi="Cambria Math" w:cs="Times New Roman"/>
+            </w:rPr>
+            <m:t>f</m:t>
+          </m:r>
+          <m:d>
+            <m:dPr>
+              <m:ctrlPr>
+                <w:rPr>
+                  <w:rFonts w:ascii="Cambria Math" w:eastAsiaTheme="minorEastAsia" w:hAnsi="Cambria Math" w:cs="Times New Roman"/>
+                  <w:i/>
+                </w:rPr>
+              </m:ctrlPr>
+            </m:dPr>
+            <m:e>
+              <m:r>
+                <w:rPr>
+                  <w:rFonts w:ascii="Cambria Math" w:eastAsiaTheme="minorEastAsia" w:hAnsi="Cambria Math" w:cs="Times New Roman"/>
+                </w:rPr>
+                <m:t>x</m:t>
+              </m:r>
+            </m:e>
+          </m:d>
+          <m:r>
+            <w:rPr>
+              <w:rFonts w:ascii="Cambria Math" w:eastAsiaTheme="minorEastAsia" w:hAnsi="Cambria Math" w:cs="Times New Roman"/>
+            </w:rPr>
+            <m:t xml:space="preserve">= </m:t>
+          </m:r>
+          <m:nary>
+            <m:naryPr>
+              <m:limLoc m:val="subSup"/>
+              <m:ctrlPr>
+                <w:rPr>
+                  <w:rFonts w:ascii="Cambria Math" w:eastAsiaTheme="minorEastAsia" w:hAnsi="Cambria Math" w:cs="Times New Roman"/>
+                  <w:i/>
+                </w:rPr>
+              </m:ctrlPr>
+            </m:naryPr>
+            <m:sub>
+              <m:r>
+                <w:rPr>
+                  <w:rFonts w:ascii="Cambria Math" w:eastAsiaTheme="minorEastAsia" w:hAnsi="Cambria Math" w:cs="Times New Roman"/>
+                </w:rPr>
+                <m:t>0</m:t>
+              </m:r>
+            </m:sub>
+            <m:sup>
+              <m:r>
+                <w:rPr>
+                  <w:rFonts w:ascii="Cambria Math" w:eastAsiaTheme="minorEastAsia" w:hAnsi="Cambria Math" w:cs="Times New Roman"/>
+                </w:rPr>
+                <m:t>1</m:t>
+              </m:r>
+            </m:sup>
+            <m:e>
+              <m:r>
+                <w:rPr>
+                  <w:rFonts w:ascii="Cambria Math" w:eastAsiaTheme="minorEastAsia" w:hAnsi="Cambria Math" w:cs="Times New Roman"/>
+                </w:rPr>
+                <m:t>5xdy</m:t>
+              </m:r>
+            </m:e>
+          </m:nary>
+          <m:r>
+            <w:rPr>
+              <w:rFonts w:ascii="Cambria Math" w:eastAsiaTheme="minorEastAsia" w:hAnsi="Cambria Math" w:cs="Times New Roman"/>
+            </w:rPr>
+            <m:t>=5x</m:t>
+          </m:r>
+          <m:d>
+            <m:dPr>
+              <m:begChr m:val="["/>
+              <m:endChr m:val="]"/>
+              <m:ctrlPr>
+                <w:rPr>
+                  <w:rFonts w:ascii="Cambria Math" w:eastAsiaTheme="minorEastAsia" w:hAnsi="Cambria Math" w:cs="Times New Roman"/>
+                  <w:i/>
+                </w:rPr>
+              </m:ctrlPr>
+            </m:dPr>
+            <m:e>
+              <m:r>
+                <w:rPr>
+                  <w:rFonts w:ascii="Cambria Math" w:eastAsiaTheme="minorEastAsia" w:hAnsi="Cambria Math" w:cs="Times New Roman"/>
+                </w:rPr>
+                <m:t>y|</m:t>
+              </m:r>
+              <m:m>
+                <m:mPr>
+                  <m:mcs>
+                    <m:mc>
+                      <m:mcPr>
+                        <m:count m:val="1"/>
+                        <m:mcJc m:val="center"/>
+                      </m:mcPr>
+                    </m:mc>
+                  </m:mcs>
+                  <m:ctrlPr>
+                    <w:rPr>
+                      <w:rFonts w:ascii="Cambria Math" w:eastAsiaTheme="minorEastAsia" w:hAnsi="Cambria Math" w:cs="Times New Roman"/>
+                      <w:i/>
+                    </w:rPr>
+                  </m:ctrlPr>
+                </m:mPr>
+                <m:mr>
+                  <m:e>
+                    <m:r>
+                      <w:rPr>
+                        <w:rFonts w:ascii="Cambria Math" w:eastAsiaTheme="minorEastAsia" w:hAnsi="Cambria Math" w:cs="Times New Roman"/>
+                      </w:rPr>
+                      <m:t>1</m:t>
+                    </m:r>
+                  </m:e>
+                </m:mr>
+                <m:mr>
+                  <m:e>
+                    <m:r>
+                      <w:rPr>
+                        <w:rFonts w:ascii="Cambria Math" w:eastAsiaTheme="minorEastAsia" w:hAnsi="Cambria Math" w:cs="Times New Roman"/>
+                      </w:rPr>
+                      <m:t>0</m:t>
+                    </m:r>
+                  </m:e>
+                </m:mr>
+              </m:m>
+            </m:e>
+          </m:d>
+          <m:r>
+            <w:rPr>
+              <w:rFonts w:ascii="Cambria Math" w:eastAsiaTheme="minorEastAsia" w:hAnsi="Cambria Math" w:cs="Times New Roman"/>
+            </w:rPr>
+            <m:t>=5x</m:t>
+          </m:r>
+          <m:d>
+            <m:dPr>
+              <m:begChr m:val="["/>
+              <m:endChr m:val="]"/>
+              <m:ctrlPr>
+                <w:rPr>
+                  <w:rFonts w:ascii="Cambria Math" w:eastAsiaTheme="minorEastAsia" w:hAnsi="Cambria Math" w:cs="Times New Roman"/>
+                  <w:i/>
+                </w:rPr>
+              </m:ctrlPr>
+            </m:dPr>
+            <m:e>
+              <m:r>
+                <w:rPr>
+                  <w:rFonts w:ascii="Cambria Math" w:eastAsiaTheme="minorEastAsia" w:hAnsi="Cambria Math" w:cs="Times New Roman"/>
+                </w:rPr>
+                <m:t>1-0</m:t>
+              </m:r>
+            </m:e>
+          </m:d>
+          <m:r>
+            <w:rPr>
+              <w:rFonts w:ascii="Cambria Math" w:eastAsiaTheme="minorEastAsia" w:hAnsi="Cambria Math" w:cs="Times New Roman"/>
+            </w:rPr>
+            <m:t>=5x</m:t>
+          </m:r>
+        </m:oMath>
+      </m:oMathPara>
+    </w:p>
+    <w:p>
+      <w:pPr>
+        <w:rPr>
+          <w:rFonts w:ascii="Times New Roman" w:eastAsiaTheme="minorEastAsia" w:hAnsi="Times New Roman" w:cs="Times New Roman"/>
+        </w:rPr>
+      </w:pPr>
+      <m:oMathPara>
+        <m:oMath>
+          <m:r>
+            <w:rPr>
+              <w:rFonts w:ascii="Cambria Math" w:eastAsiaTheme="minorEastAsia" w:hAnsi="Cambria Math" w:cs="Times New Roman"/>
+            </w:rPr>
+            <m:t>f</m:t>
+          </m:r>
+          <m:d>
+            <m:dPr>
+              <m:ctrlPr>
+                <w:rPr>
+                  <w:rFonts w:ascii="Cambria Math" w:eastAsiaTheme="minorEastAsia" w:hAnsi="Cambria Math" w:cs="Times New Roman"/>
+                  <w:i/>
+                </w:rPr>
+              </m:ctrlPr>
+            </m:dPr>
+            <m:e>
+              <m:r>
+                <w:rPr>
+                  <w:rFonts w:ascii="Cambria Math" w:eastAsiaTheme="minorEastAsia" w:hAnsi="Cambria Math" w:cs="Times New Roman"/>
+                </w:rPr>
+                <m:t>y</m:t>
+              </m:r>
+            </m:e>
+          </m:d>
+          <m:r>
+            <w:rPr>
+              <w:rFonts w:ascii="Cambria Math" w:eastAsiaTheme="minorEastAsia" w:hAnsi="Cambria Math" w:cs="Times New Roman"/>
+            </w:rPr>
+            <m:t xml:space="preserve">= </m:t>
+          </m:r>
+          <m:nary>
+            <m:naryPr>
+              <m:limLoc m:val="subSup"/>
+              <m:ctrlPr>
+                <w:rPr>
+                  <w:rFonts w:ascii="Cambria Math" w:eastAsiaTheme="minorEastAsia" w:hAnsi="Cambria Math" w:cs="Times New Roman"/>
+                  <w:i/>
+                </w:rPr>
+              </m:ctrlPr>
+            </m:naryPr>
+            <m:sub>
+              <m:r>
+                <w:rPr>
+                  <w:rFonts w:ascii="Cambria Math" w:eastAsiaTheme="minorEastAsia" w:hAnsi="Cambria Math" w:cs="Times New Roman"/>
+                </w:rPr>
+                <m:t>0</m:t>
+              </m:r>
+            </m:sub>
+            <m:sup>
+              <m:r>
+                <w:rPr>
+                  <w:rFonts w:ascii="Cambria Math" w:eastAsiaTheme="minorEastAsia" w:hAnsi="Cambria Math" w:cs="Times New Roman"/>
+                </w:rPr>
+                <m:t>1</m:t>
+              </m:r>
+            </m:sup>
+            <m:e>
+              <m:r>
+                <w:rPr>
+                  <w:rFonts w:ascii="Cambria Math" w:eastAsiaTheme="minorEastAsia" w:hAnsi="Cambria Math" w:cs="Times New Roman"/>
+                </w:rPr>
+                <m:t>5xd</m:t>
+              </m:r>
+              <m:r>
+                <w:rPr>
+                  <w:rFonts w:ascii="Cambria Math" w:eastAsiaTheme="minorEastAsia" w:hAnsi="Cambria Math" w:cs="Times New Roman"/>
+                </w:rPr>
+                <m:t>x</m:t>
+              </m:r>
+            </m:e>
+          </m:nary>
+          <m:r>
+            <w:rPr>
+              <w:rFonts w:ascii="Cambria Math" w:eastAsiaTheme="minorEastAsia" w:hAnsi="Cambria Math" w:cs="Times New Roman"/>
+            </w:rPr>
+            <m:t>=5</m:t>
+          </m:r>
+          <m:d>
+            <m:dPr>
+              <m:begChr m:val="["/>
+              <m:endChr m:val="]"/>
+              <m:ctrlPr>
+                <w:rPr>
+                  <w:rFonts w:ascii="Cambria Math" w:eastAsiaTheme="minorEastAsia" w:hAnsi="Cambria Math" w:cs="Times New Roman"/>
+                  <w:i/>
+                </w:rPr>
+              </m:ctrlPr>
+            </m:dPr>
+            <m:e>
+              <m:f>
+                <m:fPr>
+                  <m:ctrlPr>
+                    <w:rPr>
+                      <w:rFonts w:ascii="Cambria Math" w:eastAsiaTheme="minorEastAsia" w:hAnsi="Cambria Math" w:cs="Times New Roman"/>
+                      <w:i/>
+                    </w:rPr>
+                  </m:ctrlPr>
+                </m:fPr>
+                <m:num>
+                  <m:sSup>
+                    <m:sSupPr>
+                      <m:ctrlPr>
+                        <w:rPr>
+                          <w:rFonts w:ascii="Cambria Math" w:eastAsiaTheme="minorEastAsia" w:hAnsi="Cambria Math" w:cs="Times New Roman"/>
+                          <w:i/>
+                        </w:rPr>
+                      </m:ctrlPr>
+                    </m:sSupPr>
+                    <m:e>
+                      <m:r>
+                        <w:rPr>
+                          <w:rFonts w:ascii="Cambria Math" w:eastAsiaTheme="minorEastAsia" w:hAnsi="Cambria Math" w:cs="Times New Roman"/>
+                        </w:rPr>
+                        <m:t>x</m:t>
+                      </m:r>
+                    </m:e>
+                    <m:sup>
+                      <m:r>
+                        <w:rPr>
+                          <w:rFonts w:ascii="Cambria Math" w:eastAsiaTheme="minorEastAsia" w:hAnsi="Cambria Math" w:cs="Times New Roman"/>
+                        </w:rPr>
+                        <m:t>2</m:t>
+                      </m:r>
+                    </m:sup>
+                  </m:sSup>
+                </m:num>
+                <m:den>
+                  <m:r>
+                    <w:rPr>
+                      <w:rFonts w:ascii="Cambria Math" w:eastAsiaTheme="minorEastAsia" w:hAnsi="Cambria Math" w:cs="Times New Roman"/>
+                    </w:rPr>
+                    <m:t>2</m:t>
+                  </m:r>
+                </m:den>
+              </m:f>
+              <m:r>
+                <w:rPr>
+                  <w:rFonts w:ascii="Cambria Math" w:eastAsiaTheme="minorEastAsia" w:hAnsi="Cambria Math" w:cs="Times New Roman"/>
+                </w:rPr>
+                <m:t>|</m:t>
+              </m:r>
+              <m:m>
+                <m:mPr>
+                  <m:mcs>
+                    <m:mc>
+                      <m:mcPr>
+                        <m:count m:val="1"/>
+                        <m:mcJc m:val="center"/>
+                      </m:mcPr>
+                    </m:mc>
+                  </m:mcs>
+                  <m:ctrlPr>
+                    <w:rPr>
+                      <w:rFonts w:ascii="Cambria Math" w:eastAsiaTheme="minorEastAsia" w:hAnsi="Cambria Math" w:cs="Times New Roman"/>
+                      <w:i/>
+                    </w:rPr>
+                  </m:ctrlPr>
+                </m:mPr>
+                <m:mr>
+                  <m:e>
+                    <m:r>
+                      <w:rPr>
+                        <w:rFonts w:ascii="Cambria Math" w:eastAsiaTheme="minorEastAsia" w:hAnsi="Cambria Math" w:cs="Times New Roman"/>
+                      </w:rPr>
+                      <m:t>1</m:t>
+                    </m:r>
+                  </m:e>
+                </m:mr>
+                <m:mr>
+                  <m:e>
+                    <m:r>
+                      <w:rPr>
+                        <w:rFonts w:ascii="Cambria Math" w:eastAsiaTheme="minorEastAsia" w:hAnsi="Cambria Math" w:cs="Times New Roman"/>
+                      </w:rPr>
+                      <m:t>0</m:t>
+                    </m:r>
+                  </m:e>
+                </m:mr>
+              </m:m>
+            </m:e>
+          </m:d>
+          <m:r>
+            <w:rPr>
+              <w:rFonts w:ascii="Cambria Math" w:eastAsiaTheme="minorEastAsia" w:hAnsi="Cambria Math" w:cs="Times New Roman"/>
+            </w:rPr>
+            <m:t>=5</m:t>
+          </m:r>
+          <m:d>
+            <m:dPr>
+              <m:begChr m:val="["/>
+              <m:endChr m:val="]"/>
+              <m:ctrlPr>
+                <w:rPr>
+                  <w:rFonts w:ascii="Cambria Math" w:eastAsiaTheme="minorEastAsia" w:hAnsi="Cambria Math" w:cs="Times New Roman"/>
+                  <w:i/>
+                </w:rPr>
+              </m:ctrlPr>
+            </m:dPr>
+            <m:e>
+              <m:f>
+                <m:fPr>
+                  <m:ctrlPr>
+                    <w:rPr>
+                      <w:rFonts w:ascii="Cambria Math" w:eastAsiaTheme="minorEastAsia" w:hAnsi="Cambria Math" w:cs="Times New Roman"/>
+                      <w:i/>
+                    </w:rPr>
+                  </m:ctrlPr>
+                </m:fPr>
+                <m:num>
+                  <m:sSup>
+                    <m:sSupPr>
+                      <m:ctrlPr>
+                        <w:rPr>
+                          <w:rFonts w:ascii="Cambria Math" w:eastAsiaTheme="minorEastAsia" w:hAnsi="Cambria Math" w:cs="Times New Roman"/>
+                          <w:i/>
+                        </w:rPr>
+                      </m:ctrlPr>
+                    </m:sSupPr>
+                    <m:e>
+                      <m:r>
+                        <w:rPr>
+                          <w:rFonts w:ascii="Cambria Math" w:eastAsiaTheme="minorEastAsia" w:hAnsi="Cambria Math" w:cs="Times New Roman"/>
+                        </w:rPr>
+                        <m:t>1</m:t>
+                      </m:r>
+                    </m:e>
+                    <m:sup>
+                      <m:r>
+                        <w:rPr>
+                          <w:rFonts w:ascii="Cambria Math" w:eastAsiaTheme="minorEastAsia" w:hAnsi="Cambria Math" w:cs="Times New Roman"/>
+                        </w:rPr>
+                        <m:t>2</m:t>
+                      </m:r>
+                    </m:sup>
+                  </m:sSup>
+                </m:num>
+                <m:den>
+                  <m:r>
+                    <w:rPr>
+                      <w:rFonts w:ascii="Cambria Math" w:eastAsiaTheme="minorEastAsia" w:hAnsi="Cambria Math" w:cs="Times New Roman"/>
+                    </w:rPr>
+                    <m:t>2</m:t>
+                  </m:r>
+                </m:den>
+              </m:f>
+              <m:r>
+                <w:rPr>
+                  <w:rFonts w:ascii="Cambria Math" w:eastAsiaTheme="minorEastAsia" w:hAnsi="Cambria Math" w:cs="Times New Roman"/>
+                </w:rPr>
+                <m:t>-</m:t>
+              </m:r>
+              <m:f>
+                <m:fPr>
+                  <m:ctrlPr>
+                    <w:rPr>
+                      <w:rFonts w:ascii="Cambria Math" w:eastAsiaTheme="minorEastAsia" w:hAnsi="Cambria Math" w:cs="Times New Roman"/>
+                      <w:i/>
+                    </w:rPr>
+                  </m:ctrlPr>
+                </m:fPr>
+                <m:num>
+                  <m:sSup>
+                    <m:sSupPr>
+                      <m:ctrlPr>
+                        <w:rPr>
+                          <w:rFonts w:ascii="Cambria Math" w:eastAsiaTheme="minorEastAsia" w:hAnsi="Cambria Math" w:cs="Times New Roman"/>
+                          <w:i/>
+                        </w:rPr>
+                      </m:ctrlPr>
+                    </m:sSupPr>
+                    <m:e>
+                      <m:r>
+                        <w:rPr>
+                          <w:rFonts w:ascii="Cambria Math" w:eastAsiaTheme="minorEastAsia" w:hAnsi="Cambria Math" w:cs="Times New Roman"/>
+                        </w:rPr>
+                        <m:t>0</m:t>
+                      </m:r>
+                    </m:e>
+                    <m:sup>
+                      <m:r>
+                        <w:rPr>
+                          <w:rFonts w:ascii="Cambria Math" w:eastAsiaTheme="minorEastAsia" w:hAnsi="Cambria Math" w:cs="Times New Roman"/>
+                        </w:rPr>
+                        <m:t>2</m:t>
+                      </m:r>
+                    </m:sup>
+                  </m:sSup>
+                </m:num>
+                <m:den>
+                  <m:r>
+                    <w:rPr>
+                      <w:rFonts w:ascii="Cambria Math" w:eastAsiaTheme="minorEastAsia" w:hAnsi="Cambria Math" w:cs="Times New Roman"/>
+                    </w:rPr>
+                    <m:t>2</m:t>
+                  </m:r>
+                </m:den>
+              </m:f>
+            </m:e>
+          </m:d>
+          <m:r>
+            <w:rPr>
+              <w:rFonts w:ascii="Cambria Math" w:eastAsiaTheme="minorEastAsia" w:hAnsi="Cambria Math" w:cs="Times New Roman"/>
+            </w:rPr>
+            <m:t>=</m:t>
+          </m:r>
+          <m:f>
+            <m:fPr>
+              <m:ctrlPr>
+                <w:rPr>
+                  <w:rFonts w:ascii="Cambria Math" w:eastAsiaTheme="minorEastAsia" w:hAnsi="Cambria Math" w:cs="Times New Roman"/>
+                  <w:i/>
+                </w:rPr>
+              </m:ctrlPr>
+            </m:fPr>
+            <m:num>
+              <m:r>
+                <w:rPr>
+                  <w:rFonts w:ascii="Cambria Math" w:eastAsiaTheme="minorEastAsia" w:hAnsi="Cambria Math" w:cs="Times New Roman"/>
+                </w:rPr>
+                <m:t>5</m:t>
+              </m:r>
+            </m:num>
+            <m:den>
+              <m:r>
+                <w:rPr>
+                  <w:rFonts w:ascii="Cambria Math" w:eastAsiaTheme="minorEastAsia" w:hAnsi="Cambria Math" w:cs="Times New Roman"/>
+                </w:rPr>
+                <m:t>2</m:t>
+              </m:r>
+            </m:den>
+          </m:f>
+        </m:oMath>
+      </m:oMathPara>
+    </w:p>
+    <w:p>
+      <w:pPr>
+        <w:rPr>
+          <w:rFonts w:ascii="Times New Roman" w:eastAsiaTheme="minorEastAsia" w:hAnsi="Times New Roman" w:cs="Times New Roman"/>
+        </w:rPr>
+      </w:pPr>
+      <w:r>
+        <w:rPr>
+          <w:rFonts w:ascii="Times New Roman" w:eastAsiaTheme="minorEastAsia" w:hAnsi="Times New Roman" w:cs="Times New Roman"/>
+        </w:rPr>
+        <w:t>We then check if they are independent or dependent:</w:t>
+      </w:r>
+    </w:p>
+    <w:p>
+      <w:pPr>
+        <w:rPr>
+          <w:rFonts w:ascii="Times New Roman" w:eastAsiaTheme="minorEastAsia" w:hAnsi="Times New Roman" w:cs="Times New Roman"/>
+        </w:rPr>
+      </w:pPr>
+      <m:oMathPara>
+        <m:oMath>
+          <m:r>
+            <w:rPr>
+              <w:rFonts w:ascii="Cambria Math" w:eastAsiaTheme="minorEastAsia" w:hAnsi="Cambria Math" w:cs="Times New Roman"/>
+            </w:rPr>
+            <m:t>5x ≠5x ×</m:t>
+          </m:r>
+          <m:f>
+            <m:fPr>
+              <m:ctrlPr>
+                <w:rPr>
+                  <w:rFonts w:ascii="Cambria Math" w:eastAsiaTheme="minorEastAsia" w:hAnsi="Cambria Math" w:cs="Times New Roman"/>
+                  <w:i/>
+                </w:rPr>
+              </m:ctrlPr>
+            </m:fPr>
+            <m:num>
+              <m:r>
+                <w:rPr>
+                  <w:rFonts w:ascii="Cambria Math" w:eastAsiaTheme="minorEastAsia" w:hAnsi="Cambria Math" w:cs="Times New Roman"/>
+                </w:rPr>
+                <m:t>5</m:t>
+              </m:r>
+            </m:num>
+            <m:den>
+              <m:r>
+                <w:rPr>
+                  <w:rFonts w:ascii="Cambria Math" w:eastAsiaTheme="minorEastAsia" w:hAnsi="Cambria Math" w:cs="Times New Roman"/>
+                </w:rPr>
+                <m:t>2</m:t>
+              </m:r>
+            </m:den>
+          </m:f>
+        </m:oMath>
+      </m:oMathPara>
+    </w:p>
+    <w:p>
+      <w:pPr>
+        <w:rPr>
+          <w:rFonts w:ascii="Times New Roman" w:eastAsiaTheme="minorEastAsia" w:hAnsi="Times New Roman" w:cs="Times New Roman"/>
+        </w:rPr>
+      </w:pPr>
+      <w:r>
+        <w:rPr>
+          <w:rFonts w:ascii="Times New Roman" w:eastAsiaTheme="minorEastAsia" w:hAnsi="Times New Roman" w:cs="Times New Roman"/>
+        </w:rPr>
+        <w:t>Therefore, X and Y are dependent on each other.</w:t>
+      </w:r>
     </w:p>
     <w:p>
       <w:pPr>
@@ -34319,6 +34664,7 @@
           <w:rFonts w:ascii="Times New Roman" w:hAnsi="Times New Roman" w:cs="Times New Roman"/>
           <w:color w:val="000000" w:themeColor="text1"/>
         </w:rPr>
+        <w:lastRenderedPageBreak/>
         <w:t>Discussion</w:t>
       </w:r>
     </w:p>
@@ -35333,14 +35679,7 @@
         <w:rPr>
           <w:rFonts w:ascii="Times New Roman" w:hAnsi="Times New Roman" w:cs="Times New Roman"/>
         </w:rPr>
-        <w:t xml:space="preserve">leep duration </w:t>
-      </w:r>
-      <w:r>
-        <w:rPr>
-          <w:rFonts w:ascii="Times New Roman" w:hAnsi="Times New Roman" w:cs="Times New Roman"/>
-        </w:rPr>
-        <w:lastRenderedPageBreak/>
-        <w:t>analy</w:t>
+        <w:t>leep duration analy</w:t>
       </w:r>
       <w:r>
         <w:rPr>
@@ -36110,6 +36449,7 @@
         <w:rPr>
           <w:rFonts w:ascii="Times New Roman" w:hAnsi="Times New Roman" w:cs="Times New Roman"/>
         </w:rPr>
+        <w:lastRenderedPageBreak/>
         <w:t>We al</w:t>
       </w:r>
       <w:r>
@@ -36825,7 +37165,6 @@
         <w:rPr>
           <w:rFonts w:ascii="Times New Roman" w:hAnsi="Times New Roman" w:cs="Times New Roman"/>
         </w:rPr>
-        <w:lastRenderedPageBreak/>
         <w:tab/>
       </w:r>
       <w:r>
@@ -37478,6 +37817,7 @@
         <w:rPr>
           <w:rFonts w:ascii="Times New Roman" w:hAnsi="Times New Roman" w:cs="Times New Roman"/>
         </w:rPr>
+        <w:lastRenderedPageBreak/>
         <w:tab/>
       </w:r>
       <w:r>
@@ -37901,7 +38241,19 @@
         <w:rPr>
           <w:rFonts w:ascii="Times New Roman" w:hAnsi="Times New Roman" w:cs="Times New Roman"/>
         </w:rPr>
-        <w:t xml:space="preserve"> if wanted to learn more about the data</w:t>
+        <w:t xml:space="preserve"> if</w:t>
+      </w:r>
+      <w:r>
+        <w:rPr>
+          <w:rFonts w:ascii="Times New Roman" w:hAnsi="Times New Roman" w:cs="Times New Roman"/>
+        </w:rPr>
+        <w:t xml:space="preserve"> we</w:t>
+      </w:r>
+      <w:r>
+        <w:rPr>
+          <w:rFonts w:ascii="Times New Roman" w:hAnsi="Times New Roman" w:cs="Times New Roman"/>
+        </w:rPr>
+        <w:t xml:space="preserve"> wanted to learn more about the data</w:t>
       </w:r>
       <w:r>
         <w:rPr>
@@ -38245,7 +38597,6 @@
         <w:rPr>
           <w:rFonts w:ascii="Times New Roman" w:hAnsi="Times New Roman" w:cs="Times New Roman"/>
         </w:rPr>
-        <w:lastRenderedPageBreak/>
         <w:tab/>
       </w:r>
       <w:r>
@@ -38440,14 +38791,12 @@
         </w:rPr>
         <w:t xml:space="preserve"> their </w:t>
       </w:r>
-      <w:proofErr w:type="gramStart"/>
-      <w:r>
-        <w:rPr>
-          <w:rFonts w:ascii="Times New Roman" w:hAnsi="Times New Roman" w:cs="Times New Roman"/>
-        </w:rPr>
-        <w:t>probabilities</w:t>
-      </w:r>
-      <w:proofErr w:type="gramEnd"/>
+      <w:r>
+        <w:rPr>
+          <w:rFonts w:ascii="Times New Roman" w:hAnsi="Times New Roman" w:cs="Times New Roman"/>
+        </w:rPr>
+        <w:t>probability</w:t>
+      </w:r>
       <w:r>
         <w:rPr>
           <w:rFonts w:ascii="Times New Roman" w:hAnsi="Times New Roman" w:cs="Times New Roman"/>
@@ -39024,7 +39373,14 @@
         <w:rPr>
           <w:rFonts w:ascii="Times New Roman" w:hAnsi="Times New Roman" w:cs="Times New Roman"/>
         </w:rPr>
-        <w:t>tore. We wanted to learn more about the probability of exceeding the average caffeine amount, and how much caffeine to prepare if there i</w:t>
+        <w:t xml:space="preserve">tore. We wanted to learn more about the probability of exceeding the average </w:t>
+      </w:r>
+      <w:r>
+        <w:rPr>
+          <w:rFonts w:ascii="Times New Roman" w:hAnsi="Times New Roman" w:cs="Times New Roman"/>
+        </w:rPr>
+        <w:lastRenderedPageBreak/>
+        <w:t>caffeine amount, and how much caffeine to prepare if there i</w:t>
       </w:r>
       <w:r>
         <w:rPr>
@@ -39542,8 +39898,6 @@
       <w:pPr>
         <w:rPr>
           <w:rFonts w:ascii="Times New Roman" w:hAnsi="Times New Roman" w:cs="Times New Roman"/>
-          <w:b/>
-          <w:bCs/>
         </w:rPr>
       </w:pPr>
       <w:r>
@@ -39911,513 +40265,309 @@
     </w:p>
     <w:p>
       <w:pPr>
-        <w:pStyle w:val="Heading1"/>
-        <w:jc w:val="center"/>
-        <w:rPr>
-          <w:rFonts w:ascii="Times New Roman" w:hAnsi="Times New Roman" w:cs="Times New Roman"/>
-          <w:color w:val="000000" w:themeColor="text1"/>
+        <w:rPr>
+          <w:rFonts w:ascii="Times New Roman" w:hAnsi="Times New Roman" w:cs="Times New Roman"/>
         </w:rPr>
       </w:pPr>
       <w:r>
         <w:rPr>
           <w:rFonts w:ascii="Times New Roman" w:hAnsi="Times New Roman" w:cs="Times New Roman"/>
-          <w:color w:val="000000" w:themeColor="text1"/>
-        </w:rPr>
-        <w:t>Conclusion</w:t>
+        </w:rPr>
+        <w:tab/>
+        <w:t>Ba</w:t>
+      </w:r>
+      <w:r>
+        <w:rPr>
+          <w:rFonts w:ascii="Times New Roman" w:hAnsi="Times New Roman" w:cs="Times New Roman"/>
+        </w:rPr>
+        <w:t>s</w:t>
+      </w:r>
+      <w:r>
+        <w:rPr>
+          <w:rFonts w:ascii="Times New Roman" w:hAnsi="Times New Roman" w:cs="Times New Roman"/>
+        </w:rPr>
+        <w:t>ed on our findings regarding the caffeine level</w:t>
+      </w:r>
+      <w:r>
+        <w:rPr>
+          <w:rFonts w:ascii="Times New Roman" w:hAnsi="Times New Roman" w:cs="Times New Roman"/>
+        </w:rPr>
+        <w:t>s</w:t>
+      </w:r>
+      <w:r>
+        <w:rPr>
+          <w:rFonts w:ascii="Times New Roman" w:hAnsi="Times New Roman" w:cs="Times New Roman"/>
+        </w:rPr>
+        <w:t xml:space="preserve"> from a local bari</w:t>
+      </w:r>
+      <w:r>
+        <w:rPr>
+          <w:rFonts w:ascii="Times New Roman" w:hAnsi="Times New Roman" w:cs="Times New Roman"/>
+        </w:rPr>
+        <w:t>s</w:t>
+      </w:r>
+      <w:r>
+        <w:rPr>
+          <w:rFonts w:ascii="Times New Roman" w:hAnsi="Times New Roman" w:cs="Times New Roman"/>
+        </w:rPr>
+        <w:t xml:space="preserve">ta, the X and Y are </w:t>
+      </w:r>
+      <w:r>
+        <w:rPr>
+          <w:rFonts w:ascii="Times New Roman" w:hAnsi="Times New Roman" w:cs="Times New Roman"/>
+        </w:rPr>
+        <w:t>s</w:t>
+      </w:r>
+      <w:r>
+        <w:rPr>
+          <w:rFonts w:ascii="Times New Roman" w:hAnsi="Times New Roman" w:cs="Times New Roman"/>
+        </w:rPr>
+        <w:t>hown to be dependent on each other</w:t>
+      </w:r>
+      <w:r>
+        <w:rPr>
+          <w:rFonts w:ascii="Times New Roman" w:hAnsi="Times New Roman" w:cs="Times New Roman"/>
+        </w:rPr>
+        <w:t xml:space="preserve">. </w:t>
+      </w:r>
+      <w:r>
+        <w:rPr>
+          <w:rFonts w:ascii="Times New Roman" w:hAnsi="Times New Roman" w:cs="Times New Roman"/>
+        </w:rPr>
+        <w:t>Thi</w:t>
+      </w:r>
+      <w:r>
+        <w:rPr>
+          <w:rFonts w:ascii="Times New Roman" w:hAnsi="Times New Roman" w:cs="Times New Roman"/>
+        </w:rPr>
+        <w:t>s</w:t>
+      </w:r>
+      <w:r>
+        <w:rPr>
+          <w:rFonts w:ascii="Times New Roman" w:hAnsi="Times New Roman" w:cs="Times New Roman"/>
+        </w:rPr>
+        <w:t xml:space="preserve"> </w:t>
+      </w:r>
+      <w:r>
+        <w:rPr>
+          <w:rFonts w:ascii="Times New Roman" w:hAnsi="Times New Roman" w:cs="Times New Roman"/>
+        </w:rPr>
+        <w:t>s</w:t>
+      </w:r>
+      <w:r>
+        <w:rPr>
+          <w:rFonts w:ascii="Times New Roman" w:hAnsi="Times New Roman" w:cs="Times New Roman"/>
+        </w:rPr>
+        <w:t>imply mean</w:t>
+      </w:r>
+      <w:r>
+        <w:rPr>
+          <w:rFonts w:ascii="Times New Roman" w:hAnsi="Times New Roman" w:cs="Times New Roman"/>
+        </w:rPr>
+        <w:t>s</w:t>
+      </w:r>
+      <w:r>
+        <w:rPr>
+          <w:rFonts w:ascii="Times New Roman" w:hAnsi="Times New Roman" w:cs="Times New Roman"/>
+        </w:rPr>
+        <w:t xml:space="preserve"> that the maximum capacity of caffeine at the </w:t>
+      </w:r>
+      <w:r>
+        <w:rPr>
+          <w:rFonts w:ascii="Times New Roman" w:hAnsi="Times New Roman" w:cs="Times New Roman"/>
+        </w:rPr>
+        <w:t>s</w:t>
+      </w:r>
+      <w:r>
+        <w:rPr>
+          <w:rFonts w:ascii="Times New Roman" w:hAnsi="Times New Roman" w:cs="Times New Roman"/>
+        </w:rPr>
+        <w:t>tart of the month doe</w:t>
+      </w:r>
+      <w:r>
+        <w:rPr>
+          <w:rFonts w:ascii="Times New Roman" w:hAnsi="Times New Roman" w:cs="Times New Roman"/>
+        </w:rPr>
+        <w:t>s</w:t>
+      </w:r>
+      <w:r>
+        <w:rPr>
+          <w:rFonts w:ascii="Times New Roman" w:hAnsi="Times New Roman" w:cs="Times New Roman"/>
+        </w:rPr>
+        <w:t xml:space="preserve"> affect our expectation of the proportion of how much caffeine will be removed during the month. For example, given that in a month the local </w:t>
+      </w:r>
+      <w:r>
+        <w:rPr>
+          <w:rFonts w:ascii="Times New Roman" w:hAnsi="Times New Roman" w:cs="Times New Roman"/>
+        </w:rPr>
+        <w:t>s</w:t>
+      </w:r>
+      <w:r>
+        <w:rPr>
+          <w:rFonts w:ascii="Times New Roman" w:hAnsi="Times New Roman" w:cs="Times New Roman"/>
+        </w:rPr>
+        <w:t xml:space="preserve">tore </w:t>
+      </w:r>
+      <w:r>
+        <w:rPr>
+          <w:rFonts w:ascii="Times New Roman" w:hAnsi="Times New Roman" w:cs="Times New Roman"/>
+        </w:rPr>
+        <w:t>s</w:t>
+      </w:r>
+      <w:r>
+        <w:rPr>
+          <w:rFonts w:ascii="Times New Roman" w:hAnsi="Times New Roman" w:cs="Times New Roman"/>
+        </w:rPr>
+        <w:t>tart</w:t>
+      </w:r>
+      <w:r>
+        <w:rPr>
+          <w:rFonts w:ascii="Times New Roman" w:hAnsi="Times New Roman" w:cs="Times New Roman"/>
+        </w:rPr>
+        <w:t>s</w:t>
+      </w:r>
+      <w:r>
+        <w:rPr>
+          <w:rFonts w:ascii="Times New Roman" w:hAnsi="Times New Roman" w:cs="Times New Roman"/>
+        </w:rPr>
+        <w:t xml:space="preserve"> with a very high caffeine capacity, then we can expect that it i</w:t>
+      </w:r>
+      <w:r>
+        <w:rPr>
+          <w:rFonts w:ascii="Times New Roman" w:hAnsi="Times New Roman" w:cs="Times New Roman"/>
+        </w:rPr>
+        <w:t>s</w:t>
+      </w:r>
+      <w:r>
+        <w:rPr>
+          <w:rFonts w:ascii="Times New Roman" w:hAnsi="Times New Roman" w:cs="Times New Roman"/>
+        </w:rPr>
+        <w:t xml:space="preserve"> more likely that more caffeine will be removed throughout the month. Thi</w:t>
+      </w:r>
+      <w:r>
+        <w:rPr>
+          <w:rFonts w:ascii="Times New Roman" w:hAnsi="Times New Roman" w:cs="Times New Roman"/>
+        </w:rPr>
+        <w:t>s</w:t>
+      </w:r>
+      <w:r>
+        <w:rPr>
+          <w:rFonts w:ascii="Times New Roman" w:hAnsi="Times New Roman" w:cs="Times New Roman"/>
+        </w:rPr>
+        <w:t xml:space="preserve"> may give u</w:t>
+      </w:r>
+      <w:r>
+        <w:rPr>
+          <w:rFonts w:ascii="Times New Roman" w:hAnsi="Times New Roman" w:cs="Times New Roman"/>
+        </w:rPr>
+        <w:t>s</w:t>
+      </w:r>
+      <w:r>
+        <w:rPr>
+          <w:rFonts w:ascii="Times New Roman" w:hAnsi="Times New Roman" w:cs="Times New Roman"/>
+        </w:rPr>
+        <w:t xml:space="preserve"> in</w:t>
+      </w:r>
+      <w:r>
+        <w:rPr>
+          <w:rFonts w:ascii="Times New Roman" w:hAnsi="Times New Roman" w:cs="Times New Roman"/>
+        </w:rPr>
+        <w:t>s</w:t>
+      </w:r>
+      <w:r>
+        <w:rPr>
+          <w:rFonts w:ascii="Times New Roman" w:hAnsi="Times New Roman" w:cs="Times New Roman"/>
+        </w:rPr>
+        <w:t>ight a</w:t>
+      </w:r>
+      <w:r>
+        <w:rPr>
+          <w:rFonts w:ascii="Times New Roman" w:hAnsi="Times New Roman" w:cs="Times New Roman"/>
+        </w:rPr>
+        <w:t>s</w:t>
+      </w:r>
+      <w:r>
+        <w:rPr>
+          <w:rFonts w:ascii="Times New Roman" w:hAnsi="Times New Roman" w:cs="Times New Roman"/>
+        </w:rPr>
+        <w:t xml:space="preserve"> to how much caffeine we may expect an individual may con</w:t>
+      </w:r>
+      <w:r>
+        <w:rPr>
+          <w:rFonts w:ascii="Times New Roman" w:hAnsi="Times New Roman" w:cs="Times New Roman"/>
+        </w:rPr>
+        <w:t>s</w:t>
+      </w:r>
+      <w:r>
+        <w:rPr>
+          <w:rFonts w:ascii="Times New Roman" w:hAnsi="Times New Roman" w:cs="Times New Roman"/>
+        </w:rPr>
+        <w:t xml:space="preserve">ume </w:t>
+      </w:r>
+      <w:r>
+        <w:rPr>
+          <w:rFonts w:ascii="Times New Roman" w:hAnsi="Times New Roman" w:cs="Times New Roman"/>
+        </w:rPr>
+        <w:t>monthly</w:t>
+      </w:r>
+      <w:r>
+        <w:rPr>
+          <w:rFonts w:ascii="Times New Roman" w:hAnsi="Times New Roman" w:cs="Times New Roman"/>
+        </w:rPr>
+        <w:t xml:space="preserve"> ba</w:t>
+      </w:r>
+      <w:r>
+        <w:rPr>
+          <w:rFonts w:ascii="Times New Roman" w:hAnsi="Times New Roman" w:cs="Times New Roman"/>
+        </w:rPr>
+        <w:t>s</w:t>
+      </w:r>
+      <w:r>
+        <w:rPr>
+          <w:rFonts w:ascii="Times New Roman" w:hAnsi="Times New Roman" w:cs="Times New Roman"/>
+        </w:rPr>
+        <w:t xml:space="preserve">ed on either how much they </w:t>
+      </w:r>
+      <w:r>
+        <w:rPr>
+          <w:rFonts w:ascii="Times New Roman" w:hAnsi="Times New Roman" w:cs="Times New Roman"/>
+        </w:rPr>
+        <w:t>s</w:t>
+      </w:r>
+      <w:r>
+        <w:rPr>
+          <w:rFonts w:ascii="Times New Roman" w:hAnsi="Times New Roman" w:cs="Times New Roman"/>
+        </w:rPr>
+        <w:t>tarted with or how much they’ve already con</w:t>
+      </w:r>
+      <w:r>
+        <w:rPr>
+          <w:rFonts w:ascii="Times New Roman" w:hAnsi="Times New Roman" w:cs="Times New Roman"/>
+        </w:rPr>
+        <w:t>s</w:t>
+      </w:r>
+      <w:r>
+        <w:rPr>
+          <w:rFonts w:ascii="Times New Roman" w:hAnsi="Times New Roman" w:cs="Times New Roman"/>
+        </w:rPr>
+        <w:t xml:space="preserve">umed. </w:t>
       </w:r>
     </w:p>
     <w:p>
       <w:pPr>
-        <w:rPr>
-          <w:rFonts w:ascii="Times New Roman" w:hAnsi="Times New Roman" w:cs="Times New Roman"/>
+        <w:pStyle w:val="Heading1"/>
+        <w:jc w:val="center"/>
+        <w:rPr>
+          <w:rFonts w:ascii="Times New Roman" w:hAnsi="Times New Roman" w:cs="Times New Roman"/>
+          <w:color w:val="000000" w:themeColor="text1"/>
         </w:rPr>
       </w:pPr>
       <w:r>
         <w:rPr>
           <w:rFonts w:ascii="Times New Roman" w:hAnsi="Times New Roman" w:cs="Times New Roman"/>
-        </w:rPr>
-        <w:tab/>
-      </w:r>
-      <w:r>
-        <w:rPr>
-          <w:rFonts w:ascii="Times New Roman" w:hAnsi="Times New Roman" w:cs="Times New Roman"/>
-        </w:rPr>
-        <w:t xml:space="preserve">Overall, </w:t>
-      </w:r>
-      <w:r>
-        <w:rPr>
-          <w:rFonts w:ascii="Times New Roman" w:hAnsi="Times New Roman" w:cs="Times New Roman"/>
-        </w:rPr>
-        <w:t>through multiple experimentations u</w:t>
-      </w:r>
-      <w:r>
-        <w:rPr>
-          <w:rFonts w:ascii="Times New Roman" w:hAnsi="Times New Roman" w:cs="Times New Roman"/>
-        </w:rPr>
-        <w:t>s</w:t>
-      </w:r>
-      <w:r>
-        <w:rPr>
-          <w:rFonts w:ascii="Times New Roman" w:hAnsi="Times New Roman" w:cs="Times New Roman"/>
-        </w:rPr>
-        <w:t>ing the data</w:t>
-      </w:r>
-      <w:r>
-        <w:rPr>
-          <w:rFonts w:ascii="Times New Roman" w:hAnsi="Times New Roman" w:cs="Times New Roman"/>
-        </w:rPr>
-        <w:t>s</w:t>
-      </w:r>
-      <w:r>
-        <w:rPr>
-          <w:rFonts w:ascii="Times New Roman" w:hAnsi="Times New Roman" w:cs="Times New Roman"/>
-        </w:rPr>
-        <w:t>et a</w:t>
-      </w:r>
-      <w:r>
-        <w:rPr>
-          <w:rFonts w:ascii="Times New Roman" w:hAnsi="Times New Roman" w:cs="Times New Roman"/>
-        </w:rPr>
-        <w:t>s</w:t>
-      </w:r>
-      <w:r>
-        <w:rPr>
-          <w:rFonts w:ascii="Times New Roman" w:hAnsi="Times New Roman" w:cs="Times New Roman"/>
-        </w:rPr>
-        <w:t xml:space="preserve"> a ba</w:t>
-      </w:r>
-      <w:r>
-        <w:rPr>
-          <w:rFonts w:ascii="Times New Roman" w:hAnsi="Times New Roman" w:cs="Times New Roman"/>
-        </w:rPr>
-        <w:t>s</w:t>
-      </w:r>
-      <w:r>
-        <w:rPr>
-          <w:rFonts w:ascii="Times New Roman" w:hAnsi="Times New Roman" w:cs="Times New Roman"/>
-        </w:rPr>
-        <w:t>i</w:t>
-      </w:r>
-      <w:r>
-        <w:rPr>
-          <w:rFonts w:ascii="Times New Roman" w:hAnsi="Times New Roman" w:cs="Times New Roman"/>
-        </w:rPr>
-        <w:t>s</w:t>
-      </w:r>
-      <w:r>
-        <w:rPr>
-          <w:rFonts w:ascii="Times New Roman" w:hAnsi="Times New Roman" w:cs="Times New Roman"/>
-        </w:rPr>
-        <w:t xml:space="preserve"> for information, we learned many thing</w:t>
-      </w:r>
-      <w:r>
-        <w:rPr>
-          <w:rFonts w:ascii="Times New Roman" w:hAnsi="Times New Roman" w:cs="Times New Roman"/>
-        </w:rPr>
-        <w:t>s</w:t>
-      </w:r>
-      <w:r>
-        <w:rPr>
-          <w:rFonts w:ascii="Times New Roman" w:hAnsi="Times New Roman" w:cs="Times New Roman"/>
-        </w:rPr>
-        <w:t xml:space="preserve"> that we did not know before.</w:t>
-      </w:r>
-      <w:r>
-        <w:rPr>
-          <w:rFonts w:ascii="Times New Roman" w:hAnsi="Times New Roman" w:cs="Times New Roman"/>
-        </w:rPr>
-        <w:t xml:space="preserve"> De</w:t>
-      </w:r>
-      <w:r>
-        <w:rPr>
-          <w:rFonts w:ascii="Times New Roman" w:hAnsi="Times New Roman" w:cs="Times New Roman"/>
-        </w:rPr>
-        <w:t>s</w:t>
-      </w:r>
-      <w:r>
-        <w:rPr>
-          <w:rFonts w:ascii="Times New Roman" w:hAnsi="Times New Roman" w:cs="Times New Roman"/>
-        </w:rPr>
-        <w:t xml:space="preserve">pite </w:t>
-      </w:r>
-      <w:r>
-        <w:rPr>
-          <w:rFonts w:ascii="Times New Roman" w:hAnsi="Times New Roman" w:cs="Times New Roman"/>
-        </w:rPr>
-        <w:t>s</w:t>
-      </w:r>
-      <w:r>
-        <w:rPr>
-          <w:rFonts w:ascii="Times New Roman" w:hAnsi="Times New Roman" w:cs="Times New Roman"/>
-        </w:rPr>
-        <w:t>ome limitation</w:t>
-      </w:r>
-      <w:r>
-        <w:rPr>
-          <w:rFonts w:ascii="Times New Roman" w:hAnsi="Times New Roman" w:cs="Times New Roman"/>
-        </w:rPr>
-        <w:t>s</w:t>
-      </w:r>
-      <w:r>
-        <w:rPr>
-          <w:rFonts w:ascii="Times New Roman" w:hAnsi="Times New Roman" w:cs="Times New Roman"/>
-        </w:rPr>
-        <w:t xml:space="preserve"> that the data</w:t>
-      </w:r>
-      <w:r>
-        <w:rPr>
-          <w:rFonts w:ascii="Times New Roman" w:hAnsi="Times New Roman" w:cs="Times New Roman"/>
-        </w:rPr>
-        <w:t>s</w:t>
-      </w:r>
-      <w:r>
-        <w:rPr>
-          <w:rFonts w:ascii="Times New Roman" w:hAnsi="Times New Roman" w:cs="Times New Roman"/>
-        </w:rPr>
-        <w:t xml:space="preserve">et </w:t>
-      </w:r>
-      <w:r>
-        <w:rPr>
-          <w:rFonts w:ascii="Times New Roman" w:hAnsi="Times New Roman" w:cs="Times New Roman"/>
-        </w:rPr>
-        <w:lastRenderedPageBreak/>
-        <w:t>inherently had, w</w:t>
-      </w:r>
-      <w:r>
-        <w:rPr>
-          <w:rFonts w:ascii="Times New Roman" w:hAnsi="Times New Roman" w:cs="Times New Roman"/>
-        </w:rPr>
-        <w:t>e were</w:t>
-      </w:r>
-      <w:r>
-        <w:rPr>
-          <w:rFonts w:ascii="Times New Roman" w:hAnsi="Times New Roman" w:cs="Times New Roman"/>
-        </w:rPr>
-        <w:t xml:space="preserve"> </w:t>
-      </w:r>
-      <w:r>
-        <w:rPr>
-          <w:rFonts w:ascii="Times New Roman" w:hAnsi="Times New Roman" w:cs="Times New Roman"/>
-        </w:rPr>
-        <w:t>s</w:t>
-      </w:r>
-      <w:r>
-        <w:rPr>
-          <w:rFonts w:ascii="Times New Roman" w:hAnsi="Times New Roman" w:cs="Times New Roman"/>
-        </w:rPr>
-        <w:t>till</w:t>
-      </w:r>
-      <w:r>
-        <w:rPr>
-          <w:rFonts w:ascii="Times New Roman" w:hAnsi="Times New Roman" w:cs="Times New Roman"/>
-        </w:rPr>
-        <w:t xml:space="preserve"> able to demonstrate knowledge in </w:t>
-      </w:r>
-      <w:r>
-        <w:rPr>
-          <w:rFonts w:ascii="Times New Roman" w:hAnsi="Times New Roman" w:cs="Times New Roman"/>
-        </w:rPr>
-        <w:t>s</w:t>
-      </w:r>
-      <w:r>
-        <w:rPr>
-          <w:rFonts w:ascii="Times New Roman" w:hAnsi="Times New Roman" w:cs="Times New Roman"/>
-        </w:rPr>
-        <w:t>tati</w:t>
-      </w:r>
-      <w:r>
-        <w:rPr>
-          <w:rFonts w:ascii="Times New Roman" w:hAnsi="Times New Roman" w:cs="Times New Roman"/>
-        </w:rPr>
-        <w:t>s</w:t>
-      </w:r>
-      <w:r>
-        <w:rPr>
-          <w:rFonts w:ascii="Times New Roman" w:hAnsi="Times New Roman" w:cs="Times New Roman"/>
-        </w:rPr>
-        <w:t>tical analy</w:t>
-      </w:r>
-      <w:r>
-        <w:rPr>
-          <w:rFonts w:ascii="Times New Roman" w:hAnsi="Times New Roman" w:cs="Times New Roman"/>
-        </w:rPr>
-        <w:t>s</w:t>
-      </w:r>
-      <w:r>
-        <w:rPr>
-          <w:rFonts w:ascii="Times New Roman" w:hAnsi="Times New Roman" w:cs="Times New Roman"/>
-        </w:rPr>
-        <w:t>i</w:t>
-      </w:r>
-      <w:r>
-        <w:rPr>
-          <w:rFonts w:ascii="Times New Roman" w:hAnsi="Times New Roman" w:cs="Times New Roman"/>
-        </w:rPr>
-        <w:t>s</w:t>
-      </w:r>
-      <w:r>
-        <w:rPr>
-          <w:rFonts w:ascii="Times New Roman" w:hAnsi="Times New Roman" w:cs="Times New Roman"/>
-        </w:rPr>
-        <w:t xml:space="preserve"> via variou</w:t>
-      </w:r>
-      <w:r>
-        <w:rPr>
-          <w:rFonts w:ascii="Times New Roman" w:hAnsi="Times New Roman" w:cs="Times New Roman"/>
-        </w:rPr>
-        <w:t>s</w:t>
-      </w:r>
-      <w:r>
-        <w:rPr>
-          <w:rFonts w:ascii="Times New Roman" w:hAnsi="Times New Roman" w:cs="Times New Roman"/>
-        </w:rPr>
-        <w:t xml:space="preserve"> problem</w:t>
-      </w:r>
-      <w:r>
-        <w:rPr>
-          <w:rFonts w:ascii="Times New Roman" w:hAnsi="Times New Roman" w:cs="Times New Roman"/>
-        </w:rPr>
-        <w:t>s</w:t>
-      </w:r>
-      <w:r>
-        <w:rPr>
-          <w:rFonts w:ascii="Times New Roman" w:hAnsi="Times New Roman" w:cs="Times New Roman"/>
-        </w:rPr>
-        <w:t xml:space="preserve"> involving probability. </w:t>
-      </w:r>
-      <w:r>
-        <w:rPr>
-          <w:rFonts w:ascii="Times New Roman" w:hAnsi="Times New Roman" w:cs="Times New Roman"/>
-        </w:rPr>
-        <w:t>We learned that there are many factor</w:t>
-      </w:r>
-      <w:r>
-        <w:rPr>
-          <w:rFonts w:ascii="Times New Roman" w:hAnsi="Times New Roman" w:cs="Times New Roman"/>
-        </w:rPr>
-        <w:t>s</w:t>
-      </w:r>
-      <w:r>
-        <w:rPr>
-          <w:rFonts w:ascii="Times New Roman" w:hAnsi="Times New Roman" w:cs="Times New Roman"/>
-        </w:rPr>
-        <w:t xml:space="preserve"> that can affect human cognitive performance, which are apparent through the re</w:t>
-      </w:r>
-      <w:r>
-        <w:rPr>
-          <w:rFonts w:ascii="Times New Roman" w:hAnsi="Times New Roman" w:cs="Times New Roman"/>
-        </w:rPr>
-        <w:t>s</w:t>
-      </w:r>
-      <w:r>
-        <w:rPr>
-          <w:rFonts w:ascii="Times New Roman" w:hAnsi="Times New Roman" w:cs="Times New Roman"/>
-        </w:rPr>
-        <w:t>ult</w:t>
-      </w:r>
-      <w:r>
-        <w:rPr>
-          <w:rFonts w:ascii="Times New Roman" w:hAnsi="Times New Roman" w:cs="Times New Roman"/>
-        </w:rPr>
-        <w:t>s</w:t>
-      </w:r>
-      <w:r>
-        <w:rPr>
-          <w:rFonts w:ascii="Times New Roman" w:hAnsi="Times New Roman" w:cs="Times New Roman"/>
-        </w:rPr>
-        <w:t xml:space="preserve"> we have uncovered. Many of which do align with our previou</w:t>
-      </w:r>
-      <w:r>
-        <w:rPr>
-          <w:rFonts w:ascii="Times New Roman" w:hAnsi="Times New Roman" w:cs="Times New Roman"/>
-        </w:rPr>
-        <w:t>s</w:t>
-      </w:r>
-      <w:r>
-        <w:rPr>
-          <w:rFonts w:ascii="Times New Roman" w:hAnsi="Times New Roman" w:cs="Times New Roman"/>
-        </w:rPr>
-        <w:t xml:space="preserve"> thought</w:t>
-      </w:r>
-      <w:r>
-        <w:rPr>
-          <w:rFonts w:ascii="Times New Roman" w:hAnsi="Times New Roman" w:cs="Times New Roman"/>
-        </w:rPr>
-        <w:t>s</w:t>
-      </w:r>
-      <w:r>
-        <w:rPr>
-          <w:rFonts w:ascii="Times New Roman" w:hAnsi="Times New Roman" w:cs="Times New Roman"/>
-        </w:rPr>
-        <w:t xml:space="preserve"> </w:t>
-      </w:r>
-      <w:r>
-        <w:rPr>
-          <w:rFonts w:ascii="Times New Roman" w:hAnsi="Times New Roman" w:cs="Times New Roman"/>
-        </w:rPr>
-        <w:t>s</w:t>
-      </w:r>
-      <w:r>
-        <w:rPr>
-          <w:rFonts w:ascii="Times New Roman" w:hAnsi="Times New Roman" w:cs="Times New Roman"/>
-        </w:rPr>
-        <w:t>uch a</w:t>
-      </w:r>
-      <w:r>
-        <w:rPr>
-          <w:rFonts w:ascii="Times New Roman" w:hAnsi="Times New Roman" w:cs="Times New Roman"/>
-        </w:rPr>
-        <w:t>s</w:t>
-      </w:r>
-      <w:r>
-        <w:rPr>
-          <w:rFonts w:ascii="Times New Roman" w:hAnsi="Times New Roman" w:cs="Times New Roman"/>
-        </w:rPr>
-        <w:t xml:space="preserve"> life</w:t>
-      </w:r>
-      <w:r>
-        <w:rPr>
-          <w:rFonts w:ascii="Times New Roman" w:hAnsi="Times New Roman" w:cs="Times New Roman"/>
-        </w:rPr>
-        <w:t>s</w:t>
-      </w:r>
-      <w:r>
-        <w:rPr>
-          <w:rFonts w:ascii="Times New Roman" w:hAnsi="Times New Roman" w:cs="Times New Roman"/>
-        </w:rPr>
-        <w:t>tyle and individual habit</w:t>
-      </w:r>
-      <w:r>
-        <w:rPr>
-          <w:rFonts w:ascii="Times New Roman" w:hAnsi="Times New Roman" w:cs="Times New Roman"/>
-        </w:rPr>
-        <w:t>s</w:t>
-      </w:r>
-      <w:r>
-        <w:rPr>
-          <w:rFonts w:ascii="Times New Roman" w:hAnsi="Times New Roman" w:cs="Times New Roman"/>
-        </w:rPr>
-        <w:t xml:space="preserve">. But </w:t>
-      </w:r>
-      <w:r>
-        <w:rPr>
-          <w:rFonts w:ascii="Times New Roman" w:hAnsi="Times New Roman" w:cs="Times New Roman"/>
-        </w:rPr>
-        <w:t xml:space="preserve">all in all, </w:t>
-      </w:r>
-      <w:r>
-        <w:rPr>
-          <w:rFonts w:ascii="Times New Roman" w:hAnsi="Times New Roman" w:cs="Times New Roman"/>
-        </w:rPr>
-        <w:t>we learned how to tackle, di</w:t>
-      </w:r>
-      <w:r>
-        <w:rPr>
-          <w:rFonts w:ascii="Times New Roman" w:hAnsi="Times New Roman" w:cs="Times New Roman"/>
-        </w:rPr>
-        <w:t>ss</w:t>
-      </w:r>
-      <w:r>
-        <w:rPr>
-          <w:rFonts w:ascii="Times New Roman" w:hAnsi="Times New Roman" w:cs="Times New Roman"/>
-        </w:rPr>
-        <w:t>ect, and analyze a real-world data</w:t>
-      </w:r>
-      <w:r>
-        <w:rPr>
-          <w:rFonts w:ascii="Times New Roman" w:hAnsi="Times New Roman" w:cs="Times New Roman"/>
-        </w:rPr>
-        <w:t>s</w:t>
-      </w:r>
-      <w:r>
-        <w:rPr>
-          <w:rFonts w:ascii="Times New Roman" w:hAnsi="Times New Roman" w:cs="Times New Roman"/>
-        </w:rPr>
-        <w:t>et to learn more about the data it</w:t>
-      </w:r>
-      <w:r>
-        <w:rPr>
-          <w:rFonts w:ascii="Times New Roman" w:hAnsi="Times New Roman" w:cs="Times New Roman"/>
-        </w:rPr>
-        <w:t>s</w:t>
-      </w:r>
-      <w:r>
-        <w:rPr>
-          <w:rFonts w:ascii="Times New Roman" w:hAnsi="Times New Roman" w:cs="Times New Roman"/>
-        </w:rPr>
-        <w:t>elf. Finally, we were able to demon</w:t>
-      </w:r>
-      <w:r>
-        <w:rPr>
-          <w:rFonts w:ascii="Times New Roman" w:hAnsi="Times New Roman" w:cs="Times New Roman"/>
-        </w:rPr>
-        <w:t>s</w:t>
-      </w:r>
-      <w:r>
-        <w:rPr>
-          <w:rFonts w:ascii="Times New Roman" w:hAnsi="Times New Roman" w:cs="Times New Roman"/>
-        </w:rPr>
-        <w:t>trate knowledge in u</w:t>
-      </w:r>
-      <w:r>
-        <w:rPr>
-          <w:rFonts w:ascii="Times New Roman" w:hAnsi="Times New Roman" w:cs="Times New Roman"/>
-        </w:rPr>
-        <w:t>s</w:t>
-      </w:r>
-      <w:r>
-        <w:rPr>
-          <w:rFonts w:ascii="Times New Roman" w:hAnsi="Times New Roman" w:cs="Times New Roman"/>
-        </w:rPr>
-        <w:t>ing variou</w:t>
-      </w:r>
-      <w:r>
-        <w:rPr>
-          <w:rFonts w:ascii="Times New Roman" w:hAnsi="Times New Roman" w:cs="Times New Roman"/>
-        </w:rPr>
-        <w:t>s</w:t>
-      </w:r>
-      <w:r>
-        <w:rPr>
-          <w:rFonts w:ascii="Times New Roman" w:hAnsi="Times New Roman" w:cs="Times New Roman"/>
-        </w:rPr>
-        <w:t xml:space="preserve"> </w:t>
-      </w:r>
-      <w:r>
-        <w:rPr>
-          <w:rFonts w:ascii="Times New Roman" w:hAnsi="Times New Roman" w:cs="Times New Roman"/>
-        </w:rPr>
-        <w:t>s</w:t>
-      </w:r>
-      <w:r>
-        <w:rPr>
-          <w:rFonts w:ascii="Times New Roman" w:hAnsi="Times New Roman" w:cs="Times New Roman"/>
-        </w:rPr>
-        <w:t>tati</w:t>
-      </w:r>
-      <w:r>
-        <w:rPr>
-          <w:rFonts w:ascii="Times New Roman" w:hAnsi="Times New Roman" w:cs="Times New Roman"/>
-        </w:rPr>
-        <w:t>s</w:t>
-      </w:r>
-      <w:r>
-        <w:rPr>
-          <w:rFonts w:ascii="Times New Roman" w:hAnsi="Times New Roman" w:cs="Times New Roman"/>
-        </w:rPr>
-        <w:t>tical method</w:t>
-      </w:r>
-      <w:r>
-        <w:rPr>
-          <w:rFonts w:ascii="Times New Roman" w:hAnsi="Times New Roman" w:cs="Times New Roman"/>
-        </w:rPr>
-        <w:t>s</w:t>
-      </w:r>
-      <w:r>
-        <w:rPr>
-          <w:rFonts w:ascii="Times New Roman" w:hAnsi="Times New Roman" w:cs="Times New Roman"/>
-        </w:rPr>
-        <w:t xml:space="preserve"> to learn and explain about the data.</w:t>
+          <w:color w:val="000000" w:themeColor="text1"/>
+        </w:rPr>
+        <w:t>Conclusion</w:t>
       </w:r>
     </w:p>
     <w:p>
@@ -40426,125 +40576,486 @@
           <w:rFonts w:ascii="Times New Roman" w:hAnsi="Times New Roman" w:cs="Times New Roman"/>
         </w:rPr>
       </w:pPr>
-    </w:p>
-    <w:p>
-      <w:pPr>
-        <w:rPr>
-          <w:rFonts w:ascii="Times New Roman" w:hAnsi="Times New Roman" w:cs="Times New Roman"/>
-        </w:rPr>
-      </w:pPr>
-    </w:p>
-    <w:p>
-      <w:pPr>
-        <w:rPr>
-          <w:rFonts w:ascii="Times New Roman" w:hAnsi="Times New Roman" w:cs="Times New Roman"/>
-        </w:rPr>
-      </w:pPr>
-    </w:p>
-    <w:p>
-      <w:pPr>
-        <w:rPr>
-          <w:rFonts w:ascii="Times New Roman" w:hAnsi="Times New Roman" w:cs="Times New Roman"/>
-        </w:rPr>
-      </w:pPr>
-    </w:p>
-    <w:p>
-      <w:pPr>
-        <w:rPr>
-          <w:rFonts w:ascii="Times New Roman" w:hAnsi="Times New Roman" w:cs="Times New Roman"/>
-        </w:rPr>
-      </w:pPr>
-    </w:p>
-    <w:p>
-      <w:pPr>
-        <w:rPr>
-          <w:rFonts w:ascii="Times New Roman" w:hAnsi="Times New Roman" w:cs="Times New Roman"/>
-        </w:rPr>
-      </w:pPr>
-    </w:p>
-    <w:p>
-      <w:pPr>
-        <w:rPr>
-          <w:rFonts w:ascii="Times New Roman" w:hAnsi="Times New Roman" w:cs="Times New Roman"/>
-        </w:rPr>
-      </w:pPr>
-    </w:p>
-    <w:p>
-      <w:pPr>
-        <w:rPr>
-          <w:rFonts w:ascii="Times New Roman" w:hAnsi="Times New Roman" w:cs="Times New Roman"/>
-        </w:rPr>
-      </w:pPr>
-    </w:p>
-    <w:p>
-      <w:pPr>
-        <w:rPr>
-          <w:rFonts w:ascii="Times New Roman" w:hAnsi="Times New Roman" w:cs="Times New Roman"/>
-        </w:rPr>
-      </w:pPr>
-    </w:p>
-    <w:p>
-      <w:pPr>
-        <w:rPr>
-          <w:rFonts w:ascii="Times New Roman" w:hAnsi="Times New Roman" w:cs="Times New Roman"/>
-        </w:rPr>
-      </w:pPr>
-    </w:p>
-    <w:p>
-      <w:pPr>
-        <w:rPr>
-          <w:rFonts w:ascii="Times New Roman" w:hAnsi="Times New Roman" w:cs="Times New Roman"/>
-        </w:rPr>
-      </w:pPr>
-    </w:p>
-    <w:p>
-      <w:pPr>
-        <w:rPr>
-          <w:rFonts w:ascii="Times New Roman" w:hAnsi="Times New Roman" w:cs="Times New Roman"/>
-        </w:rPr>
-      </w:pPr>
-    </w:p>
-    <w:p>
-      <w:pPr>
-        <w:rPr>
-          <w:rFonts w:ascii="Times New Roman" w:hAnsi="Times New Roman" w:cs="Times New Roman"/>
-        </w:rPr>
-      </w:pPr>
-    </w:p>
-    <w:p>
-      <w:pPr>
-        <w:rPr>
-          <w:rFonts w:ascii="Times New Roman" w:hAnsi="Times New Roman" w:cs="Times New Roman"/>
-        </w:rPr>
-      </w:pPr>
-    </w:p>
-    <w:p>
-      <w:pPr>
-        <w:rPr>
-          <w:rFonts w:ascii="Times New Roman" w:hAnsi="Times New Roman" w:cs="Times New Roman"/>
-        </w:rPr>
-      </w:pPr>
-    </w:p>
-    <w:p>
-      <w:pPr>
-        <w:rPr>
-          <w:rFonts w:ascii="Times New Roman" w:hAnsi="Times New Roman" w:cs="Times New Roman"/>
-        </w:rPr>
-      </w:pPr>
-    </w:p>
-    <w:p>
-      <w:pPr>
-        <w:rPr>
-          <w:rFonts w:ascii="Times New Roman" w:hAnsi="Times New Roman" w:cs="Times New Roman"/>
-        </w:rPr>
-      </w:pPr>
-    </w:p>
-    <w:p>
-      <w:pPr>
-        <w:rPr>
-          <w:rFonts w:ascii="Times New Roman" w:hAnsi="Times New Roman" w:cs="Times New Roman"/>
-        </w:rPr>
-      </w:pPr>
+      <w:r>
+        <w:rPr>
+          <w:rFonts w:ascii="Times New Roman" w:hAnsi="Times New Roman" w:cs="Times New Roman"/>
+        </w:rPr>
+        <w:tab/>
+      </w:r>
+      <w:r>
+        <w:rPr>
+          <w:rFonts w:ascii="Times New Roman" w:hAnsi="Times New Roman" w:cs="Times New Roman"/>
+        </w:rPr>
+        <w:t xml:space="preserve">Overall, </w:t>
+      </w:r>
+      <w:r>
+        <w:rPr>
+          <w:rFonts w:ascii="Times New Roman" w:hAnsi="Times New Roman" w:cs="Times New Roman"/>
+        </w:rPr>
+        <w:t>through multiple experimentations u</w:t>
+      </w:r>
+      <w:r>
+        <w:rPr>
+          <w:rFonts w:ascii="Times New Roman" w:hAnsi="Times New Roman" w:cs="Times New Roman"/>
+        </w:rPr>
+        <w:t>s</w:t>
+      </w:r>
+      <w:r>
+        <w:rPr>
+          <w:rFonts w:ascii="Times New Roman" w:hAnsi="Times New Roman" w:cs="Times New Roman"/>
+        </w:rPr>
+        <w:t>ing the data</w:t>
+      </w:r>
+      <w:r>
+        <w:rPr>
+          <w:rFonts w:ascii="Times New Roman" w:hAnsi="Times New Roman" w:cs="Times New Roman"/>
+        </w:rPr>
+        <w:t>s</w:t>
+      </w:r>
+      <w:r>
+        <w:rPr>
+          <w:rFonts w:ascii="Times New Roman" w:hAnsi="Times New Roman" w:cs="Times New Roman"/>
+        </w:rPr>
+        <w:t>et a</w:t>
+      </w:r>
+      <w:r>
+        <w:rPr>
+          <w:rFonts w:ascii="Times New Roman" w:hAnsi="Times New Roman" w:cs="Times New Roman"/>
+        </w:rPr>
+        <w:t>s</w:t>
+      </w:r>
+      <w:r>
+        <w:rPr>
+          <w:rFonts w:ascii="Times New Roman" w:hAnsi="Times New Roman" w:cs="Times New Roman"/>
+        </w:rPr>
+        <w:t xml:space="preserve"> a ba</w:t>
+      </w:r>
+      <w:r>
+        <w:rPr>
+          <w:rFonts w:ascii="Times New Roman" w:hAnsi="Times New Roman" w:cs="Times New Roman"/>
+        </w:rPr>
+        <w:t>s</w:t>
+      </w:r>
+      <w:r>
+        <w:rPr>
+          <w:rFonts w:ascii="Times New Roman" w:hAnsi="Times New Roman" w:cs="Times New Roman"/>
+        </w:rPr>
+        <w:t>i</w:t>
+      </w:r>
+      <w:r>
+        <w:rPr>
+          <w:rFonts w:ascii="Times New Roman" w:hAnsi="Times New Roman" w:cs="Times New Roman"/>
+        </w:rPr>
+        <w:t>s</w:t>
+      </w:r>
+      <w:r>
+        <w:rPr>
+          <w:rFonts w:ascii="Times New Roman" w:hAnsi="Times New Roman" w:cs="Times New Roman"/>
+        </w:rPr>
+        <w:t xml:space="preserve"> for information, we learned many thing</w:t>
+      </w:r>
+      <w:r>
+        <w:rPr>
+          <w:rFonts w:ascii="Times New Roman" w:hAnsi="Times New Roman" w:cs="Times New Roman"/>
+        </w:rPr>
+        <w:t>s</w:t>
+      </w:r>
+      <w:r>
+        <w:rPr>
+          <w:rFonts w:ascii="Times New Roman" w:hAnsi="Times New Roman" w:cs="Times New Roman"/>
+        </w:rPr>
+        <w:t xml:space="preserve"> that we did not know before.</w:t>
+      </w:r>
+      <w:r>
+        <w:rPr>
+          <w:rFonts w:ascii="Times New Roman" w:hAnsi="Times New Roman" w:cs="Times New Roman"/>
+        </w:rPr>
+        <w:t xml:space="preserve"> De</w:t>
+      </w:r>
+      <w:r>
+        <w:rPr>
+          <w:rFonts w:ascii="Times New Roman" w:hAnsi="Times New Roman" w:cs="Times New Roman"/>
+        </w:rPr>
+        <w:t>s</w:t>
+      </w:r>
+      <w:r>
+        <w:rPr>
+          <w:rFonts w:ascii="Times New Roman" w:hAnsi="Times New Roman" w:cs="Times New Roman"/>
+        </w:rPr>
+        <w:t xml:space="preserve">pite </w:t>
+      </w:r>
+      <w:r>
+        <w:rPr>
+          <w:rFonts w:ascii="Times New Roman" w:hAnsi="Times New Roman" w:cs="Times New Roman"/>
+        </w:rPr>
+        <w:t>s</w:t>
+      </w:r>
+      <w:r>
+        <w:rPr>
+          <w:rFonts w:ascii="Times New Roman" w:hAnsi="Times New Roman" w:cs="Times New Roman"/>
+        </w:rPr>
+        <w:t>ome limitation</w:t>
+      </w:r>
+      <w:r>
+        <w:rPr>
+          <w:rFonts w:ascii="Times New Roman" w:hAnsi="Times New Roman" w:cs="Times New Roman"/>
+        </w:rPr>
+        <w:t>s</w:t>
+      </w:r>
+      <w:r>
+        <w:rPr>
+          <w:rFonts w:ascii="Times New Roman" w:hAnsi="Times New Roman" w:cs="Times New Roman"/>
+        </w:rPr>
+        <w:t xml:space="preserve"> that the data</w:t>
+      </w:r>
+      <w:r>
+        <w:rPr>
+          <w:rFonts w:ascii="Times New Roman" w:hAnsi="Times New Roman" w:cs="Times New Roman"/>
+        </w:rPr>
+        <w:t>s</w:t>
+      </w:r>
+      <w:r>
+        <w:rPr>
+          <w:rFonts w:ascii="Times New Roman" w:hAnsi="Times New Roman" w:cs="Times New Roman"/>
+        </w:rPr>
+        <w:t>et inherently had, w</w:t>
+      </w:r>
+      <w:r>
+        <w:rPr>
+          <w:rFonts w:ascii="Times New Roman" w:hAnsi="Times New Roman" w:cs="Times New Roman"/>
+        </w:rPr>
+        <w:t>e were</w:t>
+      </w:r>
+      <w:r>
+        <w:rPr>
+          <w:rFonts w:ascii="Times New Roman" w:hAnsi="Times New Roman" w:cs="Times New Roman"/>
+        </w:rPr>
+        <w:t xml:space="preserve"> </w:t>
+      </w:r>
+      <w:r>
+        <w:rPr>
+          <w:rFonts w:ascii="Times New Roman" w:hAnsi="Times New Roman" w:cs="Times New Roman"/>
+        </w:rPr>
+        <w:t>s</w:t>
+      </w:r>
+      <w:r>
+        <w:rPr>
+          <w:rFonts w:ascii="Times New Roman" w:hAnsi="Times New Roman" w:cs="Times New Roman"/>
+        </w:rPr>
+        <w:t>till</w:t>
+      </w:r>
+      <w:r>
+        <w:rPr>
+          <w:rFonts w:ascii="Times New Roman" w:hAnsi="Times New Roman" w:cs="Times New Roman"/>
+        </w:rPr>
+        <w:t xml:space="preserve"> able to demonstrate knowledge in </w:t>
+      </w:r>
+      <w:r>
+        <w:rPr>
+          <w:rFonts w:ascii="Times New Roman" w:hAnsi="Times New Roman" w:cs="Times New Roman"/>
+        </w:rPr>
+        <w:t>s</w:t>
+      </w:r>
+      <w:r>
+        <w:rPr>
+          <w:rFonts w:ascii="Times New Roman" w:hAnsi="Times New Roman" w:cs="Times New Roman"/>
+        </w:rPr>
+        <w:t>tati</w:t>
+      </w:r>
+      <w:r>
+        <w:rPr>
+          <w:rFonts w:ascii="Times New Roman" w:hAnsi="Times New Roman" w:cs="Times New Roman"/>
+        </w:rPr>
+        <w:t>s</w:t>
+      </w:r>
+      <w:r>
+        <w:rPr>
+          <w:rFonts w:ascii="Times New Roman" w:hAnsi="Times New Roman" w:cs="Times New Roman"/>
+        </w:rPr>
+        <w:t>tical analy</w:t>
+      </w:r>
+      <w:r>
+        <w:rPr>
+          <w:rFonts w:ascii="Times New Roman" w:hAnsi="Times New Roman" w:cs="Times New Roman"/>
+        </w:rPr>
+        <w:t>s</w:t>
+      </w:r>
+      <w:r>
+        <w:rPr>
+          <w:rFonts w:ascii="Times New Roman" w:hAnsi="Times New Roman" w:cs="Times New Roman"/>
+        </w:rPr>
+        <w:t>i</w:t>
+      </w:r>
+      <w:r>
+        <w:rPr>
+          <w:rFonts w:ascii="Times New Roman" w:hAnsi="Times New Roman" w:cs="Times New Roman"/>
+        </w:rPr>
+        <w:t>s</w:t>
+      </w:r>
+      <w:r>
+        <w:rPr>
+          <w:rFonts w:ascii="Times New Roman" w:hAnsi="Times New Roman" w:cs="Times New Roman"/>
+        </w:rPr>
+        <w:t xml:space="preserve"> via variou</w:t>
+      </w:r>
+      <w:r>
+        <w:rPr>
+          <w:rFonts w:ascii="Times New Roman" w:hAnsi="Times New Roman" w:cs="Times New Roman"/>
+        </w:rPr>
+        <w:t>s</w:t>
+      </w:r>
+      <w:r>
+        <w:rPr>
+          <w:rFonts w:ascii="Times New Roman" w:hAnsi="Times New Roman" w:cs="Times New Roman"/>
+        </w:rPr>
+        <w:t xml:space="preserve"> problem</w:t>
+      </w:r>
+      <w:r>
+        <w:rPr>
+          <w:rFonts w:ascii="Times New Roman" w:hAnsi="Times New Roman" w:cs="Times New Roman"/>
+        </w:rPr>
+        <w:t>s</w:t>
+      </w:r>
+      <w:r>
+        <w:rPr>
+          <w:rFonts w:ascii="Times New Roman" w:hAnsi="Times New Roman" w:cs="Times New Roman"/>
+        </w:rPr>
+        <w:t xml:space="preserve"> involving probability. </w:t>
+      </w:r>
+      <w:r>
+        <w:rPr>
+          <w:rFonts w:ascii="Times New Roman" w:hAnsi="Times New Roman" w:cs="Times New Roman"/>
+        </w:rPr>
+        <w:t>We learned that there are many factor</w:t>
+      </w:r>
+      <w:r>
+        <w:rPr>
+          <w:rFonts w:ascii="Times New Roman" w:hAnsi="Times New Roman" w:cs="Times New Roman"/>
+        </w:rPr>
+        <w:t>s</w:t>
+      </w:r>
+      <w:r>
+        <w:rPr>
+          <w:rFonts w:ascii="Times New Roman" w:hAnsi="Times New Roman" w:cs="Times New Roman"/>
+        </w:rPr>
+        <w:t xml:space="preserve"> that can affect human cognitive performance, which are apparent through the re</w:t>
+      </w:r>
+      <w:r>
+        <w:rPr>
+          <w:rFonts w:ascii="Times New Roman" w:hAnsi="Times New Roman" w:cs="Times New Roman"/>
+        </w:rPr>
+        <w:t>s</w:t>
+      </w:r>
+      <w:r>
+        <w:rPr>
+          <w:rFonts w:ascii="Times New Roman" w:hAnsi="Times New Roman" w:cs="Times New Roman"/>
+        </w:rPr>
+        <w:t>ult</w:t>
+      </w:r>
+      <w:r>
+        <w:rPr>
+          <w:rFonts w:ascii="Times New Roman" w:hAnsi="Times New Roman" w:cs="Times New Roman"/>
+        </w:rPr>
+        <w:t>s</w:t>
+      </w:r>
+      <w:r>
+        <w:rPr>
+          <w:rFonts w:ascii="Times New Roman" w:hAnsi="Times New Roman" w:cs="Times New Roman"/>
+        </w:rPr>
+        <w:t xml:space="preserve"> we have uncovered. Many of which do align with our previou</w:t>
+      </w:r>
+      <w:r>
+        <w:rPr>
+          <w:rFonts w:ascii="Times New Roman" w:hAnsi="Times New Roman" w:cs="Times New Roman"/>
+        </w:rPr>
+        <w:t>s</w:t>
+      </w:r>
+      <w:r>
+        <w:rPr>
+          <w:rFonts w:ascii="Times New Roman" w:hAnsi="Times New Roman" w:cs="Times New Roman"/>
+        </w:rPr>
+        <w:t xml:space="preserve"> thought</w:t>
+      </w:r>
+      <w:r>
+        <w:rPr>
+          <w:rFonts w:ascii="Times New Roman" w:hAnsi="Times New Roman" w:cs="Times New Roman"/>
+        </w:rPr>
+        <w:t>s</w:t>
+      </w:r>
+      <w:r>
+        <w:rPr>
+          <w:rFonts w:ascii="Times New Roman" w:hAnsi="Times New Roman" w:cs="Times New Roman"/>
+        </w:rPr>
+        <w:t xml:space="preserve"> </w:t>
+      </w:r>
+      <w:r>
+        <w:rPr>
+          <w:rFonts w:ascii="Times New Roman" w:hAnsi="Times New Roman" w:cs="Times New Roman"/>
+        </w:rPr>
+        <w:t>s</w:t>
+      </w:r>
+      <w:r>
+        <w:rPr>
+          <w:rFonts w:ascii="Times New Roman" w:hAnsi="Times New Roman" w:cs="Times New Roman"/>
+        </w:rPr>
+        <w:t>uch a</w:t>
+      </w:r>
+      <w:r>
+        <w:rPr>
+          <w:rFonts w:ascii="Times New Roman" w:hAnsi="Times New Roman" w:cs="Times New Roman"/>
+        </w:rPr>
+        <w:t>s</w:t>
+      </w:r>
+      <w:r>
+        <w:rPr>
+          <w:rFonts w:ascii="Times New Roman" w:hAnsi="Times New Roman" w:cs="Times New Roman"/>
+        </w:rPr>
+        <w:t xml:space="preserve"> life</w:t>
+      </w:r>
+      <w:r>
+        <w:rPr>
+          <w:rFonts w:ascii="Times New Roman" w:hAnsi="Times New Roman" w:cs="Times New Roman"/>
+        </w:rPr>
+        <w:t>s</w:t>
+      </w:r>
+      <w:r>
+        <w:rPr>
+          <w:rFonts w:ascii="Times New Roman" w:hAnsi="Times New Roman" w:cs="Times New Roman"/>
+        </w:rPr>
+        <w:t>tyle and individual habit</w:t>
+      </w:r>
+      <w:r>
+        <w:rPr>
+          <w:rFonts w:ascii="Times New Roman" w:hAnsi="Times New Roman" w:cs="Times New Roman"/>
+        </w:rPr>
+        <w:t>s</w:t>
+      </w:r>
+      <w:r>
+        <w:rPr>
+          <w:rFonts w:ascii="Times New Roman" w:hAnsi="Times New Roman" w:cs="Times New Roman"/>
+        </w:rPr>
+        <w:t xml:space="preserve">. But </w:t>
+      </w:r>
+      <w:r>
+        <w:rPr>
+          <w:rFonts w:ascii="Times New Roman" w:hAnsi="Times New Roman" w:cs="Times New Roman"/>
+        </w:rPr>
+        <w:t xml:space="preserve">all in all, </w:t>
+      </w:r>
+      <w:r>
+        <w:rPr>
+          <w:rFonts w:ascii="Times New Roman" w:hAnsi="Times New Roman" w:cs="Times New Roman"/>
+        </w:rPr>
+        <w:t>we learned how to tackle, di</w:t>
+      </w:r>
+      <w:r>
+        <w:rPr>
+          <w:rFonts w:ascii="Times New Roman" w:hAnsi="Times New Roman" w:cs="Times New Roman"/>
+        </w:rPr>
+        <w:t>ss</w:t>
+      </w:r>
+      <w:r>
+        <w:rPr>
+          <w:rFonts w:ascii="Times New Roman" w:hAnsi="Times New Roman" w:cs="Times New Roman"/>
+        </w:rPr>
+        <w:t>ect, and analyze a real-world data</w:t>
+      </w:r>
+      <w:r>
+        <w:rPr>
+          <w:rFonts w:ascii="Times New Roman" w:hAnsi="Times New Roman" w:cs="Times New Roman"/>
+        </w:rPr>
+        <w:t>s</w:t>
+      </w:r>
+      <w:r>
+        <w:rPr>
+          <w:rFonts w:ascii="Times New Roman" w:hAnsi="Times New Roman" w:cs="Times New Roman"/>
+        </w:rPr>
+        <w:t>et to learn more about the data it</w:t>
+      </w:r>
+      <w:r>
+        <w:rPr>
+          <w:rFonts w:ascii="Times New Roman" w:hAnsi="Times New Roman" w:cs="Times New Roman"/>
+        </w:rPr>
+        <w:t>s</w:t>
+      </w:r>
+      <w:r>
+        <w:rPr>
+          <w:rFonts w:ascii="Times New Roman" w:hAnsi="Times New Roman" w:cs="Times New Roman"/>
+        </w:rPr>
+        <w:t>elf. Finally, we were able to demon</w:t>
+      </w:r>
+      <w:r>
+        <w:rPr>
+          <w:rFonts w:ascii="Times New Roman" w:hAnsi="Times New Roman" w:cs="Times New Roman"/>
+        </w:rPr>
+        <w:t>s</w:t>
+      </w:r>
+      <w:r>
+        <w:rPr>
+          <w:rFonts w:ascii="Times New Roman" w:hAnsi="Times New Roman" w:cs="Times New Roman"/>
+        </w:rPr>
+        <w:t>trate knowledge in u</w:t>
+      </w:r>
+      <w:r>
+        <w:rPr>
+          <w:rFonts w:ascii="Times New Roman" w:hAnsi="Times New Roman" w:cs="Times New Roman"/>
+        </w:rPr>
+        <w:t>s</w:t>
+      </w:r>
+      <w:r>
+        <w:rPr>
+          <w:rFonts w:ascii="Times New Roman" w:hAnsi="Times New Roman" w:cs="Times New Roman"/>
+        </w:rPr>
+        <w:t>ing variou</w:t>
+      </w:r>
+      <w:r>
+        <w:rPr>
+          <w:rFonts w:ascii="Times New Roman" w:hAnsi="Times New Roman" w:cs="Times New Roman"/>
+        </w:rPr>
+        <w:t>s</w:t>
+      </w:r>
+      <w:r>
+        <w:rPr>
+          <w:rFonts w:ascii="Times New Roman" w:hAnsi="Times New Roman" w:cs="Times New Roman"/>
+        </w:rPr>
+        <w:t xml:space="preserve"> </w:t>
+      </w:r>
+      <w:r>
+        <w:rPr>
+          <w:rFonts w:ascii="Times New Roman" w:hAnsi="Times New Roman" w:cs="Times New Roman"/>
+        </w:rPr>
+        <w:t>s</w:t>
+      </w:r>
+      <w:r>
+        <w:rPr>
+          <w:rFonts w:ascii="Times New Roman" w:hAnsi="Times New Roman" w:cs="Times New Roman"/>
+        </w:rPr>
+        <w:t>tati</w:t>
+      </w:r>
+      <w:r>
+        <w:rPr>
+          <w:rFonts w:ascii="Times New Roman" w:hAnsi="Times New Roman" w:cs="Times New Roman"/>
+        </w:rPr>
+        <w:t>s</w:t>
+      </w:r>
+      <w:r>
+        <w:rPr>
+          <w:rFonts w:ascii="Times New Roman" w:hAnsi="Times New Roman" w:cs="Times New Roman"/>
+        </w:rPr>
+        <w:t>tical method</w:t>
+      </w:r>
+      <w:r>
+        <w:rPr>
+          <w:rFonts w:ascii="Times New Roman" w:hAnsi="Times New Roman" w:cs="Times New Roman"/>
+        </w:rPr>
+        <w:t>s</w:t>
+      </w:r>
+      <w:r>
+        <w:rPr>
+          <w:rFonts w:ascii="Times New Roman" w:hAnsi="Times New Roman" w:cs="Times New Roman"/>
+        </w:rPr>
+        <w:t xml:space="preserve"> to learn and explain about the data.</w:t>
+      </w:r>
     </w:p>
     <w:p>
       <w:pPr>
@@ -41100,55 +41611,7 @@
         <w:rPr>
           <w:rFonts w:ascii="Times New Roman" w:hAnsi="Times New Roman" w:cs="Times New Roman"/>
         </w:rPr>
-        <w:t>Note: All questions/experiment propo</w:t>
-      </w:r>
-      <w:r>
-        <w:rPr>
-          <w:rFonts w:ascii="Times New Roman" w:hAnsi="Times New Roman" w:cs="Times New Roman"/>
-        </w:rPr>
-        <w:t>s</w:t>
-      </w:r>
-      <w:r>
-        <w:rPr>
-          <w:rFonts w:ascii="Times New Roman" w:hAnsi="Times New Roman" w:cs="Times New Roman"/>
-        </w:rPr>
-        <w:t>ition</w:t>
-      </w:r>
-      <w:r>
-        <w:rPr>
-          <w:rFonts w:ascii="Times New Roman" w:hAnsi="Times New Roman" w:cs="Times New Roman"/>
-        </w:rPr>
-        <w:t>s</w:t>
-      </w:r>
-      <w:r>
-        <w:rPr>
-          <w:rFonts w:ascii="Times New Roman" w:hAnsi="Times New Roman" w:cs="Times New Roman"/>
-        </w:rPr>
-        <w:t xml:space="preserve"> found in the Method</w:t>
-      </w:r>
-      <w:r>
-        <w:rPr>
-          <w:rFonts w:ascii="Times New Roman" w:hAnsi="Times New Roman" w:cs="Times New Roman"/>
-        </w:rPr>
-        <w:t>s</w:t>
-      </w:r>
-      <w:r>
-        <w:rPr>
-          <w:rFonts w:ascii="Times New Roman" w:hAnsi="Times New Roman" w:cs="Times New Roman"/>
-        </w:rPr>
-        <w:t xml:space="preserve"> </w:t>
-      </w:r>
-      <w:r>
-        <w:rPr>
-          <w:rFonts w:ascii="Times New Roman" w:hAnsi="Times New Roman" w:cs="Times New Roman"/>
-        </w:rPr>
-        <w:t>s</w:t>
-      </w:r>
-      <w:r>
-        <w:rPr>
-          <w:rFonts w:ascii="Times New Roman" w:hAnsi="Times New Roman" w:cs="Times New Roman"/>
-        </w:rPr>
-        <w:t xml:space="preserve">ection are derived from the </w:t>
+        <w:t xml:space="preserve">Note: All questions/experiment propositions found in the Methods section are derived from the </w:t>
       </w:r>
       <w:r>
         <w:rPr>
@@ -41195,31 +41658,7 @@
         <w:rPr>
           <w:rFonts w:ascii="Times New Roman" w:hAnsi="Times New Roman" w:cs="Times New Roman"/>
         </w:rPr>
-        <w:t>All questions were modified to adapt to the data</w:t>
-      </w:r>
-      <w:r>
-        <w:rPr>
-          <w:rFonts w:ascii="Times New Roman" w:hAnsi="Times New Roman" w:cs="Times New Roman"/>
-        </w:rPr>
-        <w:t>s</w:t>
-      </w:r>
-      <w:r>
-        <w:rPr>
-          <w:rFonts w:ascii="Times New Roman" w:hAnsi="Times New Roman" w:cs="Times New Roman"/>
-        </w:rPr>
-        <w:t>et information and le</w:t>
-      </w:r>
-      <w:r>
-        <w:rPr>
-          <w:rFonts w:ascii="Times New Roman" w:hAnsi="Times New Roman" w:cs="Times New Roman"/>
-        </w:rPr>
-        <w:t>ss</w:t>
-      </w:r>
-      <w:r>
-        <w:rPr>
-          <w:rFonts w:ascii="Times New Roman" w:hAnsi="Times New Roman" w:cs="Times New Roman"/>
-        </w:rPr>
-        <w:t>on being discussed.</w:t>
+        <w:t>All questions were modified to adapt to the dataset information and lesson being discussed.</w:t>
       </w:r>
     </w:p>
     <w:p>

</xml_diff>